<commit_message>
correccion de ramas luego de borrar commit en conflictos
</commit_message>
<xml_diff>
--- a/Proyecto Mi Observador - Especificación V2.docx
+++ b/Proyecto Mi Observador - Especificación V2.docx
@@ -1,6 +1,6 @@
 
 <file path=word/document.xml><?xml version="1.0" encoding="utf-8"?>
-<w:document xmlns:wpc="http://schemas.microsoft.com/office/word/2010/wordprocessingCanvas" xmlns:mc="http://schemas.openxmlformats.org/markup-compatibility/2006" xmlns:o="urn:schemas-microsoft-com:office:office" xmlns:r="http://schemas.openxmlformats.org/officeDocument/2006/relationships" xmlns:m="http://schemas.openxmlformats.org/officeDocument/2006/math" xmlns:v="urn:schemas-microsoft-com:vml" xmlns:wp14="http://schemas.microsoft.com/office/word/2010/wordprocessingDrawing" xmlns:wp="http://schemas.openxmlformats.org/drawingml/2006/wordprocessingDrawing" xmlns:w10="urn:schemas-microsoft-com:office:word" xmlns:w="http://schemas.openxmlformats.org/wordprocessingml/2006/main" xmlns:w14="http://schemas.microsoft.com/office/word/2010/wordml" xmlns:w15="http://schemas.microsoft.com/office/word/2012/wordml" xmlns:wpg="http://schemas.microsoft.com/office/word/2010/wordprocessingGroup" xmlns:wpi="http://schemas.microsoft.com/office/word/2010/wordprocessingInk" xmlns:wne="http://schemas.microsoft.com/office/word/2006/wordml" xmlns:wps="http://schemas.microsoft.com/office/word/2010/wordprocessingShape" mc:Ignorable="w14 w15 wp14">
+<w:document xmlns:wpc="http://schemas.microsoft.com/office/word/2010/wordprocessingCanvas" xmlns:cx="http://schemas.microsoft.com/office/drawing/2014/chartex" xmlns:cx1="http://schemas.microsoft.com/office/drawing/2015/9/8/chartex" xmlns:cx2="http://schemas.microsoft.com/office/drawing/2015/10/21/chartex" xmlns:cx3="http://schemas.microsoft.com/office/drawing/2016/5/9/chartex" xmlns:cx4="http://schemas.microsoft.com/office/drawing/2016/5/10/chartex" xmlns:cx5="http://schemas.microsoft.com/office/drawing/2016/5/11/chartex" xmlns:cx6="http://schemas.microsoft.com/office/drawing/2016/5/12/chartex" xmlns:cx7="http://schemas.microsoft.com/office/drawing/2016/5/13/chartex" xmlns:cx8="http://schemas.microsoft.com/office/drawing/2016/5/14/chartex" xmlns:mc="http://schemas.openxmlformats.org/markup-compatibility/2006" xmlns:aink="http://schemas.microsoft.com/office/drawing/2016/ink" xmlns:am3d="http://schemas.microsoft.com/office/drawing/2017/model3d" xmlns:o="urn:schemas-microsoft-com:office:office" xmlns:oel="http://schemas.microsoft.com/office/2019/extlst" xmlns:r="http://schemas.openxmlformats.org/officeDocument/2006/relationships" xmlns:m="http://schemas.openxmlformats.org/officeDocument/2006/math" xmlns:v="urn:schemas-microsoft-com:vml" xmlns:wp14="http://schemas.microsoft.com/office/word/2010/wordprocessingDrawing" xmlns:wp="http://schemas.openxmlformats.org/drawingml/2006/wordprocessingDrawing" xmlns:w10="urn:schemas-microsoft-com:office:word" xmlns:w="http://schemas.openxmlformats.org/wordprocessingml/2006/main" xmlns:w14="http://schemas.microsoft.com/office/word/2010/wordml" xmlns:w15="http://schemas.microsoft.com/office/word/2012/wordml" xmlns:w16cex="http://schemas.microsoft.com/office/word/2018/wordml/cex" xmlns:w16cid="http://schemas.microsoft.com/office/word/2016/wordml/cid" xmlns:w16="http://schemas.microsoft.com/office/word/2018/wordml" xmlns:w16sdtdh="http://schemas.microsoft.com/office/word/2020/wordml/sdtdatahash" xmlns:w16se="http://schemas.microsoft.com/office/word/2015/wordml/symex" xmlns:wpg="http://schemas.microsoft.com/office/word/2010/wordprocessingGroup" xmlns:wpi="http://schemas.microsoft.com/office/word/2010/wordprocessingInk" xmlns:wne="http://schemas.microsoft.com/office/word/2006/wordml" xmlns:wps="http://schemas.microsoft.com/office/word/2010/wordprocessingShape" mc:Ignorable="w14 w15 w16se w16cid w16 w16cex w16sdtdh wp14">
   <w:body>
     <w:p>
       <w:pPr>
@@ -454,7 +454,6 @@
           <w:szCs w:val="20"/>
         </w:rPr>
       </w:pPr>
-      <w:proofErr w:type="gramStart"/>
       <w:r>
         <w:rPr>
           <w:rFonts w:ascii="Arial" w:eastAsia="Arial" w:hAnsi="Arial" w:cs="Arial"/>
@@ -465,7 +464,6 @@
         </w:rPr>
         <w:t>software</w:t>
       </w:r>
-      <w:proofErr w:type="gramEnd"/>
     </w:p>
     <w:p>
       <w:pPr>
@@ -993,27 +991,7 @@
                 <w:sz w:val="19"/>
                 <w:szCs w:val="19"/>
               </w:rPr>
-              <w:t xml:space="preserve">Verificado </w:t>
-            </w:r>
-            <w:proofErr w:type="spellStart"/>
-            <w:r>
-              <w:rPr>
-                <w:rFonts w:ascii="Arial" w:eastAsia="Arial" w:hAnsi="Arial" w:cs="Arial"/>
-                <w:b/>
-                <w:sz w:val="19"/>
-                <w:szCs w:val="19"/>
-              </w:rPr>
-              <w:t>dep</w:t>
-            </w:r>
-            <w:proofErr w:type="spellEnd"/>
-            <w:r>
-              <w:rPr>
-                <w:rFonts w:ascii="Arial" w:eastAsia="Arial" w:hAnsi="Arial" w:cs="Arial"/>
-                <w:b/>
-                <w:sz w:val="19"/>
-                <w:szCs w:val="19"/>
-              </w:rPr>
-              <w:t>. Calidad</w:t>
+              <w:t>Verificado dep. Calidad</w:t>
             </w:r>
           </w:p>
         </w:tc>
@@ -1146,23 +1124,13 @@
                 <w:szCs w:val="19"/>
               </w:rPr>
             </w:pPr>
-            <w:proofErr w:type="spellStart"/>
-            <w:r>
-              <w:rPr>
-                <w:rFonts w:ascii="Arial" w:eastAsia="Arial" w:hAnsi="Arial" w:cs="Arial"/>
-                <w:sz w:val="19"/>
-                <w:szCs w:val="19"/>
-              </w:rPr>
-              <w:t>Zalazar</w:t>
-            </w:r>
-            <w:proofErr w:type="spellEnd"/>
-            <w:r>
-              <w:rPr>
-                <w:rFonts w:ascii="Arial" w:eastAsia="Arial" w:hAnsi="Arial" w:cs="Arial"/>
-                <w:sz w:val="19"/>
-                <w:szCs w:val="19"/>
-              </w:rPr>
-              <w:t>, Juan Manuel</w:t>
+            <w:r>
+              <w:rPr>
+                <w:rFonts w:ascii="Arial" w:eastAsia="Arial" w:hAnsi="Arial" w:cs="Arial"/>
+                <w:sz w:val="19"/>
+                <w:szCs w:val="19"/>
+              </w:rPr>
+              <w:t>Zalazar, Juan Manuel</w:t>
             </w:r>
           </w:p>
         </w:tc>
@@ -1305,18 +1273,8 @@
                 <w:sz w:val="19"/>
                 <w:szCs w:val="19"/>
               </w:rPr>
-              <w:t xml:space="preserve">Romero, </w:t>
-            </w:r>
-            <w:proofErr w:type="spellStart"/>
-            <w:r>
-              <w:rPr>
-                <w:rFonts w:ascii="Arial" w:eastAsia="Arial" w:hAnsi="Arial" w:cs="Arial"/>
-                <w:sz w:val="19"/>
-                <w:szCs w:val="19"/>
-              </w:rPr>
-              <w:t>Marysel</w:t>
-            </w:r>
-            <w:proofErr w:type="spellEnd"/>
+              <w:t>Romero, Marysel</w:t>
+            </w:r>
           </w:p>
           <w:p>
             <w:pPr>
@@ -1327,24 +1285,6 @@
                 <w:szCs w:val="19"/>
               </w:rPr>
             </w:pPr>
-            <w:proofErr w:type="spellStart"/>
-            <w:r>
-              <w:rPr>
-                <w:rFonts w:ascii="Arial" w:eastAsia="Arial" w:hAnsi="Arial" w:cs="Arial"/>
-                <w:sz w:val="19"/>
-                <w:szCs w:val="19"/>
-              </w:rPr>
-              <w:t>Orona</w:t>
-            </w:r>
-            <w:proofErr w:type="spellEnd"/>
-            <w:r>
-              <w:rPr>
-                <w:rFonts w:ascii="Arial" w:eastAsia="Arial" w:hAnsi="Arial" w:cs="Arial"/>
-                <w:sz w:val="19"/>
-                <w:szCs w:val="19"/>
-              </w:rPr>
-              <w:t>, Adriana Lorena</w:t>
-            </w:r>
           </w:p>
         </w:tc>
         <w:tc>
@@ -1600,7 +1540,7 @@
     </w:p>
     <w:p>
       <w:pPr>
-        <w:pStyle w:val="Ttulo1"/>
+        <w:pStyle w:val="Heading1"/>
       </w:pPr>
       <w:bookmarkStart w:id="3" w:name="bookmark=id.3znysh7" w:colFirst="0" w:colLast="0"/>
       <w:bookmarkStart w:id="4" w:name="_Toc86255801"/>
@@ -1623,7 +1563,7 @@
       <w:sdtContent>
         <w:p>
           <w:pPr>
-            <w:pStyle w:val="TDC1"/>
+            <w:pStyle w:val="TOC1"/>
             <w:tabs>
               <w:tab w:val="right" w:pos="9890"/>
             </w:tabs>
@@ -1644,7 +1584,7 @@
           <w:hyperlink w:anchor="_Toc86255801" w:history="1">
             <w:r>
               <w:rPr>
-                <w:rStyle w:val="Hipervnculo"/>
+                <w:rStyle w:val="Hyperlink"/>
                 <w:noProof/>
               </w:rPr>
               <w:t>Contenido</w:t>
@@ -1701,7 +1641,7 @@
         </w:p>
         <w:p>
           <w:pPr>
-            <w:pStyle w:val="TDC1"/>
+            <w:pStyle w:val="TOC1"/>
             <w:tabs>
               <w:tab w:val="right" w:pos="9890"/>
             </w:tabs>
@@ -1713,7 +1653,7 @@
           <w:hyperlink w:anchor="_Toc86255802" w:history="1">
             <w:r>
               <w:rPr>
-                <w:rStyle w:val="Hipervnculo"/>
+                <w:rStyle w:val="Hyperlink"/>
                 <w:noProof/>
               </w:rPr>
               <w:t>1 Introducción</w:t>
@@ -1770,7 +1710,7 @@
         </w:p>
         <w:p>
           <w:pPr>
-            <w:pStyle w:val="TDC2"/>
+            <w:pStyle w:val="TOC2"/>
             <w:tabs>
               <w:tab w:val="left" w:pos="880"/>
               <w:tab w:val="right" w:pos="9890"/>
@@ -1783,7 +1723,7 @@
           <w:hyperlink w:anchor="_Toc86255803" w:history="1">
             <w:r>
               <w:rPr>
-                <w:rStyle w:val="Hipervnculo"/>
+                <w:rStyle w:val="Hyperlink"/>
                 <w:noProof/>
               </w:rPr>
               <w:t>1.1</w:t>
@@ -1797,7 +1737,7 @@
             </w:r>
             <w:r>
               <w:rPr>
-                <w:rStyle w:val="Hipervnculo"/>
+                <w:rStyle w:val="Hyperlink"/>
                 <w:noProof/>
               </w:rPr>
               <w:t>Propósito</w:t>
@@ -1854,7 +1794,7 @@
         </w:p>
         <w:p>
           <w:pPr>
-            <w:pStyle w:val="TDC2"/>
+            <w:pStyle w:val="TOC2"/>
             <w:tabs>
               <w:tab w:val="left" w:pos="880"/>
               <w:tab w:val="right" w:pos="9890"/>
@@ -1867,7 +1807,7 @@
           <w:hyperlink w:anchor="_Toc86255804" w:history="1">
             <w:r>
               <w:rPr>
-                <w:rStyle w:val="Hipervnculo"/>
+                <w:rStyle w:val="Hyperlink"/>
                 <w:noProof/>
               </w:rPr>
               <w:t>1.2</w:t>
@@ -1881,7 +1821,7 @@
             </w:r>
             <w:r>
               <w:rPr>
-                <w:rStyle w:val="Hipervnculo"/>
+                <w:rStyle w:val="Hyperlink"/>
                 <w:noProof/>
               </w:rPr>
               <w:t>Alcance</w:t>
@@ -1938,7 +1878,7 @@
         </w:p>
         <w:p>
           <w:pPr>
-            <w:pStyle w:val="TDC2"/>
+            <w:pStyle w:val="TOC2"/>
             <w:tabs>
               <w:tab w:val="left" w:pos="880"/>
               <w:tab w:val="right" w:pos="9890"/>
@@ -1951,7 +1891,7 @@
           <w:hyperlink w:anchor="_Toc86255805" w:history="1">
             <w:r>
               <w:rPr>
-                <w:rStyle w:val="Hipervnculo"/>
+                <w:rStyle w:val="Hyperlink"/>
                 <w:noProof/>
               </w:rPr>
               <w:t>1.3</w:t>
@@ -1965,7 +1905,7 @@
             </w:r>
             <w:r>
               <w:rPr>
-                <w:rStyle w:val="Hipervnculo"/>
+                <w:rStyle w:val="Hyperlink"/>
                 <w:noProof/>
               </w:rPr>
               <w:t>Personal involucrado</w:t>
@@ -2022,7 +1962,7 @@
         </w:p>
         <w:p>
           <w:pPr>
-            <w:pStyle w:val="TDC2"/>
+            <w:pStyle w:val="TOC2"/>
             <w:tabs>
               <w:tab w:val="left" w:pos="880"/>
               <w:tab w:val="right" w:pos="9890"/>
@@ -2035,7 +1975,7 @@
           <w:hyperlink w:anchor="_Toc86255806" w:history="1">
             <w:r>
               <w:rPr>
-                <w:rStyle w:val="Hipervnculo"/>
+                <w:rStyle w:val="Hyperlink"/>
                 <w:noProof/>
               </w:rPr>
               <w:t>1.4</w:t>
@@ -2049,7 +1989,7 @@
             </w:r>
             <w:r>
               <w:rPr>
-                <w:rStyle w:val="Hipervnculo"/>
+                <w:rStyle w:val="Hyperlink"/>
                 <w:noProof/>
               </w:rPr>
               <w:t>Definiciones, acrónimos y abreviaturas</w:t>
@@ -2106,7 +2046,7 @@
         </w:p>
         <w:p>
           <w:pPr>
-            <w:pStyle w:val="TDC2"/>
+            <w:pStyle w:val="TOC2"/>
             <w:tabs>
               <w:tab w:val="left" w:pos="880"/>
               <w:tab w:val="right" w:pos="9890"/>
@@ -2119,7 +2059,7 @@
           <w:hyperlink w:anchor="_Toc86255807" w:history="1">
             <w:r>
               <w:rPr>
-                <w:rStyle w:val="Hipervnculo"/>
+                <w:rStyle w:val="Hyperlink"/>
                 <w:noProof/>
               </w:rPr>
               <w:t>1.5</w:t>
@@ -2133,7 +2073,7 @@
             </w:r>
             <w:r>
               <w:rPr>
-                <w:rStyle w:val="Hipervnculo"/>
+                <w:rStyle w:val="Hyperlink"/>
                 <w:noProof/>
               </w:rPr>
               <w:t>Referencias</w:t>
@@ -2190,7 +2130,7 @@
         </w:p>
         <w:p>
           <w:pPr>
-            <w:pStyle w:val="TDC2"/>
+            <w:pStyle w:val="TOC2"/>
             <w:tabs>
               <w:tab w:val="left" w:pos="880"/>
               <w:tab w:val="right" w:pos="9890"/>
@@ -2203,7 +2143,7 @@
           <w:hyperlink w:anchor="_Toc86255808" w:history="1">
             <w:r>
               <w:rPr>
-                <w:rStyle w:val="Hipervnculo"/>
+                <w:rStyle w:val="Hyperlink"/>
                 <w:noProof/>
               </w:rPr>
               <w:t>1.6</w:t>
@@ -2217,7 +2157,7 @@
             </w:r>
             <w:r>
               <w:rPr>
-                <w:rStyle w:val="Hipervnculo"/>
+                <w:rStyle w:val="Hyperlink"/>
                 <w:noProof/>
               </w:rPr>
               <w:t>Resumen</w:t>
@@ -2274,7 +2214,7 @@
         </w:p>
         <w:p>
           <w:pPr>
-            <w:pStyle w:val="TDC1"/>
+            <w:pStyle w:val="TOC1"/>
             <w:tabs>
               <w:tab w:val="right" w:pos="9890"/>
             </w:tabs>
@@ -2286,7 +2226,7 @@
           <w:hyperlink w:anchor="_Toc86255809" w:history="1">
             <w:r>
               <w:rPr>
-                <w:rStyle w:val="Hipervnculo"/>
+                <w:rStyle w:val="Hyperlink"/>
                 <w:noProof/>
               </w:rPr>
               <w:t>2 Descripción general</w:t>
@@ -2343,7 +2283,7 @@
         </w:p>
         <w:p>
           <w:pPr>
-            <w:pStyle w:val="TDC2"/>
+            <w:pStyle w:val="TOC2"/>
             <w:tabs>
               <w:tab w:val="left" w:pos="880"/>
               <w:tab w:val="right" w:pos="9890"/>
@@ -2356,7 +2296,7 @@
           <w:hyperlink w:anchor="_Toc86255810" w:history="1">
             <w:r>
               <w:rPr>
-                <w:rStyle w:val="Hipervnculo"/>
+                <w:rStyle w:val="Hyperlink"/>
                 <w:noProof/>
               </w:rPr>
               <w:t>2.1</w:t>
@@ -2370,7 +2310,7 @@
             </w:r>
             <w:r>
               <w:rPr>
-                <w:rStyle w:val="Hipervnculo"/>
+                <w:rStyle w:val="Hyperlink"/>
                 <w:noProof/>
               </w:rPr>
               <w:t>Perspectiva del producto</w:t>
@@ -2427,7 +2367,7 @@
         </w:p>
         <w:p>
           <w:pPr>
-            <w:pStyle w:val="TDC2"/>
+            <w:pStyle w:val="TOC2"/>
             <w:tabs>
               <w:tab w:val="left" w:pos="880"/>
               <w:tab w:val="right" w:pos="9890"/>
@@ -2440,7 +2380,7 @@
           <w:hyperlink w:anchor="_Toc86255811" w:history="1">
             <w:r>
               <w:rPr>
-                <w:rStyle w:val="Hipervnculo"/>
+                <w:rStyle w:val="Hyperlink"/>
                 <w:noProof/>
               </w:rPr>
               <w:t>2.2</w:t>
@@ -2454,7 +2394,7 @@
             </w:r>
             <w:r>
               <w:rPr>
-                <w:rStyle w:val="Hipervnculo"/>
+                <w:rStyle w:val="Hyperlink"/>
                 <w:noProof/>
               </w:rPr>
               <w:t>Características de los usuarios</w:t>
@@ -2511,7 +2451,7 @@
         </w:p>
         <w:p>
           <w:pPr>
-            <w:pStyle w:val="TDC2"/>
+            <w:pStyle w:val="TOC2"/>
             <w:tabs>
               <w:tab w:val="left" w:pos="880"/>
               <w:tab w:val="right" w:pos="9890"/>
@@ -2524,7 +2464,7 @@
           <w:hyperlink w:anchor="_Toc86255812" w:history="1">
             <w:r>
               <w:rPr>
-                <w:rStyle w:val="Hipervnculo"/>
+                <w:rStyle w:val="Hyperlink"/>
                 <w:noProof/>
               </w:rPr>
               <w:t>2.3</w:t>
@@ -2538,7 +2478,7 @@
             </w:r>
             <w:r>
               <w:rPr>
-                <w:rStyle w:val="Hipervnculo"/>
+                <w:rStyle w:val="Hyperlink"/>
                 <w:noProof/>
               </w:rPr>
               <w:t>Restricciones</w:t>
@@ -2595,7 +2535,7 @@
         </w:p>
         <w:p>
           <w:pPr>
-            <w:pStyle w:val="TDC1"/>
+            <w:pStyle w:val="TOC1"/>
             <w:tabs>
               <w:tab w:val="right" w:pos="9890"/>
             </w:tabs>
@@ -2607,7 +2547,7 @@
           <w:hyperlink w:anchor="_Toc86255813" w:history="1">
             <w:r>
               <w:rPr>
-                <w:rStyle w:val="Hipervnculo"/>
+                <w:rStyle w:val="Hyperlink"/>
                 <w:noProof/>
               </w:rPr>
               <w:t>3 Requisitos específicos</w:t>
@@ -2664,7 +2604,7 @@
         </w:p>
         <w:p>
           <w:pPr>
-            <w:pStyle w:val="TDC2"/>
+            <w:pStyle w:val="TOC2"/>
             <w:tabs>
               <w:tab w:val="right" w:pos="9890"/>
             </w:tabs>
@@ -2676,7 +2616,7 @@
           <w:hyperlink w:anchor="_Toc86255814" w:history="1">
             <w:r>
               <w:rPr>
-                <w:rStyle w:val="Hipervnculo"/>
+                <w:rStyle w:val="Hyperlink"/>
                 <w:noProof/>
               </w:rPr>
               <w:t>Product Backlog</w:t>
@@ -2733,7 +2673,7 @@
         </w:p>
         <w:p>
           <w:pPr>
-            <w:pStyle w:val="TDC2"/>
+            <w:pStyle w:val="TOC2"/>
             <w:tabs>
               <w:tab w:val="right" w:pos="9890"/>
             </w:tabs>
@@ -2745,7 +2685,7 @@
           <w:hyperlink w:anchor="_Toc86255815" w:history="1">
             <w:r>
               <w:rPr>
-                <w:rStyle w:val="Hipervnculo"/>
+                <w:rStyle w:val="Hyperlink"/>
                 <w:noProof/>
               </w:rPr>
               <w:t>Sprints.</w:t>
@@ -2825,7 +2765,7 @@
     </w:p>
     <w:p>
       <w:pPr>
-        <w:pStyle w:val="Ttulo1"/>
+        <w:pStyle w:val="Heading1"/>
         <w:rPr>
           <w:sz w:val="20"/>
           <w:szCs w:val="20"/>
@@ -2913,7 +2853,7 @@
     </w:p>
     <w:p>
       <w:pPr>
-        <w:pStyle w:val="Ttulo2"/>
+        <w:pStyle w:val="Heading2"/>
         <w:rPr>
           <w:sz w:val="20"/>
           <w:szCs w:val="20"/>
@@ -2978,7 +2918,7 @@
     </w:p>
     <w:p>
       <w:pPr>
-        <w:pStyle w:val="Ttulo2"/>
+        <w:pStyle w:val="Heading2"/>
         <w:rPr>
           <w:sz w:val="20"/>
           <w:szCs w:val="20"/>
@@ -3112,7 +3052,7 @@
     </w:p>
     <w:p>
       <w:pPr>
-        <w:pStyle w:val="Ttulo2"/>
+        <w:pStyle w:val="Heading2"/>
         <w:rPr>
           <w:sz w:val="20"/>
           <w:szCs w:val="20"/>
@@ -3311,7 +3251,7 @@
                 <w:between w:val="nil"/>
               </w:pBdr>
               <w:rPr>
-                <w:rStyle w:val="Textoennegrita"/>
+                <w:rStyle w:val="Strong"/>
                 <w:rFonts w:ascii="Arial" w:hAnsi="Arial" w:cs="Arial"/>
                 <w:b w:val="0"/>
                 <w:color w:val="21252A"/>
@@ -3322,7 +3262,7 @@
             </w:pPr>
             <w:r>
               <w:rPr>
-                <w:rStyle w:val="Textoennegrita"/>
+                <w:rStyle w:val="Strong"/>
                 <w:rFonts w:ascii="Arial" w:hAnsi="Arial" w:cs="Arial"/>
                 <w:b w:val="0"/>
                 <w:color w:val="21252A"/>
@@ -3330,22 +3270,8 @@
                 <w:szCs w:val="20"/>
                 <w:shd w:val="clear" w:color="auto" w:fill="FFFFFF"/>
               </w:rPr>
-              <w:t xml:space="preserve">Desarrollo </w:t>
-            </w:r>
-            <w:proofErr w:type="spellStart"/>
-            <w:r>
-              <w:rPr>
-                <w:rStyle w:val="Textoennegrita"/>
-                <w:rFonts w:ascii="Arial" w:hAnsi="Arial" w:cs="Arial"/>
-                <w:b w:val="0"/>
-                <w:color w:val="21252A"/>
-                <w:sz w:val="20"/>
-                <w:szCs w:val="20"/>
-                <w:shd w:val="clear" w:color="auto" w:fill="FFFFFF"/>
-              </w:rPr>
-              <w:t>backend</w:t>
-            </w:r>
-            <w:proofErr w:type="spellEnd"/>
+              <w:t>Desarrollo backend</w:t>
+            </w:r>
           </w:p>
           <w:p>
             <w:pPr>
@@ -3358,7 +3284,7 @@
                 <w:between w:val="nil"/>
               </w:pBdr>
               <w:rPr>
-                <w:rStyle w:val="Textoennegrita"/>
+                <w:rStyle w:val="Strong"/>
                 <w:rFonts w:ascii="Arial" w:hAnsi="Arial" w:cs="Arial"/>
                 <w:b w:val="0"/>
                 <w:color w:val="21252A"/>
@@ -3369,7 +3295,7 @@
             </w:pPr>
             <w:r>
               <w:rPr>
-                <w:rStyle w:val="Textoennegrita"/>
+                <w:rStyle w:val="Strong"/>
                 <w:rFonts w:ascii="Arial" w:hAnsi="Arial" w:cs="Arial"/>
                 <w:b w:val="0"/>
                 <w:color w:val="21252A"/>
@@ -3377,22 +3303,8 @@
                 <w:szCs w:val="20"/>
                 <w:shd w:val="clear" w:color="auto" w:fill="FFFFFF"/>
               </w:rPr>
-              <w:t xml:space="preserve">Desarrollo </w:t>
-            </w:r>
-            <w:proofErr w:type="spellStart"/>
-            <w:r>
-              <w:rPr>
-                <w:rStyle w:val="Textoennegrita"/>
-                <w:rFonts w:ascii="Arial" w:hAnsi="Arial" w:cs="Arial"/>
-                <w:b w:val="0"/>
-                <w:color w:val="21252A"/>
-                <w:sz w:val="20"/>
-                <w:szCs w:val="20"/>
-                <w:shd w:val="clear" w:color="auto" w:fill="FFFFFF"/>
-              </w:rPr>
-              <w:t>frontend</w:t>
-            </w:r>
-            <w:proofErr w:type="spellEnd"/>
+              <w:t>Desarrollo frontend</w:t>
+            </w:r>
           </w:p>
           <w:p>
             <w:pPr>
@@ -3405,7 +3317,7 @@
                 <w:between w:val="nil"/>
               </w:pBdr>
               <w:rPr>
-                <w:rStyle w:val="Textoennegrita"/>
+                <w:rStyle w:val="Strong"/>
                 <w:rFonts w:ascii="Arial" w:hAnsi="Arial" w:cs="Arial"/>
                 <w:b w:val="0"/>
                 <w:color w:val="21252A"/>
@@ -3416,7 +3328,7 @@
             </w:pPr>
             <w:r>
               <w:rPr>
-                <w:rStyle w:val="Textoennegrita"/>
+                <w:rStyle w:val="Strong"/>
                 <w:rFonts w:ascii="Arial" w:hAnsi="Arial" w:cs="Arial"/>
                 <w:b w:val="0"/>
                 <w:color w:val="21252A"/>
@@ -3438,7 +3350,7 @@
                 <w:between w:val="nil"/>
               </w:pBdr>
               <w:rPr>
-                <w:rStyle w:val="Textoennegrita"/>
+                <w:rStyle w:val="Strong"/>
                 <w:rFonts w:ascii="Arial" w:hAnsi="Arial" w:cs="Arial"/>
                 <w:b w:val="0"/>
                 <w:color w:val="21252A"/>
@@ -3449,7 +3361,7 @@
             </w:pPr>
             <w:r>
               <w:rPr>
-                <w:rStyle w:val="Textoennegrita"/>
+                <w:rStyle w:val="Strong"/>
                 <w:rFonts w:ascii="Arial" w:hAnsi="Arial" w:cs="Arial"/>
                 <w:b w:val="0"/>
                 <w:color w:val="21252A"/>
@@ -3469,10 +3381,9 @@
                 <w:szCs w:val="20"/>
               </w:rPr>
             </w:pPr>
-            <w:proofErr w:type="spellStart"/>
-            <w:r>
-              <w:rPr>
-                <w:rStyle w:val="Textoennegrita"/>
+            <w:r>
+              <w:rPr>
+                <w:rStyle w:val="Strong"/>
                 <w:rFonts w:ascii="Arial" w:hAnsi="Arial" w:cs="Arial"/>
                 <w:b w:val="0"/>
                 <w:color w:val="21252A"/>
@@ -3482,7 +3393,6 @@
               </w:rPr>
               <w:t>Testing</w:t>
             </w:r>
-            <w:proofErr w:type="spellEnd"/>
           </w:p>
         </w:tc>
       </w:tr>
@@ -3605,25 +3515,7 @@
                 <w:sz w:val="20"/>
                 <w:szCs w:val="20"/>
               </w:rPr>
-              <w:t xml:space="preserve">Desarrollo </w:t>
-            </w:r>
-            <w:proofErr w:type="spellStart"/>
-            <w:r>
-              <w:rPr>
-                <w:rFonts w:ascii="Arial" w:eastAsia="Arial" w:hAnsi="Arial" w:cs="Arial"/>
-                <w:sz w:val="20"/>
-                <w:szCs w:val="20"/>
-              </w:rPr>
-              <w:t>Frontend</w:t>
-            </w:r>
-            <w:proofErr w:type="spellEnd"/>
-            <w:r>
-              <w:rPr>
-                <w:rFonts w:ascii="Arial" w:eastAsia="Arial" w:hAnsi="Arial" w:cs="Arial"/>
-                <w:sz w:val="20"/>
-                <w:szCs w:val="20"/>
-              </w:rPr>
-              <w:t>. Redacción</w:t>
+              <w:t>Desarrollo Frontend. Redacción</w:t>
             </w:r>
           </w:p>
         </w:tc>
@@ -3846,7 +3738,7 @@
                 <w:between w:val="nil"/>
               </w:pBdr>
               <w:rPr>
-                <w:rStyle w:val="Textoennegrita"/>
+                <w:rStyle w:val="Strong"/>
                 <w:rFonts w:ascii="Arial" w:hAnsi="Arial" w:cs="Arial"/>
                 <w:b w:val="0"/>
                 <w:color w:val="21252A"/>
@@ -3857,7 +3749,7 @@
             </w:pPr>
             <w:r>
               <w:rPr>
-                <w:rStyle w:val="Textoennegrita"/>
+                <w:rStyle w:val="Strong"/>
                 <w:rFonts w:ascii="Arial" w:hAnsi="Arial" w:cs="Arial"/>
                 <w:b w:val="0"/>
                 <w:color w:val="21252A"/>
@@ -3865,22 +3757,8 @@
                 <w:szCs w:val="20"/>
                 <w:shd w:val="clear" w:color="auto" w:fill="FFFFFF"/>
               </w:rPr>
-              <w:t xml:space="preserve">Desarrollo </w:t>
-            </w:r>
-            <w:proofErr w:type="spellStart"/>
-            <w:r>
-              <w:rPr>
-                <w:rStyle w:val="Textoennegrita"/>
-                <w:rFonts w:ascii="Arial" w:hAnsi="Arial" w:cs="Arial"/>
-                <w:b w:val="0"/>
-                <w:color w:val="21252A"/>
-                <w:sz w:val="20"/>
-                <w:szCs w:val="20"/>
-                <w:shd w:val="clear" w:color="auto" w:fill="FFFFFF"/>
-              </w:rPr>
-              <w:t>backend</w:t>
-            </w:r>
-            <w:proofErr w:type="spellEnd"/>
+              <w:t>Desarrollo backend</w:t>
+            </w:r>
           </w:p>
           <w:p>
             <w:pPr>
@@ -3893,7 +3771,7 @@
                 <w:between w:val="nil"/>
               </w:pBdr>
               <w:rPr>
-                <w:rStyle w:val="Textoennegrita"/>
+                <w:rStyle w:val="Strong"/>
                 <w:rFonts w:ascii="Arial" w:hAnsi="Arial" w:cs="Arial"/>
                 <w:b w:val="0"/>
                 <w:color w:val="21252A"/>
@@ -3904,7 +3782,7 @@
             </w:pPr>
             <w:r>
               <w:rPr>
-                <w:rStyle w:val="Textoennegrita"/>
+                <w:rStyle w:val="Strong"/>
                 <w:rFonts w:ascii="Arial" w:hAnsi="Arial" w:cs="Arial"/>
                 <w:b w:val="0"/>
                 <w:color w:val="21252A"/>
@@ -3912,22 +3790,8 @@
                 <w:szCs w:val="20"/>
                 <w:shd w:val="clear" w:color="auto" w:fill="FFFFFF"/>
               </w:rPr>
-              <w:t xml:space="preserve">Desarrollo </w:t>
-            </w:r>
-            <w:proofErr w:type="spellStart"/>
-            <w:r>
-              <w:rPr>
-                <w:rStyle w:val="Textoennegrita"/>
-                <w:rFonts w:ascii="Arial" w:hAnsi="Arial" w:cs="Arial"/>
-                <w:b w:val="0"/>
-                <w:color w:val="21252A"/>
-                <w:sz w:val="20"/>
-                <w:szCs w:val="20"/>
-                <w:shd w:val="clear" w:color="auto" w:fill="FFFFFF"/>
-              </w:rPr>
-              <w:t>frontend</w:t>
-            </w:r>
-            <w:proofErr w:type="spellEnd"/>
+              <w:t>Desarrollo frontend</w:t>
+            </w:r>
           </w:p>
           <w:p>
             <w:pPr>
@@ -3940,7 +3804,7 @@
                 <w:between w:val="nil"/>
               </w:pBdr>
               <w:rPr>
-                <w:rStyle w:val="Textoennegrita"/>
+                <w:rStyle w:val="Strong"/>
                 <w:rFonts w:ascii="Arial" w:hAnsi="Arial" w:cs="Arial"/>
                 <w:b w:val="0"/>
                 <w:color w:val="21252A"/>
@@ -3951,7 +3815,7 @@
             </w:pPr>
             <w:r>
               <w:rPr>
-                <w:rStyle w:val="Textoennegrita"/>
+                <w:rStyle w:val="Strong"/>
                 <w:rFonts w:ascii="Arial" w:hAnsi="Arial" w:cs="Arial"/>
                 <w:b w:val="0"/>
                 <w:color w:val="21252A"/>
@@ -3973,7 +3837,7 @@
                 <w:between w:val="nil"/>
               </w:pBdr>
               <w:rPr>
-                <w:rStyle w:val="Textoennegrita"/>
+                <w:rStyle w:val="Strong"/>
                 <w:rFonts w:ascii="Arial" w:hAnsi="Arial" w:cs="Arial"/>
                 <w:b w:val="0"/>
                 <w:color w:val="21252A"/>
@@ -3984,7 +3848,7 @@
             </w:pPr>
             <w:r>
               <w:rPr>
-                <w:rStyle w:val="Textoennegrita"/>
+                <w:rStyle w:val="Strong"/>
                 <w:rFonts w:ascii="Arial" w:hAnsi="Arial" w:cs="Arial"/>
                 <w:b w:val="0"/>
                 <w:color w:val="21252A"/>
@@ -4004,10 +3868,9 @@
                 <w:szCs w:val="20"/>
               </w:rPr>
             </w:pPr>
-            <w:proofErr w:type="spellStart"/>
-            <w:r>
-              <w:rPr>
-                <w:rStyle w:val="Textoennegrita"/>
+            <w:r>
+              <w:rPr>
+                <w:rStyle w:val="Strong"/>
                 <w:rFonts w:ascii="Arial" w:hAnsi="Arial" w:cs="Arial"/>
                 <w:b w:val="0"/>
                 <w:color w:val="21252A"/>
@@ -4017,7 +3880,6 @@
               </w:rPr>
               <w:t>Testing</w:t>
             </w:r>
-            <w:proofErr w:type="spellEnd"/>
           </w:p>
         </w:tc>
       </w:tr>
@@ -4140,25 +4002,7 @@
                 <w:sz w:val="20"/>
                 <w:szCs w:val="20"/>
               </w:rPr>
-              <w:t xml:space="preserve">Desarrollo </w:t>
-            </w:r>
-            <w:proofErr w:type="spellStart"/>
-            <w:r>
-              <w:rPr>
-                <w:rFonts w:ascii="Arial" w:eastAsia="Arial" w:hAnsi="Arial" w:cs="Arial"/>
-                <w:sz w:val="20"/>
-                <w:szCs w:val="20"/>
-              </w:rPr>
-              <w:t>Frontend</w:t>
-            </w:r>
-            <w:proofErr w:type="spellEnd"/>
-            <w:r>
-              <w:rPr>
-                <w:rFonts w:ascii="Arial" w:eastAsia="Arial" w:hAnsi="Arial" w:cs="Arial"/>
-                <w:sz w:val="20"/>
-                <w:szCs w:val="20"/>
-              </w:rPr>
-              <w:t>. Redacción. Aportes desde la perspectiva contable/financiera (de ser necesario en alguna etapa)</w:t>
+              <w:t>Desarrollo Frontend. Redacción. Aportes desde la perspectiva contable/financiera (de ser necesario en alguna etapa)</w:t>
             </w:r>
           </w:p>
         </w:tc>
@@ -4391,7 +4235,7 @@
                 <w:between w:val="nil"/>
               </w:pBdr>
               <w:rPr>
-                <w:rStyle w:val="Textoennegrita"/>
+                <w:rStyle w:val="Strong"/>
                 <w:rFonts w:ascii="Arial" w:hAnsi="Arial" w:cs="Arial"/>
                 <w:b w:val="0"/>
                 <w:color w:val="21252A"/>
@@ -4402,7 +4246,7 @@
             </w:pPr>
             <w:r>
               <w:rPr>
-                <w:rStyle w:val="Textoennegrita"/>
+                <w:rStyle w:val="Strong"/>
                 <w:rFonts w:ascii="Arial" w:hAnsi="Arial" w:cs="Arial"/>
                 <w:b w:val="0"/>
                 <w:color w:val="21252A"/>
@@ -4410,22 +4254,8 @@
                 <w:szCs w:val="20"/>
                 <w:shd w:val="clear" w:color="auto" w:fill="FFFFFF"/>
               </w:rPr>
-              <w:t xml:space="preserve">Desarrollo </w:t>
-            </w:r>
-            <w:proofErr w:type="spellStart"/>
-            <w:r>
-              <w:rPr>
-                <w:rStyle w:val="Textoennegrita"/>
-                <w:rFonts w:ascii="Arial" w:hAnsi="Arial" w:cs="Arial"/>
-                <w:b w:val="0"/>
-                <w:color w:val="21252A"/>
-                <w:sz w:val="20"/>
-                <w:szCs w:val="20"/>
-                <w:shd w:val="clear" w:color="auto" w:fill="FFFFFF"/>
-              </w:rPr>
-              <w:t>backend</w:t>
-            </w:r>
-            <w:proofErr w:type="spellEnd"/>
+              <w:t>Desarrollo backend</w:t>
+            </w:r>
           </w:p>
           <w:p>
             <w:pPr>
@@ -4438,7 +4268,7 @@
                 <w:between w:val="nil"/>
               </w:pBdr>
               <w:rPr>
-                <w:rStyle w:val="Textoennegrita"/>
+                <w:rStyle w:val="Strong"/>
                 <w:rFonts w:ascii="Arial" w:hAnsi="Arial" w:cs="Arial"/>
                 <w:b w:val="0"/>
                 <w:color w:val="21252A"/>
@@ -4449,7 +4279,7 @@
             </w:pPr>
             <w:r>
               <w:rPr>
-                <w:rStyle w:val="Textoennegrita"/>
+                <w:rStyle w:val="Strong"/>
                 <w:rFonts w:ascii="Arial" w:hAnsi="Arial" w:cs="Arial"/>
                 <w:b w:val="0"/>
                 <w:color w:val="21252A"/>
@@ -4457,22 +4287,8 @@
                 <w:szCs w:val="20"/>
                 <w:shd w:val="clear" w:color="auto" w:fill="FFFFFF"/>
               </w:rPr>
-              <w:t xml:space="preserve">Desarrollo </w:t>
-            </w:r>
-            <w:proofErr w:type="spellStart"/>
-            <w:r>
-              <w:rPr>
-                <w:rStyle w:val="Textoennegrita"/>
-                <w:rFonts w:ascii="Arial" w:hAnsi="Arial" w:cs="Arial"/>
-                <w:b w:val="0"/>
-                <w:color w:val="21252A"/>
-                <w:sz w:val="20"/>
-                <w:szCs w:val="20"/>
-                <w:shd w:val="clear" w:color="auto" w:fill="FFFFFF"/>
-              </w:rPr>
-              <w:t>frontend</w:t>
-            </w:r>
-            <w:proofErr w:type="spellEnd"/>
+              <w:t>Desarrollo frontend</w:t>
+            </w:r>
           </w:p>
           <w:p>
             <w:pPr>
@@ -4485,7 +4301,7 @@
                 <w:between w:val="nil"/>
               </w:pBdr>
               <w:rPr>
-                <w:rStyle w:val="Textoennegrita"/>
+                <w:rStyle w:val="Strong"/>
                 <w:rFonts w:ascii="Arial" w:hAnsi="Arial" w:cs="Arial"/>
                 <w:b w:val="0"/>
                 <w:color w:val="21252A"/>
@@ -4496,7 +4312,7 @@
             </w:pPr>
             <w:r>
               <w:rPr>
-                <w:rStyle w:val="Textoennegrita"/>
+                <w:rStyle w:val="Strong"/>
                 <w:rFonts w:ascii="Arial" w:hAnsi="Arial" w:cs="Arial"/>
                 <w:b w:val="0"/>
                 <w:color w:val="21252A"/>
@@ -4518,7 +4334,7 @@
                 <w:between w:val="nil"/>
               </w:pBdr>
               <w:rPr>
-                <w:rStyle w:val="Textoennegrita"/>
+                <w:rStyle w:val="Strong"/>
                 <w:rFonts w:ascii="Arial" w:hAnsi="Arial" w:cs="Arial"/>
                 <w:b w:val="0"/>
                 <w:color w:val="21252A"/>
@@ -4529,7 +4345,7 @@
             </w:pPr>
             <w:r>
               <w:rPr>
-                <w:rStyle w:val="Textoennegrita"/>
+                <w:rStyle w:val="Strong"/>
                 <w:rFonts w:ascii="Arial" w:hAnsi="Arial" w:cs="Arial"/>
                 <w:b w:val="0"/>
                 <w:color w:val="21252A"/>
@@ -4549,10 +4365,9 @@
                 <w:szCs w:val="20"/>
               </w:rPr>
             </w:pPr>
-            <w:proofErr w:type="spellStart"/>
-            <w:r>
-              <w:rPr>
-                <w:rStyle w:val="Textoennegrita"/>
+            <w:r>
+              <w:rPr>
+                <w:rStyle w:val="Strong"/>
                 <w:rFonts w:ascii="Arial" w:hAnsi="Arial" w:cs="Arial"/>
                 <w:b w:val="0"/>
                 <w:color w:val="21252A"/>
@@ -4562,7 +4377,6 @@
               </w:rPr>
               <w:t>Testing</w:t>
             </w:r>
-            <w:proofErr w:type="spellEnd"/>
           </w:p>
         </w:tc>
       </w:tr>
@@ -4685,61 +4499,7 @@
                 <w:sz w:val="20"/>
                 <w:szCs w:val="20"/>
               </w:rPr>
-              <w:t xml:space="preserve">Desarrollo </w:t>
-            </w:r>
-            <w:proofErr w:type="spellStart"/>
-            <w:r>
-              <w:rPr>
-                <w:rFonts w:ascii="Arial" w:eastAsia="Arial" w:hAnsi="Arial" w:cs="Arial"/>
-                <w:sz w:val="20"/>
-                <w:szCs w:val="20"/>
-              </w:rPr>
-              <w:t>Frontend</w:t>
-            </w:r>
-            <w:proofErr w:type="spellEnd"/>
-            <w:r>
-              <w:rPr>
-                <w:rFonts w:ascii="Arial" w:eastAsia="Arial" w:hAnsi="Arial" w:cs="Arial"/>
-                <w:sz w:val="20"/>
-                <w:szCs w:val="20"/>
-              </w:rPr>
-              <w:t xml:space="preserve">. Desarrollo </w:t>
-            </w:r>
-            <w:proofErr w:type="spellStart"/>
-            <w:r>
-              <w:rPr>
-                <w:rFonts w:ascii="Arial" w:eastAsia="Arial" w:hAnsi="Arial" w:cs="Arial"/>
-                <w:sz w:val="20"/>
-                <w:szCs w:val="20"/>
-              </w:rPr>
-              <w:t>BackEnd</w:t>
-            </w:r>
-            <w:proofErr w:type="spellEnd"/>
-            <w:r>
-              <w:rPr>
-                <w:rFonts w:ascii="Arial" w:eastAsia="Arial" w:hAnsi="Arial" w:cs="Arial"/>
-                <w:sz w:val="20"/>
-                <w:szCs w:val="20"/>
-              </w:rPr>
-              <w:t xml:space="preserve">,  Diseño gráfico. </w:t>
-            </w:r>
-            <w:proofErr w:type="spellStart"/>
-            <w:r>
-              <w:rPr>
-                <w:rFonts w:ascii="Arial" w:eastAsia="Arial" w:hAnsi="Arial" w:cs="Arial"/>
-                <w:sz w:val="20"/>
-                <w:szCs w:val="20"/>
-              </w:rPr>
-              <w:t>Testing</w:t>
-            </w:r>
-            <w:proofErr w:type="spellEnd"/>
-            <w:r>
-              <w:rPr>
-                <w:rFonts w:ascii="Arial" w:eastAsia="Arial" w:hAnsi="Arial" w:cs="Arial"/>
-                <w:sz w:val="20"/>
-                <w:szCs w:val="20"/>
-              </w:rPr>
-              <w:t xml:space="preserve">. </w:t>
+              <w:t xml:space="preserve">Desarrollo Frontend. Desarrollo BackEnd,  Diseño gráfico. Testing. </w:t>
             </w:r>
           </w:p>
         </w:tc>
@@ -4817,568 +4577,6 @@
         </w:rPr>
       </w:pPr>
     </w:p>
-    <w:tbl>
-      <w:tblPr>
-        <w:tblStyle w:val="af1"/>
-        <w:tblW w:w="9040" w:type="dxa"/>
-        <w:tblInd w:w="-110" w:type="dxa"/>
-        <w:tblBorders>
-          <w:top w:val="single" w:sz="8" w:space="0" w:color="000000"/>
-          <w:left w:val="single" w:sz="8" w:space="0" w:color="000000"/>
-          <w:bottom w:val="single" w:sz="8" w:space="0" w:color="000000"/>
-          <w:right w:val="single" w:sz="8" w:space="0" w:color="000000"/>
-          <w:insideH w:val="single" w:sz="8" w:space="0" w:color="000000"/>
-          <w:insideV w:val="single" w:sz="8" w:space="0" w:color="000000"/>
-        </w:tblBorders>
-        <w:tblLayout w:type="fixed"/>
-        <w:tblLook w:val="0600" w:firstRow="0" w:lastRow="0" w:firstColumn="0" w:lastColumn="0" w:noHBand="1" w:noVBand="1"/>
-      </w:tblPr>
-      <w:tblGrid>
-        <w:gridCol w:w="4520"/>
-        <w:gridCol w:w="4520"/>
-      </w:tblGrid>
-      <w:tr>
-        <w:tc>
-          <w:tcPr>
-            <w:tcW w:w="4520" w:type="dxa"/>
-            <w:shd w:val="clear" w:color="auto" w:fill="auto"/>
-            <w:tcMar>
-              <w:top w:w="100" w:type="dxa"/>
-              <w:left w:w="100" w:type="dxa"/>
-              <w:bottom w:w="100" w:type="dxa"/>
-              <w:right w:w="100" w:type="dxa"/>
-            </w:tcMar>
-          </w:tcPr>
-          <w:p>
-            <w:pPr>
-              <w:widowControl w:val="0"/>
-              <w:rPr>
-                <w:rFonts w:ascii="Arial" w:eastAsia="Arial" w:hAnsi="Arial" w:cs="Arial"/>
-                <w:sz w:val="20"/>
-                <w:szCs w:val="20"/>
-              </w:rPr>
-            </w:pPr>
-            <w:r>
-              <w:rPr>
-                <w:rFonts w:ascii="Arial" w:eastAsia="Arial" w:hAnsi="Arial" w:cs="Arial"/>
-                <w:sz w:val="20"/>
-                <w:szCs w:val="20"/>
-              </w:rPr>
-              <w:t>Nombre</w:t>
-            </w:r>
-          </w:p>
-        </w:tc>
-        <w:tc>
-          <w:tcPr>
-            <w:tcW w:w="4520" w:type="dxa"/>
-            <w:shd w:val="clear" w:color="auto" w:fill="auto"/>
-            <w:tcMar>
-              <w:top w:w="100" w:type="dxa"/>
-              <w:left w:w="100" w:type="dxa"/>
-              <w:bottom w:w="100" w:type="dxa"/>
-              <w:right w:w="100" w:type="dxa"/>
-            </w:tcMar>
-          </w:tcPr>
-          <w:p>
-            <w:pPr>
-              <w:widowControl w:val="0"/>
-              <w:rPr>
-                <w:rFonts w:ascii="Arial" w:eastAsia="Arial" w:hAnsi="Arial" w:cs="Arial"/>
-                <w:sz w:val="20"/>
-                <w:szCs w:val="20"/>
-              </w:rPr>
-            </w:pPr>
-            <w:r>
-              <w:rPr>
-                <w:rFonts w:ascii="Arial" w:eastAsia="Arial" w:hAnsi="Arial" w:cs="Arial"/>
-                <w:sz w:val="20"/>
-                <w:szCs w:val="20"/>
-              </w:rPr>
-              <w:t xml:space="preserve">Adriana Lorena </w:t>
-            </w:r>
-            <w:proofErr w:type="spellStart"/>
-            <w:r>
-              <w:rPr>
-                <w:rFonts w:ascii="Arial" w:eastAsia="Arial" w:hAnsi="Arial" w:cs="Arial"/>
-                <w:sz w:val="20"/>
-                <w:szCs w:val="20"/>
-              </w:rPr>
-              <w:t>Orona</w:t>
-            </w:r>
-            <w:proofErr w:type="spellEnd"/>
-          </w:p>
-        </w:tc>
-      </w:tr>
-      <w:tr>
-        <w:tc>
-          <w:tcPr>
-            <w:tcW w:w="4520" w:type="dxa"/>
-            <w:shd w:val="clear" w:color="auto" w:fill="auto"/>
-            <w:tcMar>
-              <w:top w:w="100" w:type="dxa"/>
-              <w:left w:w="100" w:type="dxa"/>
-              <w:bottom w:w="100" w:type="dxa"/>
-              <w:right w:w="100" w:type="dxa"/>
-            </w:tcMar>
-          </w:tcPr>
-          <w:p>
-            <w:pPr>
-              <w:widowControl w:val="0"/>
-              <w:rPr>
-                <w:rFonts w:ascii="Arial" w:eastAsia="Arial" w:hAnsi="Arial" w:cs="Arial"/>
-                <w:sz w:val="20"/>
-                <w:szCs w:val="20"/>
-              </w:rPr>
-            </w:pPr>
-            <w:r>
-              <w:rPr>
-                <w:rFonts w:ascii="Arial" w:eastAsia="Arial" w:hAnsi="Arial" w:cs="Arial"/>
-                <w:sz w:val="20"/>
-                <w:szCs w:val="20"/>
-              </w:rPr>
-              <w:lastRenderedPageBreak/>
-              <w:t>Rol</w:t>
-            </w:r>
-          </w:p>
-        </w:tc>
-        <w:tc>
-          <w:tcPr>
-            <w:tcW w:w="4520" w:type="dxa"/>
-            <w:shd w:val="clear" w:color="auto" w:fill="auto"/>
-            <w:tcMar>
-              <w:top w:w="100" w:type="dxa"/>
-              <w:left w:w="100" w:type="dxa"/>
-              <w:bottom w:w="100" w:type="dxa"/>
-              <w:right w:w="100" w:type="dxa"/>
-            </w:tcMar>
-          </w:tcPr>
-          <w:p>
-            <w:pPr>
-              <w:widowControl w:val="0"/>
-              <w:pBdr>
-                <w:top w:val="nil"/>
-                <w:left w:val="nil"/>
-                <w:bottom w:val="nil"/>
-                <w:right w:val="nil"/>
-                <w:between w:val="nil"/>
-              </w:pBdr>
-              <w:rPr>
-                <w:rStyle w:val="Textoennegrita"/>
-                <w:rFonts w:ascii="Arial" w:hAnsi="Arial" w:cs="Arial"/>
-                <w:b w:val="0"/>
-                <w:color w:val="21252A"/>
-                <w:sz w:val="20"/>
-                <w:szCs w:val="20"/>
-                <w:shd w:val="clear" w:color="auto" w:fill="FFFFFF"/>
-              </w:rPr>
-            </w:pPr>
-            <w:r>
-              <w:rPr>
-                <w:rStyle w:val="Textoennegrita"/>
-                <w:rFonts w:ascii="Arial" w:hAnsi="Arial" w:cs="Arial"/>
-                <w:b w:val="0"/>
-                <w:color w:val="21252A"/>
-                <w:sz w:val="20"/>
-                <w:szCs w:val="20"/>
-                <w:shd w:val="clear" w:color="auto" w:fill="FFFFFF"/>
-              </w:rPr>
-              <w:t xml:space="preserve">Desarrollo </w:t>
-            </w:r>
-            <w:proofErr w:type="spellStart"/>
-            <w:r>
-              <w:rPr>
-                <w:rStyle w:val="Textoennegrita"/>
-                <w:rFonts w:ascii="Arial" w:hAnsi="Arial" w:cs="Arial"/>
-                <w:b w:val="0"/>
-                <w:color w:val="21252A"/>
-                <w:sz w:val="20"/>
-                <w:szCs w:val="20"/>
-                <w:shd w:val="clear" w:color="auto" w:fill="FFFFFF"/>
-              </w:rPr>
-              <w:t>backend</w:t>
-            </w:r>
-            <w:proofErr w:type="spellEnd"/>
-          </w:p>
-          <w:p>
-            <w:pPr>
-              <w:widowControl w:val="0"/>
-              <w:pBdr>
-                <w:top w:val="nil"/>
-                <w:left w:val="nil"/>
-                <w:bottom w:val="nil"/>
-                <w:right w:val="nil"/>
-                <w:between w:val="nil"/>
-              </w:pBdr>
-              <w:rPr>
-                <w:rStyle w:val="Textoennegrita"/>
-                <w:rFonts w:ascii="Arial" w:hAnsi="Arial" w:cs="Arial"/>
-                <w:b w:val="0"/>
-                <w:color w:val="21252A"/>
-                <w:sz w:val="20"/>
-                <w:szCs w:val="20"/>
-                <w:shd w:val="clear" w:color="auto" w:fill="FFFFFF"/>
-              </w:rPr>
-            </w:pPr>
-            <w:r>
-              <w:rPr>
-                <w:rStyle w:val="Textoennegrita"/>
-                <w:rFonts w:ascii="Arial" w:hAnsi="Arial" w:cs="Arial"/>
-                <w:b w:val="0"/>
-                <w:color w:val="21252A"/>
-                <w:sz w:val="20"/>
-                <w:szCs w:val="20"/>
-                <w:shd w:val="clear" w:color="auto" w:fill="FFFFFF"/>
-              </w:rPr>
-              <w:t xml:space="preserve">Desarrollo </w:t>
-            </w:r>
-            <w:proofErr w:type="spellStart"/>
-            <w:r>
-              <w:rPr>
-                <w:rStyle w:val="Textoennegrita"/>
-                <w:rFonts w:ascii="Arial" w:hAnsi="Arial" w:cs="Arial"/>
-                <w:b w:val="0"/>
-                <w:color w:val="21252A"/>
-                <w:sz w:val="20"/>
-                <w:szCs w:val="20"/>
-                <w:shd w:val="clear" w:color="auto" w:fill="FFFFFF"/>
-              </w:rPr>
-              <w:t>frontend</w:t>
-            </w:r>
-            <w:proofErr w:type="spellEnd"/>
-          </w:p>
-          <w:p>
-            <w:pPr>
-              <w:widowControl w:val="0"/>
-              <w:pBdr>
-                <w:top w:val="nil"/>
-                <w:left w:val="nil"/>
-                <w:bottom w:val="nil"/>
-                <w:right w:val="nil"/>
-                <w:between w:val="nil"/>
-              </w:pBdr>
-              <w:rPr>
-                <w:rStyle w:val="Textoennegrita"/>
-                <w:rFonts w:ascii="Arial" w:hAnsi="Arial" w:cs="Arial"/>
-                <w:b w:val="0"/>
-                <w:color w:val="21252A"/>
-                <w:sz w:val="20"/>
-                <w:szCs w:val="20"/>
-                <w:shd w:val="clear" w:color="auto" w:fill="FFFFFF"/>
-              </w:rPr>
-            </w:pPr>
-            <w:r>
-              <w:rPr>
-                <w:rStyle w:val="Textoennegrita"/>
-                <w:rFonts w:ascii="Arial" w:hAnsi="Arial" w:cs="Arial"/>
-                <w:b w:val="0"/>
-                <w:color w:val="21252A"/>
-                <w:sz w:val="20"/>
-                <w:szCs w:val="20"/>
-                <w:shd w:val="clear" w:color="auto" w:fill="FFFFFF"/>
-              </w:rPr>
-              <w:t>Desarrollo de base de datos</w:t>
-            </w:r>
-          </w:p>
-          <w:p>
-            <w:pPr>
-              <w:widowControl w:val="0"/>
-              <w:pBdr>
-                <w:top w:val="nil"/>
-                <w:left w:val="nil"/>
-                <w:bottom w:val="nil"/>
-                <w:right w:val="nil"/>
-                <w:between w:val="nil"/>
-              </w:pBdr>
-              <w:rPr>
-                <w:rStyle w:val="Textoennegrita"/>
-                <w:rFonts w:ascii="Arial" w:hAnsi="Arial" w:cs="Arial"/>
-                <w:b w:val="0"/>
-                <w:color w:val="21252A"/>
-                <w:sz w:val="20"/>
-                <w:szCs w:val="20"/>
-                <w:shd w:val="clear" w:color="auto" w:fill="FFFFFF"/>
-              </w:rPr>
-            </w:pPr>
-            <w:r>
-              <w:rPr>
-                <w:rStyle w:val="Textoennegrita"/>
-                <w:rFonts w:ascii="Arial" w:hAnsi="Arial" w:cs="Arial"/>
-                <w:b w:val="0"/>
-                <w:color w:val="21252A"/>
-                <w:sz w:val="20"/>
-                <w:szCs w:val="20"/>
-                <w:shd w:val="clear" w:color="auto" w:fill="FFFFFF"/>
-              </w:rPr>
-              <w:t>Desarrollo de UX/UI</w:t>
-            </w:r>
-          </w:p>
-          <w:p>
-            <w:pPr>
-              <w:widowControl w:val="0"/>
-              <w:rPr>
-                <w:rFonts w:ascii="Arial" w:eastAsia="Arial" w:hAnsi="Arial" w:cs="Arial"/>
-                <w:sz w:val="20"/>
-                <w:szCs w:val="20"/>
-              </w:rPr>
-            </w:pPr>
-            <w:proofErr w:type="spellStart"/>
-            <w:r>
-              <w:rPr>
-                <w:rStyle w:val="Textoennegrita"/>
-                <w:rFonts w:ascii="Arial" w:hAnsi="Arial" w:cs="Arial"/>
-                <w:b w:val="0"/>
-                <w:color w:val="21252A"/>
-                <w:sz w:val="20"/>
-                <w:szCs w:val="20"/>
-                <w:shd w:val="clear" w:color="auto" w:fill="FFFFFF"/>
-              </w:rPr>
-              <w:t>Testing</w:t>
-            </w:r>
-            <w:proofErr w:type="spellEnd"/>
-          </w:p>
-        </w:tc>
-      </w:tr>
-      <w:tr>
-        <w:tc>
-          <w:tcPr>
-            <w:tcW w:w="4520" w:type="dxa"/>
-            <w:shd w:val="clear" w:color="auto" w:fill="auto"/>
-            <w:tcMar>
-              <w:top w:w="100" w:type="dxa"/>
-              <w:left w:w="100" w:type="dxa"/>
-              <w:bottom w:w="100" w:type="dxa"/>
-              <w:right w:w="100" w:type="dxa"/>
-            </w:tcMar>
-          </w:tcPr>
-          <w:p>
-            <w:pPr>
-              <w:widowControl w:val="0"/>
-              <w:rPr>
-                <w:rFonts w:ascii="Arial" w:eastAsia="Arial" w:hAnsi="Arial" w:cs="Arial"/>
-                <w:sz w:val="20"/>
-                <w:szCs w:val="20"/>
-              </w:rPr>
-            </w:pPr>
-            <w:r>
-              <w:rPr>
-                <w:rFonts w:ascii="Arial" w:eastAsia="Arial" w:hAnsi="Arial" w:cs="Arial"/>
-                <w:sz w:val="20"/>
-                <w:szCs w:val="20"/>
-              </w:rPr>
-              <w:t>Categoría Profesional</w:t>
-            </w:r>
-          </w:p>
-        </w:tc>
-        <w:tc>
-          <w:tcPr>
-            <w:tcW w:w="4520" w:type="dxa"/>
-            <w:shd w:val="clear" w:color="auto" w:fill="auto"/>
-            <w:tcMar>
-              <w:top w:w="100" w:type="dxa"/>
-              <w:left w:w="100" w:type="dxa"/>
-              <w:bottom w:w="100" w:type="dxa"/>
-              <w:right w:w="100" w:type="dxa"/>
-            </w:tcMar>
-          </w:tcPr>
-          <w:p>
-            <w:pPr>
-              <w:widowControl w:val="0"/>
-              <w:rPr>
-                <w:rFonts w:ascii="Arial" w:eastAsia="Arial" w:hAnsi="Arial" w:cs="Arial"/>
-                <w:sz w:val="20"/>
-                <w:szCs w:val="20"/>
-              </w:rPr>
-            </w:pPr>
-            <w:r>
-              <w:rPr>
-                <w:rFonts w:ascii="Arial" w:eastAsia="Arial" w:hAnsi="Arial" w:cs="Arial"/>
-                <w:sz w:val="20"/>
-                <w:szCs w:val="20"/>
-              </w:rPr>
-              <w:t>Tecnicatura Superior en Desarrollo Web y Aplicaciones Digitales</w:t>
-            </w:r>
-          </w:p>
-        </w:tc>
-      </w:tr>
-      <w:tr>
-        <w:tc>
-          <w:tcPr>
-            <w:tcW w:w="4520" w:type="dxa"/>
-            <w:shd w:val="clear" w:color="auto" w:fill="auto"/>
-            <w:tcMar>
-              <w:top w:w="100" w:type="dxa"/>
-              <w:left w:w="100" w:type="dxa"/>
-              <w:bottom w:w="100" w:type="dxa"/>
-              <w:right w:w="100" w:type="dxa"/>
-            </w:tcMar>
-          </w:tcPr>
-          <w:p>
-            <w:pPr>
-              <w:widowControl w:val="0"/>
-              <w:rPr>
-                <w:rFonts w:ascii="Arial" w:eastAsia="Arial" w:hAnsi="Arial" w:cs="Arial"/>
-                <w:sz w:val="20"/>
-                <w:szCs w:val="20"/>
-              </w:rPr>
-            </w:pPr>
-            <w:r>
-              <w:rPr>
-                <w:rFonts w:ascii="Arial" w:eastAsia="Arial" w:hAnsi="Arial" w:cs="Arial"/>
-                <w:sz w:val="20"/>
-                <w:szCs w:val="20"/>
-              </w:rPr>
-              <w:t>Responsabilidad</w:t>
-            </w:r>
-          </w:p>
-        </w:tc>
-        <w:tc>
-          <w:tcPr>
-            <w:tcW w:w="4520" w:type="dxa"/>
-            <w:shd w:val="clear" w:color="auto" w:fill="auto"/>
-            <w:tcMar>
-              <w:top w:w="100" w:type="dxa"/>
-              <w:left w:w="100" w:type="dxa"/>
-              <w:bottom w:w="100" w:type="dxa"/>
-              <w:right w:w="100" w:type="dxa"/>
-            </w:tcMar>
-          </w:tcPr>
-          <w:p>
-            <w:pPr>
-              <w:widowControl w:val="0"/>
-              <w:rPr>
-                <w:rFonts w:ascii="Arial" w:eastAsia="Arial" w:hAnsi="Arial" w:cs="Arial"/>
-                <w:sz w:val="20"/>
-                <w:szCs w:val="20"/>
-              </w:rPr>
-            </w:pPr>
-            <w:r>
-              <w:rPr>
-                <w:rFonts w:ascii="Arial" w:eastAsia="Arial" w:hAnsi="Arial" w:cs="Arial"/>
-                <w:sz w:val="20"/>
-                <w:szCs w:val="20"/>
-              </w:rPr>
-              <w:t xml:space="preserve">Desarrollo </w:t>
-            </w:r>
-            <w:proofErr w:type="spellStart"/>
-            <w:r>
-              <w:rPr>
-                <w:rFonts w:ascii="Arial" w:eastAsia="Arial" w:hAnsi="Arial" w:cs="Arial"/>
-                <w:sz w:val="20"/>
-                <w:szCs w:val="20"/>
-              </w:rPr>
-              <w:t>Frontend</w:t>
-            </w:r>
-            <w:proofErr w:type="spellEnd"/>
-            <w:r>
-              <w:rPr>
-                <w:rFonts w:ascii="Arial" w:eastAsia="Arial" w:hAnsi="Arial" w:cs="Arial"/>
-                <w:sz w:val="20"/>
-                <w:szCs w:val="20"/>
-              </w:rPr>
-              <w:t xml:space="preserve">. Desarrollo </w:t>
-            </w:r>
-            <w:proofErr w:type="spellStart"/>
-            <w:r>
-              <w:rPr>
-                <w:rFonts w:ascii="Arial" w:eastAsia="Arial" w:hAnsi="Arial" w:cs="Arial"/>
-                <w:sz w:val="20"/>
-                <w:szCs w:val="20"/>
-              </w:rPr>
-              <w:t>BackEnd</w:t>
-            </w:r>
-            <w:proofErr w:type="spellEnd"/>
-            <w:r>
-              <w:rPr>
-                <w:rFonts w:ascii="Arial" w:eastAsia="Arial" w:hAnsi="Arial" w:cs="Arial"/>
-                <w:sz w:val="20"/>
-                <w:szCs w:val="20"/>
-              </w:rPr>
-              <w:t xml:space="preserve">,  Diseño gráfico. </w:t>
-            </w:r>
-            <w:proofErr w:type="spellStart"/>
-            <w:r>
-              <w:rPr>
-                <w:rFonts w:ascii="Arial" w:eastAsia="Arial" w:hAnsi="Arial" w:cs="Arial"/>
-                <w:sz w:val="20"/>
-                <w:szCs w:val="20"/>
-              </w:rPr>
-              <w:t>Testing</w:t>
-            </w:r>
-            <w:proofErr w:type="spellEnd"/>
-            <w:r>
-              <w:rPr>
-                <w:rFonts w:ascii="Arial" w:eastAsia="Arial" w:hAnsi="Arial" w:cs="Arial"/>
-                <w:sz w:val="20"/>
-                <w:szCs w:val="20"/>
-              </w:rPr>
-              <w:t xml:space="preserve">. </w:t>
-            </w:r>
-          </w:p>
-        </w:tc>
-      </w:tr>
-      <w:tr>
-        <w:tc>
-          <w:tcPr>
-            <w:tcW w:w="4520" w:type="dxa"/>
-            <w:shd w:val="clear" w:color="auto" w:fill="auto"/>
-            <w:tcMar>
-              <w:top w:w="100" w:type="dxa"/>
-              <w:left w:w="100" w:type="dxa"/>
-              <w:bottom w:w="100" w:type="dxa"/>
-              <w:right w:w="100" w:type="dxa"/>
-            </w:tcMar>
-          </w:tcPr>
-          <w:p>
-            <w:pPr>
-              <w:widowControl w:val="0"/>
-              <w:rPr>
-                <w:rFonts w:ascii="Arial" w:eastAsia="Arial" w:hAnsi="Arial" w:cs="Arial"/>
-                <w:sz w:val="20"/>
-                <w:szCs w:val="20"/>
-              </w:rPr>
-            </w:pPr>
-            <w:r>
-              <w:rPr>
-                <w:rFonts w:ascii="Arial" w:eastAsia="Arial" w:hAnsi="Arial" w:cs="Arial"/>
-                <w:sz w:val="20"/>
-                <w:szCs w:val="20"/>
-              </w:rPr>
-              <w:t>Información de contacto</w:t>
-            </w:r>
-          </w:p>
-        </w:tc>
-        <w:tc>
-          <w:tcPr>
-            <w:tcW w:w="4520" w:type="dxa"/>
-            <w:shd w:val="clear" w:color="auto" w:fill="auto"/>
-            <w:tcMar>
-              <w:top w:w="100" w:type="dxa"/>
-              <w:left w:w="100" w:type="dxa"/>
-              <w:bottom w:w="100" w:type="dxa"/>
-              <w:right w:w="100" w:type="dxa"/>
-            </w:tcMar>
-          </w:tcPr>
-          <w:p>
-            <w:pPr>
-              <w:widowControl w:val="0"/>
-              <w:rPr>
-                <w:rFonts w:ascii="Arial" w:eastAsia="Arial" w:hAnsi="Arial" w:cs="Arial"/>
-                <w:sz w:val="20"/>
-                <w:szCs w:val="20"/>
-              </w:rPr>
-            </w:pPr>
-            <w:r>
-              <w:rPr>
-                <w:rFonts w:ascii="Arial" w:eastAsia="Arial" w:hAnsi="Arial" w:cs="Arial"/>
-                <w:sz w:val="20"/>
-                <w:szCs w:val="20"/>
-              </w:rPr>
-              <w:t>lorenaadrianaorona@gmail.com</w:t>
-            </w:r>
-          </w:p>
-        </w:tc>
-      </w:tr>
-    </w:tbl>
     <w:p>
       <w:pPr>
         <w:spacing w:line="200" w:lineRule="auto"/>
@@ -5423,7 +4621,7 @@
     </w:p>
     <w:p>
       <w:pPr>
-        <w:pStyle w:val="Ttulo2"/>
+        <w:pStyle w:val="Heading2"/>
         <w:rPr>
           <w:sz w:val="20"/>
           <w:szCs w:val="20"/>
@@ -6001,7 +5199,6 @@
                 <w:szCs w:val="20"/>
               </w:rPr>
             </w:pPr>
-            <w:proofErr w:type="spellStart"/>
             <w:r>
               <w:rPr>
                 <w:rFonts w:ascii="Arial" w:eastAsia="Arial" w:hAnsi="Arial" w:cs="Arial"/>
@@ -6011,7 +5208,6 @@
               </w:rPr>
               <w:t>Moodle</w:t>
             </w:r>
-            <w:proofErr w:type="spellEnd"/>
           </w:p>
         </w:tc>
         <w:tc>
@@ -6045,7 +5241,7 @@
     </w:tbl>
     <w:p>
       <w:pPr>
-        <w:pStyle w:val="Ttulo2"/>
+        <w:pStyle w:val="Heading2"/>
         <w:rPr>
           <w:sz w:val="20"/>
           <w:szCs w:val="20"/>
@@ -6215,7 +5411,7 @@
     </w:tbl>
     <w:p>
       <w:pPr>
-        <w:pStyle w:val="Ttulo2"/>
+        <w:pStyle w:val="Heading2"/>
       </w:pPr>
       <w:bookmarkStart w:id="12" w:name="bookmark=id.26in1rg" w:colFirst="0" w:colLast="0"/>
       <w:bookmarkEnd w:id="12"/>
@@ -6237,7 +5433,7 @@
     </w:p>
     <w:p>
       <w:pPr>
-        <w:pStyle w:val="Ttulo2"/>
+        <w:pStyle w:val="Heading2"/>
         <w:rPr>
           <w:color w:val="365F91"/>
           <w:sz w:val="20"/>
@@ -6246,7 +5442,6 @@
       </w:pPr>
       <w:bookmarkStart w:id="13" w:name="_Toc86255808"/>
       <w:r>
-        <w:lastRenderedPageBreak/>
         <w:t>1.6</w:t>
       </w:r>
       <w:r>
@@ -6314,7 +5509,7 @@
     </w:p>
     <w:p>
       <w:pPr>
-        <w:pStyle w:val="Ttulo1"/>
+        <w:pStyle w:val="Heading1"/>
         <w:rPr>
           <w:sz w:val="20"/>
           <w:szCs w:val="20"/>
@@ -6322,6 +5517,7 @@
       </w:pPr>
       <w:bookmarkStart w:id="14" w:name="_Toc86255809"/>
       <w:r>
+        <w:lastRenderedPageBreak/>
         <w:t>2 Descripción general</w:t>
       </w:r>
       <w:bookmarkEnd w:id="14"/>
@@ -6338,7 +5534,7 @@
     </w:p>
     <w:p>
       <w:pPr>
-        <w:pStyle w:val="Ttulo2"/>
+        <w:pStyle w:val="Heading2"/>
         <w:rPr>
           <w:sz w:val="27"/>
           <w:szCs w:val="27"/>
@@ -6422,12 +5618,12 @@
     </w:p>
     <w:p>
       <w:pPr>
-        <w:pStyle w:val="Ttulo2"/>
-      </w:pPr>
-    </w:p>
-    <w:p>
-      <w:pPr>
-        <w:pStyle w:val="Ttulo2"/>
+        <w:pStyle w:val="Heading2"/>
+      </w:pPr>
+    </w:p>
+    <w:p>
+      <w:pPr>
+        <w:pStyle w:val="Heading2"/>
       </w:pPr>
       <w:bookmarkStart w:id="16" w:name="_Toc86255811"/>
       <w:r>
@@ -6934,7 +6130,39 @@
                 <w:sz w:val="20"/>
                 <w:szCs w:val="20"/>
               </w:rPr>
-              <w:t>Envía y recibe información de los reportes.</w:t>
+              <w:t>Envía</w:t>
+            </w:r>
+            <w:r>
+              <w:rPr>
+                <w:rFonts w:ascii="Arial" w:eastAsia="Arial" w:hAnsi="Arial" w:cs="Arial"/>
+                <w:sz w:val="20"/>
+                <w:szCs w:val="20"/>
+              </w:rPr>
+              <w:t>,</w:t>
+            </w:r>
+            <w:r>
+              <w:rPr>
+                <w:rFonts w:ascii="Arial" w:eastAsia="Arial" w:hAnsi="Arial" w:cs="Arial"/>
+                <w:sz w:val="20"/>
+                <w:szCs w:val="20"/>
+              </w:rPr>
+              <w:t xml:space="preserve"> recibe información de los reportes</w:t>
+            </w:r>
+            <w:r>
+              <w:rPr>
+                <w:rFonts w:ascii="Arial" w:eastAsia="Arial" w:hAnsi="Arial" w:cs="Arial"/>
+                <w:sz w:val="20"/>
+                <w:szCs w:val="20"/>
+              </w:rPr>
+              <w:t xml:space="preserve"> y adquiere productos</w:t>
+            </w:r>
+            <w:r>
+              <w:rPr>
+                <w:rFonts w:ascii="Arial" w:eastAsia="Arial" w:hAnsi="Arial" w:cs="Arial"/>
+                <w:sz w:val="20"/>
+                <w:szCs w:val="20"/>
+              </w:rPr>
+              <w:t>.</w:t>
             </w:r>
           </w:p>
         </w:tc>
@@ -6982,11 +6210,10 @@
     </w:p>
     <w:p>
       <w:pPr>
-        <w:pStyle w:val="Ttulo2"/>
+        <w:pStyle w:val="Heading2"/>
       </w:pPr>
       <w:bookmarkStart w:id="17" w:name="_Toc86255812"/>
       <w:r>
-        <w:lastRenderedPageBreak/>
         <w:t>2.3</w:t>
       </w:r>
       <w:r>
@@ -7205,6 +6432,7 @@
           <w:sz w:val="20"/>
           <w:szCs w:val="20"/>
         </w:rPr>
+        <w:lastRenderedPageBreak/>
         <w:t>Condiciones para validar un incidente/accidente.</w:t>
       </w:r>
     </w:p>
@@ -7233,25 +6461,7 @@
           <w:sz w:val="20"/>
           <w:szCs w:val="20"/>
         </w:rPr>
-        <w:t xml:space="preserve">Los usuarios deberán contar con una cuenta activa de pasarela de pago </w:t>
-      </w:r>
-      <w:proofErr w:type="spellStart"/>
-      <w:r>
-        <w:rPr>
-          <w:rFonts w:ascii="Arial" w:eastAsia="Arial" w:hAnsi="Arial" w:cs="Arial"/>
-          <w:sz w:val="20"/>
-          <w:szCs w:val="20"/>
-        </w:rPr>
-        <w:t>MercadoPago</w:t>
-      </w:r>
-      <w:proofErr w:type="spellEnd"/>
-      <w:r>
-        <w:rPr>
-          <w:rFonts w:ascii="Arial" w:eastAsia="Arial" w:hAnsi="Arial" w:cs="Arial"/>
-          <w:sz w:val="20"/>
-          <w:szCs w:val="20"/>
-        </w:rPr>
-        <w:t>.</w:t>
+        <w:t>Los usuarios deberán contar con una cuenta activa de pasarela de pago MercadoPago.</w:t>
       </w:r>
     </w:p>
     <w:p>
@@ -7271,7 +6481,7 @@
     </w:p>
     <w:p>
       <w:pPr>
-        <w:pStyle w:val="Ttulo1"/>
+        <w:pStyle w:val="Heading1"/>
         <w:rPr>
           <w:sz w:val="20"/>
           <w:szCs w:val="20"/>
@@ -7295,23 +6505,13 @@
     </w:p>
     <w:p>
       <w:pPr>
-        <w:pStyle w:val="Ttulo2"/>
+        <w:pStyle w:val="Heading2"/>
       </w:pPr>
       <w:bookmarkStart w:id="19" w:name="_Toc86255814"/>
-      <w:proofErr w:type="spellStart"/>
       <w:r>
-        <w:t>Product</w:t>
-      </w:r>
-      <w:proofErr w:type="spellEnd"/>
-      <w:r>
-        <w:t xml:space="preserve"> </w:t>
-      </w:r>
-      <w:proofErr w:type="spellStart"/>
-      <w:r>
-        <w:t>Backlog</w:t>
+        <w:t>Product Backlog</w:t>
       </w:r>
       <w:bookmarkEnd w:id="19"/>
-      <w:proofErr w:type="spellEnd"/>
     </w:p>
     <w:p/>
     <w:p>
@@ -7406,25 +6606,17 @@
     </w:p>
     <w:p>
       <w:pPr>
-        <w:pStyle w:val="Ttulo2"/>
+        <w:pStyle w:val="Heading2"/>
         <w:rPr>
           <w:rFonts w:cs="Arial"/>
         </w:rPr>
       </w:pPr>
       <w:bookmarkStart w:id="20" w:name="_Toc86255815"/>
-      <w:proofErr w:type="spellStart"/>
       <w:r>
         <w:rPr>
           <w:rFonts w:cs="Arial"/>
         </w:rPr>
-        <w:t>Sprints</w:t>
-      </w:r>
-      <w:proofErr w:type="spellEnd"/>
-      <w:r>
-        <w:rPr>
-          <w:rFonts w:cs="Arial"/>
-        </w:rPr>
-        <w:t>.</w:t>
+        <w:t>Sprints.</w:t>
       </w:r>
       <w:bookmarkEnd w:id="20"/>
     </w:p>
@@ -7495,20 +6687,8 @@
                 <w:sz w:val="20"/>
                 <w:szCs w:val="20"/>
               </w:rPr>
-              <w:t xml:space="preserve">Sprint </w:t>
-            </w:r>
-            <w:proofErr w:type="spellStart"/>
-            <w:r>
-              <w:rPr>
-                <w:rFonts w:ascii="Arial" w:eastAsia="Arial" w:hAnsi="Arial" w:cs="Arial"/>
-                <w:b/>
-                <w:color w:val="000000"/>
-                <w:sz w:val="20"/>
-                <w:szCs w:val="20"/>
-              </w:rPr>
-              <w:t>Backlog</w:t>
-            </w:r>
-            <w:proofErr w:type="spellEnd"/>
+              <w:t>Sprint Backlog</w:t>
+            </w:r>
           </w:p>
         </w:tc>
         <w:tc>
@@ -7520,12 +6700,7 @@
           </w:tcPr>
           <w:p>
             <w:r>
-              <w:t>#</w:t>
-            </w:r>
-            <w:bookmarkStart w:id="21" w:name="_GoBack"/>
-            <w:bookmarkEnd w:id="21"/>
-            <w:r>
-              <w:t>US</w:t>
+              <w:t>#US</w:t>
             </w:r>
             <w:r>
               <w:t>1</w:t>
@@ -7584,27 +6759,7 @@
                 <w:sz w:val="20"/>
                 <w:szCs w:val="20"/>
               </w:rPr>
-              <w:t xml:space="preserve">Especificación de Requerimientos IEEE- 830 (Foro y </w:t>
-            </w:r>
-            <w:proofErr w:type="spellStart"/>
-            <w:r>
-              <w:rPr>
-                <w:rFonts w:ascii="Arial" w:eastAsia="Roboto" w:hAnsi="Arial" w:cs="Arial"/>
-                <w:color w:val="21252A"/>
-                <w:sz w:val="20"/>
-                <w:szCs w:val="20"/>
-              </w:rPr>
-              <w:t>GitHub</w:t>
-            </w:r>
-            <w:proofErr w:type="spellEnd"/>
-            <w:r>
-              <w:rPr>
-                <w:rFonts w:ascii="Arial" w:eastAsia="Roboto" w:hAnsi="Arial" w:cs="Arial"/>
-                <w:color w:val="21252A"/>
-                <w:sz w:val="20"/>
-                <w:szCs w:val="20"/>
-              </w:rPr>
-              <w:t>)</w:t>
+              <w:t>Especificación de Requerimientos IEEE- 830 (Foro y GitHub)</w:t>
             </w:r>
             <w:r>
               <w:rPr>
@@ -7731,23 +6886,13 @@
               </w:rPr>
               <w:t xml:space="preserve">    </w:t>
             </w:r>
-            <w:proofErr w:type="spellStart"/>
-            <w:r>
-              <w:rPr>
-                <w:rFonts w:ascii="Arial" w:eastAsia="Arial" w:hAnsi="Arial" w:cs="Arial"/>
-                <w:sz w:val="19"/>
-                <w:szCs w:val="19"/>
-              </w:rPr>
-              <w:t>Orona</w:t>
-            </w:r>
-            <w:proofErr w:type="spellEnd"/>
-            <w:r>
-              <w:rPr>
-                <w:rFonts w:ascii="Arial" w:eastAsia="Arial" w:hAnsi="Arial" w:cs="Arial"/>
-                <w:sz w:val="19"/>
-                <w:szCs w:val="19"/>
-              </w:rPr>
-              <w:t>, Adriana Lorena</w:t>
+            <w:r>
+              <w:rPr>
+                <w:rFonts w:ascii="Arial" w:eastAsia="Arial" w:hAnsi="Arial" w:cs="Arial"/>
+                <w:sz w:val="19"/>
+                <w:szCs w:val="19"/>
+              </w:rPr>
+              <w:t>Orona, Adriana Lorena</w:t>
             </w:r>
           </w:p>
           <w:p>
@@ -7963,7 +7108,6 @@
                 <w:sz w:val="19"/>
                 <w:szCs w:val="19"/>
               </w:rPr>
-              <w:lastRenderedPageBreak/>
               <w:t>Romero, Marysel</w:t>
             </w:r>
           </w:p>
@@ -7985,34 +7129,14 @@
               </w:rPr>
               <w:t xml:space="preserve">    </w:t>
             </w:r>
-            <w:proofErr w:type="spellStart"/>
-            <w:r>
-              <w:rPr>
-                <w:rFonts w:ascii="Arial" w:eastAsia="Arial" w:hAnsi="Arial" w:cs="Arial"/>
-                <w:sz w:val="19"/>
-                <w:szCs w:val="19"/>
-              </w:rPr>
-              <w:t>Orona</w:t>
-            </w:r>
-            <w:proofErr w:type="spellEnd"/>
-            <w:r>
-              <w:rPr>
-                <w:rFonts w:ascii="Arial" w:eastAsia="Arial" w:hAnsi="Arial" w:cs="Arial"/>
-                <w:sz w:val="19"/>
-                <w:szCs w:val="19"/>
-              </w:rPr>
-              <w:t xml:space="preserve">, Adriana </w:t>
-            </w:r>
-            <w:proofErr w:type="spellStart"/>
-            <w:r>
-              <w:rPr>
-                <w:rFonts w:ascii="Arial" w:eastAsia="Arial" w:hAnsi="Arial" w:cs="Arial"/>
-                <w:sz w:val="19"/>
-                <w:szCs w:val="19"/>
-              </w:rPr>
-              <w:t>lorena</w:t>
-            </w:r>
-            <w:proofErr w:type="spellEnd"/>
+            <w:r>
+              <w:rPr>
+                <w:rFonts w:ascii="Arial" w:eastAsia="Arial" w:hAnsi="Arial" w:cs="Arial"/>
+                <w:sz w:val="19"/>
+                <w:szCs w:val="19"/>
+              </w:rPr>
+              <w:t>Orona, Adriana lorena</w:t>
+            </w:r>
           </w:p>
           <w:p>
             <w:pPr>
@@ -8092,7 +7216,6 @@
                 <w:sz w:val="20"/>
                 <w:szCs w:val="20"/>
               </w:rPr>
-              <w:lastRenderedPageBreak/>
               <w:t>Calendario</w:t>
             </w:r>
           </w:p>
@@ -8180,8 +7303,8 @@
           <w:szCs w:val="20"/>
         </w:rPr>
       </w:pPr>
-      <w:bookmarkStart w:id="22" w:name="bookmark=id.4i7ojhp" w:colFirst="0" w:colLast="0"/>
-      <w:bookmarkEnd w:id="22"/>
+      <w:bookmarkStart w:id="21" w:name="bookmark=id.4i7ojhp" w:colFirst="0" w:colLast="0"/>
+      <w:bookmarkEnd w:id="21"/>
     </w:p>
     <w:p/>
     <w:tbl>
@@ -8253,20 +7376,8 @@
                 <w:sz w:val="20"/>
                 <w:szCs w:val="20"/>
               </w:rPr>
-              <w:t xml:space="preserve">Sprint </w:t>
-            </w:r>
-            <w:proofErr w:type="spellStart"/>
-            <w:r>
-              <w:rPr>
-                <w:rFonts w:ascii="Arial" w:eastAsia="Arial" w:hAnsi="Arial" w:cs="Arial"/>
-                <w:b/>
-                <w:color w:val="000000"/>
-                <w:sz w:val="20"/>
-                <w:szCs w:val="20"/>
-              </w:rPr>
-              <w:t>Backlog</w:t>
-            </w:r>
-            <w:proofErr w:type="spellEnd"/>
+              <w:t>Sprint Backlog</w:t>
+            </w:r>
           </w:p>
         </w:tc>
         <w:tc>
@@ -8301,6 +7412,7 @@
                 <w:sz w:val="20"/>
                 <w:szCs w:val="20"/>
               </w:rPr>
+              <w:lastRenderedPageBreak/>
               <w:t>Responsabilidades</w:t>
             </w:r>
           </w:p>
@@ -8434,25 +7546,7 @@
                 <w:sz w:val="19"/>
                 <w:szCs w:val="19"/>
               </w:rPr>
-              <w:t xml:space="preserve">    </w:t>
-            </w:r>
-            <w:proofErr w:type="spellStart"/>
-            <w:r>
-              <w:rPr>
-                <w:rFonts w:ascii="Arial" w:eastAsia="Arial" w:hAnsi="Arial" w:cs="Arial"/>
-                <w:sz w:val="19"/>
-                <w:szCs w:val="19"/>
-              </w:rPr>
-              <w:t>Orona</w:t>
-            </w:r>
-            <w:proofErr w:type="spellEnd"/>
-            <w:r>
-              <w:rPr>
-                <w:rFonts w:ascii="Arial" w:eastAsia="Arial" w:hAnsi="Arial" w:cs="Arial"/>
-                <w:sz w:val="19"/>
-                <w:szCs w:val="19"/>
-              </w:rPr>
-              <w:t>, Adriana Lorena</w:t>
+              <w:t xml:space="preserve">    Orona, Adriana Lorena</w:t>
             </w:r>
           </w:p>
           <w:p>
@@ -8590,20 +7684,8 @@
                 <w:sz w:val="20"/>
                 <w:szCs w:val="20"/>
               </w:rPr>
-              <w:t xml:space="preserve">Sprint </w:t>
-            </w:r>
-            <w:proofErr w:type="spellStart"/>
-            <w:r>
-              <w:rPr>
-                <w:rFonts w:ascii="Arial" w:eastAsia="Arial" w:hAnsi="Arial" w:cs="Arial"/>
-                <w:b/>
-                <w:color w:val="000000"/>
-                <w:sz w:val="20"/>
-                <w:szCs w:val="20"/>
-              </w:rPr>
-              <w:t>Backlog</w:t>
-            </w:r>
-            <w:proofErr w:type="spellEnd"/>
+              <w:t>Sprint Backlog</w:t>
+            </w:r>
           </w:p>
         </w:tc>
         <w:tc>
@@ -8666,39 +7748,8 @@
                 <w:sz w:val="20"/>
                 <w:szCs w:val="20"/>
               </w:rPr>
-              <w:t xml:space="preserve">Diseño del </w:t>
-            </w:r>
-            <w:proofErr w:type="spellStart"/>
-            <w:r>
-              <w:rPr>
-                <w:rFonts w:ascii="Arial" w:eastAsia="Roboto" w:hAnsi="Arial" w:cs="Arial"/>
-                <w:color w:val="21252A"/>
-                <w:sz w:val="20"/>
-                <w:szCs w:val="20"/>
-              </w:rPr>
-              <w:t>merchandising</w:t>
-            </w:r>
-            <w:proofErr w:type="spellEnd"/>
-            <w:r>
-              <w:rPr>
-                <w:rFonts w:ascii="Arial" w:eastAsia="Roboto" w:hAnsi="Arial" w:cs="Arial"/>
-                <w:color w:val="21252A"/>
-                <w:sz w:val="20"/>
-                <w:szCs w:val="20"/>
-              </w:rPr>
-              <w:t xml:space="preserve"> del e-</w:t>
-            </w:r>
-            <w:proofErr w:type="spellStart"/>
-            <w:r>
-              <w:rPr>
-                <w:rFonts w:ascii="Arial" w:eastAsia="Roboto" w:hAnsi="Arial" w:cs="Arial"/>
-                <w:color w:val="21252A"/>
-                <w:sz w:val="20"/>
-                <w:szCs w:val="20"/>
-              </w:rPr>
-              <w:t>commerce</w:t>
-            </w:r>
-            <w:proofErr w:type="spellEnd"/>
+              <w:t>Diseño del merchandising del e-commerce</w:t>
+            </w:r>
           </w:p>
           <w:p>
             <w:pPr>
@@ -8826,6 +7877,971 @@
         </w:rPr>
       </w:pPr>
     </w:p>
+    <w:tbl>
+      <w:tblPr>
+        <w:tblW w:w="9088" w:type="dxa"/>
+        <w:tblBorders>
+          <w:top w:val="single" w:sz="4" w:space="0" w:color="000000"/>
+          <w:left w:val="single" w:sz="4" w:space="0" w:color="000000"/>
+          <w:bottom w:val="single" w:sz="4" w:space="0" w:color="000000"/>
+          <w:right w:val="single" w:sz="4" w:space="0" w:color="000000"/>
+          <w:insideH w:val="single" w:sz="4" w:space="0" w:color="000000"/>
+          <w:insideV w:val="single" w:sz="4" w:space="0" w:color="000000"/>
+        </w:tblBorders>
+        <w:tblLayout w:type="fixed"/>
+        <w:tblLook w:val="0400" w:firstRow="0" w:lastRow="0" w:firstColumn="0" w:lastColumn="0" w:noHBand="0" w:noVBand="1"/>
+      </w:tblPr>
+      <w:tblGrid>
+        <w:gridCol w:w="4544"/>
+        <w:gridCol w:w="4544"/>
+      </w:tblGrid>
+      <w:tr>
+        <w:trPr>
+          <w:trHeight w:val="313"/>
+        </w:trPr>
+        <w:tc>
+          <w:tcPr>
+            <w:tcW w:w="4544" w:type="dxa"/>
+          </w:tcPr>
+          <w:p>
+            <w:r>
+              <w:rPr>
+                <w:rFonts w:ascii="Arial" w:eastAsia="Arial" w:hAnsi="Arial" w:cs="Arial"/>
+                <w:b/>
+                <w:color w:val="000000"/>
+                <w:sz w:val="20"/>
+                <w:szCs w:val="20"/>
+              </w:rPr>
+              <w:t>N° de sprint</w:t>
+            </w:r>
+          </w:p>
+        </w:tc>
+        <w:tc>
+          <w:tcPr>
+            <w:tcW w:w="4544" w:type="dxa"/>
+          </w:tcPr>
+          <w:p>
+            <w:r>
+              <w:t>0</w:t>
+            </w:r>
+            <w:r>
+              <w:t>2</w:t>
+            </w:r>
+          </w:p>
+        </w:tc>
+      </w:tr>
+      <w:tr>
+        <w:trPr>
+          <w:trHeight w:val="295"/>
+        </w:trPr>
+        <w:tc>
+          <w:tcPr>
+            <w:tcW w:w="4544" w:type="dxa"/>
+          </w:tcPr>
+          <w:p>
+            <w:r>
+              <w:rPr>
+                <w:rFonts w:ascii="Arial" w:eastAsia="Arial" w:hAnsi="Arial" w:cs="Arial"/>
+                <w:b/>
+                <w:color w:val="000000"/>
+                <w:sz w:val="20"/>
+                <w:szCs w:val="20"/>
+              </w:rPr>
+              <w:t>Sprint Backlog</w:t>
+            </w:r>
+          </w:p>
+        </w:tc>
+        <w:tc>
+          <w:tcPr>
+            <w:tcW w:w="4544" w:type="dxa"/>
+            <w:tcBorders>
+              <w:bottom w:val="single" w:sz="4" w:space="0" w:color="000000"/>
+            </w:tcBorders>
+          </w:tcPr>
+          <w:p>
+            <w:r>
+              <w:t>#US05</w:t>
+            </w:r>
+          </w:p>
+        </w:tc>
+      </w:tr>
+      <w:tr>
+        <w:trPr>
+          <w:trHeight w:val="743"/>
+        </w:trPr>
+        <w:tc>
+          <w:tcPr>
+            <w:tcW w:w="4544" w:type="dxa"/>
+            <w:vMerge w:val="restart"/>
+          </w:tcPr>
+          <w:p>
+            <w:r>
+              <w:rPr>
+                <w:rFonts w:ascii="Arial" w:eastAsia="Arial" w:hAnsi="Arial" w:cs="Arial"/>
+                <w:b/>
+                <w:color w:val="000000"/>
+                <w:sz w:val="20"/>
+                <w:szCs w:val="20"/>
+              </w:rPr>
+              <w:t>Responsabilidades</w:t>
+            </w:r>
+          </w:p>
+        </w:tc>
+        <w:tc>
+          <w:tcPr>
+            <w:tcW w:w="4544" w:type="dxa"/>
+            <w:tcBorders>
+              <w:bottom w:val="single" w:sz="4" w:space="0" w:color="auto"/>
+            </w:tcBorders>
+          </w:tcPr>
+          <w:p>
+            <w:pPr>
+              <w:shd w:val="clear" w:color="auto" w:fill="F8F9FA"/>
+              <w:ind w:left="65"/>
+            </w:pPr>
+            <w:hyperlink r:id="rId12" w:anchor="heading=h.cu0lv12ypr8n" w:history="1">
+              <w:r>
+                <w:rPr>
+                  <w:rStyle w:val="Hyperlink"/>
+                  <w:rFonts w:ascii="Arial" w:hAnsi="Arial" w:cs="Arial"/>
+                  <w:color w:val="000000"/>
+                  <w:u w:val="none"/>
+                </w:rPr>
+                <w:t>Diseño</w:t>
+              </w:r>
+            </w:hyperlink>
+            <w:r>
+              <w:t xml:space="preserve"> de Base de Datos</w:t>
+            </w:r>
+          </w:p>
+          <w:p>
+            <w:pPr>
+              <w:shd w:val="clear" w:color="auto" w:fill="F8F9FA"/>
+              <w:rPr>
+                <w:rFonts w:ascii="Arial" w:eastAsia="Roboto" w:hAnsi="Arial" w:cs="Arial"/>
+                <w:color w:val="21252A"/>
+                <w:sz w:val="20"/>
+                <w:szCs w:val="20"/>
+              </w:rPr>
+            </w:pPr>
+            <w:r>
+              <w:t xml:space="preserve"> </w:t>
+            </w:r>
+            <w:r>
+              <w:rPr>
+                <w:rFonts w:ascii="Arial" w:eastAsia="Roboto" w:hAnsi="Arial" w:cs="Arial"/>
+                <w:b/>
+                <w:color w:val="21252A"/>
+                <w:sz w:val="20"/>
+                <w:szCs w:val="20"/>
+              </w:rPr>
+              <w:t>Responsables</w:t>
+            </w:r>
+            <w:r>
+              <w:rPr>
+                <w:rFonts w:ascii="Arial" w:eastAsia="Roboto" w:hAnsi="Arial" w:cs="Arial"/>
+                <w:color w:val="21252A"/>
+                <w:sz w:val="20"/>
+                <w:szCs w:val="20"/>
+              </w:rPr>
+              <w:t>:</w:t>
+            </w:r>
+          </w:p>
+          <w:p>
+            <w:pPr>
+              <w:ind w:left="260"/>
+              <w:rPr>
+                <w:rFonts w:ascii="Arial" w:eastAsia="Arial" w:hAnsi="Arial" w:cs="Arial"/>
+                <w:sz w:val="19"/>
+                <w:szCs w:val="19"/>
+              </w:rPr>
+            </w:pPr>
+            <w:r>
+              <w:rPr>
+                <w:rFonts w:ascii="Arial" w:eastAsia="Arial" w:hAnsi="Arial" w:cs="Arial"/>
+                <w:sz w:val="19"/>
+                <w:szCs w:val="19"/>
+              </w:rPr>
+              <w:t>Casas, Salvador</w:t>
+            </w:r>
+          </w:p>
+          <w:p>
+            <w:pPr>
+              <w:ind w:left="260"/>
+              <w:rPr>
+                <w:rFonts w:ascii="Arial" w:eastAsia="Arial" w:hAnsi="Arial" w:cs="Arial"/>
+                <w:sz w:val="19"/>
+                <w:szCs w:val="19"/>
+              </w:rPr>
+            </w:pPr>
+            <w:r>
+              <w:rPr>
+                <w:rFonts w:ascii="Arial" w:eastAsia="Arial" w:hAnsi="Arial" w:cs="Arial"/>
+                <w:sz w:val="19"/>
+                <w:szCs w:val="19"/>
+              </w:rPr>
+              <w:t>Duarte, Paul</w:t>
+            </w:r>
+          </w:p>
+          <w:p>
+            <w:pPr>
+              <w:ind w:left="260"/>
+              <w:rPr>
+                <w:rFonts w:ascii="Arial" w:eastAsia="Arial" w:hAnsi="Arial" w:cs="Arial"/>
+                <w:sz w:val="19"/>
+                <w:szCs w:val="19"/>
+              </w:rPr>
+            </w:pPr>
+            <w:r>
+              <w:rPr>
+                <w:rFonts w:ascii="Arial" w:eastAsia="Arial" w:hAnsi="Arial" w:cs="Arial"/>
+                <w:sz w:val="19"/>
+                <w:szCs w:val="19"/>
+              </w:rPr>
+              <w:t>Romero, Marysel</w:t>
+            </w:r>
+          </w:p>
+          <w:p>
+            <w:pPr>
+              <w:shd w:val="clear" w:color="auto" w:fill="F8F9FA"/>
+              <w:ind w:left="65"/>
+              <w:rPr>
+                <w:rFonts w:ascii="Arial" w:eastAsia="Arial" w:hAnsi="Arial" w:cs="Arial"/>
+                <w:sz w:val="19"/>
+                <w:szCs w:val="19"/>
+              </w:rPr>
+            </w:pPr>
+          </w:p>
+          <w:p>
+            <w:pPr>
+              <w:shd w:val="clear" w:color="auto" w:fill="F8F9FA"/>
+              <w:ind w:left="65"/>
+              <w:rPr>
+                <w:rFonts w:ascii="Arial" w:eastAsia="Arial" w:hAnsi="Arial" w:cs="Arial"/>
+                <w:b/>
+                <w:sz w:val="19"/>
+                <w:szCs w:val="19"/>
+              </w:rPr>
+            </w:pPr>
+            <w:r>
+              <w:rPr>
+                <w:rFonts w:ascii="Arial" w:eastAsia="Arial" w:hAnsi="Arial" w:cs="Arial"/>
+                <w:b/>
+                <w:sz w:val="19"/>
+                <w:szCs w:val="19"/>
+              </w:rPr>
+              <w:t>Fecha:</w:t>
+            </w:r>
+            <w:r>
+              <w:rPr>
+                <w:rFonts w:ascii="Arial" w:eastAsia="Arial" w:hAnsi="Arial" w:cs="Arial"/>
+                <w:b/>
+                <w:sz w:val="19"/>
+                <w:szCs w:val="19"/>
+              </w:rPr>
+              <w:t xml:space="preserve"> </w:t>
+            </w:r>
+            <w:r>
+              <w:rPr>
+                <w:rFonts w:ascii="Arial" w:eastAsia="Arial" w:hAnsi="Arial" w:cs="Arial"/>
+                <w:b/>
+                <w:sz w:val="19"/>
+                <w:szCs w:val="19"/>
+              </w:rPr>
+              <w:t>08</w:t>
+            </w:r>
+            <w:r>
+              <w:rPr>
+                <w:rFonts w:ascii="Arial" w:eastAsia="Arial" w:hAnsi="Arial" w:cs="Arial"/>
+                <w:b/>
+                <w:sz w:val="19"/>
+                <w:szCs w:val="19"/>
+              </w:rPr>
+              <w:t>/0</w:t>
+            </w:r>
+            <w:r>
+              <w:rPr>
+                <w:rFonts w:ascii="Arial" w:eastAsia="Arial" w:hAnsi="Arial" w:cs="Arial"/>
+                <w:b/>
+                <w:sz w:val="19"/>
+                <w:szCs w:val="19"/>
+              </w:rPr>
+              <w:t>8</w:t>
+            </w:r>
+            <w:r>
+              <w:rPr>
+                <w:rFonts w:ascii="Arial" w:eastAsia="Arial" w:hAnsi="Arial" w:cs="Arial"/>
+                <w:b/>
+                <w:sz w:val="19"/>
+                <w:szCs w:val="19"/>
+              </w:rPr>
+              <w:t>/2022</w:t>
+            </w:r>
+          </w:p>
+          <w:p>
+            <w:pPr>
+              <w:shd w:val="clear" w:color="auto" w:fill="F8F9FA"/>
+            </w:pPr>
+          </w:p>
+        </w:tc>
+      </w:tr>
+    </w:tbl>
+    <w:p>
+      <w:pPr>
+        <w:spacing w:line="200" w:lineRule="auto"/>
+        <w:jc w:val="center"/>
+        <w:rPr>
+          <w:color w:val="000000"/>
+          <w:sz w:val="20"/>
+          <w:szCs w:val="20"/>
+        </w:rPr>
+      </w:pPr>
+    </w:p>
+    <w:tbl>
+      <w:tblPr>
+        <w:tblW w:w="9030" w:type="dxa"/>
+        <w:tblBorders>
+          <w:top w:val="single" w:sz="4" w:space="0" w:color="000000"/>
+          <w:left w:val="single" w:sz="4" w:space="0" w:color="000000"/>
+          <w:bottom w:val="single" w:sz="4" w:space="0" w:color="000000"/>
+          <w:right w:val="single" w:sz="4" w:space="0" w:color="000000"/>
+          <w:insideH w:val="single" w:sz="4" w:space="0" w:color="000000"/>
+          <w:insideV w:val="single" w:sz="4" w:space="0" w:color="000000"/>
+        </w:tblBorders>
+        <w:tblLayout w:type="fixed"/>
+        <w:tblLook w:val="0400" w:firstRow="0" w:lastRow="0" w:firstColumn="0" w:lastColumn="0" w:noHBand="0" w:noVBand="1"/>
+      </w:tblPr>
+      <w:tblGrid>
+        <w:gridCol w:w="4515"/>
+        <w:gridCol w:w="4515"/>
+      </w:tblGrid>
+      <w:tr>
+        <w:tc>
+          <w:tcPr>
+            <w:tcW w:w="4515" w:type="dxa"/>
+          </w:tcPr>
+          <w:p>
+            <w:r>
+              <w:rPr>
+                <w:rFonts w:ascii="Arial" w:eastAsia="Arial" w:hAnsi="Arial" w:cs="Arial"/>
+                <w:b/>
+                <w:color w:val="000000"/>
+                <w:sz w:val="20"/>
+                <w:szCs w:val="20"/>
+              </w:rPr>
+              <w:t>N° de sprint</w:t>
+            </w:r>
+          </w:p>
+        </w:tc>
+        <w:tc>
+          <w:tcPr>
+            <w:tcW w:w="4515" w:type="dxa"/>
+          </w:tcPr>
+          <w:p>
+            <w:r>
+              <w:t>0</w:t>
+            </w:r>
+            <w:r>
+              <w:t>3</w:t>
+            </w:r>
+          </w:p>
+        </w:tc>
+      </w:tr>
+      <w:tr>
+        <w:tc>
+          <w:tcPr>
+            <w:tcW w:w="4515" w:type="dxa"/>
+          </w:tcPr>
+          <w:p>
+            <w:r>
+              <w:rPr>
+                <w:rFonts w:ascii="Arial" w:eastAsia="Arial" w:hAnsi="Arial" w:cs="Arial"/>
+                <w:b/>
+                <w:color w:val="000000"/>
+                <w:sz w:val="20"/>
+                <w:szCs w:val="20"/>
+              </w:rPr>
+              <w:t>Sprint Backlog</w:t>
+            </w:r>
+          </w:p>
+        </w:tc>
+        <w:tc>
+          <w:tcPr>
+            <w:tcW w:w="4515" w:type="dxa"/>
+            <w:tcBorders>
+              <w:bottom w:val="single" w:sz="4" w:space="0" w:color="000000"/>
+            </w:tcBorders>
+          </w:tcPr>
+          <w:p>
+            <w:r>
+              <w:t>#US06</w:t>
+            </w:r>
+          </w:p>
+        </w:tc>
+      </w:tr>
+      <w:tr>
+        <w:trPr>
+          <w:trHeight w:val="605"/>
+        </w:trPr>
+        <w:tc>
+          <w:tcPr>
+            <w:tcW w:w="4515" w:type="dxa"/>
+          </w:tcPr>
+          <w:p>
+            <w:r>
+              <w:rPr>
+                <w:rFonts w:ascii="Arial" w:eastAsia="Arial" w:hAnsi="Arial" w:cs="Arial"/>
+                <w:b/>
+                <w:color w:val="000000"/>
+                <w:sz w:val="20"/>
+                <w:szCs w:val="20"/>
+              </w:rPr>
+              <w:t>Responsabilidades</w:t>
+            </w:r>
+          </w:p>
+        </w:tc>
+        <w:tc>
+          <w:tcPr>
+            <w:tcW w:w="4515" w:type="dxa"/>
+            <w:tcBorders>
+              <w:bottom w:val="single" w:sz="4" w:space="0" w:color="auto"/>
+            </w:tcBorders>
+          </w:tcPr>
+          <w:p>
+            <w:pPr>
+              <w:shd w:val="clear" w:color="auto" w:fill="F8F9FA"/>
+              <w:ind w:left="65"/>
+            </w:pPr>
+            <w:hyperlink r:id="rId13" w:anchor="heading=h.zczs4va2iyj" w:history="1">
+              <w:r>
+                <w:rPr>
+                  <w:rStyle w:val="Hyperlink"/>
+                  <w:rFonts w:ascii="Arial" w:hAnsi="Arial" w:cs="Arial"/>
+                  <w:color w:val="000000"/>
+                  <w:u w:val="none"/>
+                </w:rPr>
+                <w:t>Definición del backend y funcionalidad en login y registro.</w:t>
+              </w:r>
+            </w:hyperlink>
+          </w:p>
+          <w:p>
+            <w:pPr>
+              <w:shd w:val="clear" w:color="auto" w:fill="F8F9FA"/>
+              <w:ind w:left="65"/>
+            </w:pPr>
+          </w:p>
+          <w:p>
+            <w:pPr>
+              <w:shd w:val="clear" w:color="auto" w:fill="F8F9FA"/>
+              <w:rPr>
+                <w:rFonts w:ascii="Arial" w:eastAsia="Roboto" w:hAnsi="Arial" w:cs="Arial"/>
+                <w:color w:val="21252A"/>
+                <w:sz w:val="20"/>
+                <w:szCs w:val="20"/>
+              </w:rPr>
+            </w:pPr>
+            <w:r>
+              <w:rPr>
+                <w:rFonts w:ascii="Arial" w:eastAsia="Roboto" w:hAnsi="Arial" w:cs="Arial"/>
+                <w:b/>
+                <w:color w:val="21252A"/>
+                <w:sz w:val="20"/>
+                <w:szCs w:val="20"/>
+              </w:rPr>
+              <w:t>Responsables</w:t>
+            </w:r>
+            <w:r>
+              <w:rPr>
+                <w:rFonts w:ascii="Arial" w:eastAsia="Roboto" w:hAnsi="Arial" w:cs="Arial"/>
+                <w:color w:val="21252A"/>
+                <w:sz w:val="20"/>
+                <w:szCs w:val="20"/>
+              </w:rPr>
+              <w:t>:</w:t>
+            </w:r>
+          </w:p>
+          <w:p>
+            <w:pPr>
+              <w:ind w:left="260"/>
+              <w:rPr>
+                <w:rFonts w:ascii="Arial" w:eastAsia="Arial" w:hAnsi="Arial" w:cs="Arial"/>
+                <w:sz w:val="19"/>
+                <w:szCs w:val="19"/>
+              </w:rPr>
+            </w:pPr>
+            <w:r>
+              <w:rPr>
+                <w:rFonts w:ascii="Arial" w:eastAsia="Arial" w:hAnsi="Arial" w:cs="Arial"/>
+                <w:sz w:val="19"/>
+                <w:szCs w:val="19"/>
+              </w:rPr>
+              <w:t>Casas, Salvador</w:t>
+            </w:r>
+          </w:p>
+          <w:p>
+            <w:pPr>
+              <w:ind w:left="260"/>
+              <w:rPr>
+                <w:rFonts w:ascii="Arial" w:eastAsia="Arial" w:hAnsi="Arial" w:cs="Arial"/>
+                <w:sz w:val="19"/>
+                <w:szCs w:val="19"/>
+              </w:rPr>
+            </w:pPr>
+            <w:r>
+              <w:rPr>
+                <w:rFonts w:ascii="Arial" w:eastAsia="Arial" w:hAnsi="Arial" w:cs="Arial"/>
+                <w:sz w:val="19"/>
+                <w:szCs w:val="19"/>
+              </w:rPr>
+              <w:t>Duarte, Paul</w:t>
+            </w:r>
+          </w:p>
+          <w:p>
+            <w:pPr>
+              <w:ind w:left="260"/>
+              <w:rPr>
+                <w:rFonts w:ascii="Arial" w:eastAsia="Arial" w:hAnsi="Arial" w:cs="Arial"/>
+                <w:sz w:val="19"/>
+                <w:szCs w:val="19"/>
+              </w:rPr>
+            </w:pPr>
+            <w:r>
+              <w:rPr>
+                <w:rFonts w:ascii="Arial" w:eastAsia="Arial" w:hAnsi="Arial" w:cs="Arial"/>
+                <w:sz w:val="19"/>
+                <w:szCs w:val="19"/>
+              </w:rPr>
+              <w:t>Romero, Marysel</w:t>
+            </w:r>
+          </w:p>
+          <w:p>
+            <w:pPr>
+              <w:shd w:val="clear" w:color="auto" w:fill="F8F9FA"/>
+              <w:ind w:left="65"/>
+            </w:pPr>
+          </w:p>
+          <w:p>
+            <w:pPr>
+              <w:shd w:val="clear" w:color="auto" w:fill="F8F9FA"/>
+              <w:ind w:left="65"/>
+            </w:pPr>
+            <w:r>
+              <w:rPr>
+                <w:rFonts w:ascii="Arial" w:eastAsia="Arial" w:hAnsi="Arial" w:cs="Arial"/>
+                <w:b/>
+                <w:sz w:val="19"/>
+                <w:szCs w:val="19"/>
+              </w:rPr>
+              <w:t>Fecha:</w:t>
+            </w:r>
+            <w:r>
+              <w:rPr>
+                <w:rFonts w:ascii="Arial" w:eastAsia="Arial" w:hAnsi="Arial" w:cs="Arial"/>
+                <w:b/>
+                <w:sz w:val="19"/>
+                <w:szCs w:val="19"/>
+              </w:rPr>
+              <w:t xml:space="preserve"> </w:t>
+            </w:r>
+            <w:r>
+              <w:rPr>
+                <w:rFonts w:ascii="Arial" w:eastAsia="Arial" w:hAnsi="Arial" w:cs="Arial"/>
+                <w:b/>
+                <w:sz w:val="19"/>
+                <w:szCs w:val="19"/>
+              </w:rPr>
+              <w:t>17</w:t>
+            </w:r>
+            <w:r>
+              <w:rPr>
+                <w:rFonts w:ascii="Arial" w:eastAsia="Arial" w:hAnsi="Arial" w:cs="Arial"/>
+                <w:b/>
+                <w:sz w:val="19"/>
+                <w:szCs w:val="19"/>
+              </w:rPr>
+              <w:t>/</w:t>
+            </w:r>
+            <w:r>
+              <w:rPr>
+                <w:rFonts w:ascii="Arial" w:eastAsia="Arial" w:hAnsi="Arial" w:cs="Arial"/>
+                <w:b/>
+                <w:sz w:val="19"/>
+                <w:szCs w:val="19"/>
+              </w:rPr>
+              <w:t>10</w:t>
+            </w:r>
+            <w:r>
+              <w:rPr>
+                <w:rFonts w:ascii="Arial" w:eastAsia="Arial" w:hAnsi="Arial" w:cs="Arial"/>
+                <w:b/>
+                <w:sz w:val="19"/>
+                <w:szCs w:val="19"/>
+              </w:rPr>
+              <w:t>/2022</w:t>
+            </w:r>
+          </w:p>
+          <w:p>
+            <w:pPr>
+              <w:shd w:val="clear" w:color="auto" w:fill="F8F9FA"/>
+              <w:ind w:left="65"/>
+              <w:rPr>
+                <w:rFonts w:ascii="Arial" w:eastAsia="Roboto" w:hAnsi="Arial" w:cs="Arial"/>
+                <w:color w:val="21252A"/>
+                <w:sz w:val="20"/>
+                <w:szCs w:val="20"/>
+              </w:rPr>
+            </w:pPr>
+          </w:p>
+          <w:p>
+            <w:pPr>
+              <w:shd w:val="clear" w:color="auto" w:fill="F8F9FA"/>
+            </w:pPr>
+          </w:p>
+        </w:tc>
+      </w:tr>
+    </w:tbl>
+    <w:p>
+      <w:pPr>
+        <w:rPr>
+          <w:sz w:val="20"/>
+          <w:szCs w:val="20"/>
+        </w:rPr>
+      </w:pPr>
+    </w:p>
+    <w:tbl>
+      <w:tblPr>
+        <w:tblW w:w="9030" w:type="dxa"/>
+        <w:tblBorders>
+          <w:top w:val="single" w:sz="4" w:space="0" w:color="000000"/>
+          <w:left w:val="single" w:sz="4" w:space="0" w:color="000000"/>
+          <w:bottom w:val="single" w:sz="4" w:space="0" w:color="000000"/>
+          <w:right w:val="single" w:sz="4" w:space="0" w:color="000000"/>
+          <w:insideH w:val="single" w:sz="4" w:space="0" w:color="000000"/>
+          <w:insideV w:val="single" w:sz="4" w:space="0" w:color="000000"/>
+        </w:tblBorders>
+        <w:tblLayout w:type="fixed"/>
+        <w:tblLook w:val="0400" w:firstRow="0" w:lastRow="0" w:firstColumn="0" w:lastColumn="0" w:noHBand="0" w:noVBand="1"/>
+      </w:tblPr>
+      <w:tblGrid>
+        <w:gridCol w:w="4515"/>
+        <w:gridCol w:w="4515"/>
+      </w:tblGrid>
+      <w:tr>
+        <w:tc>
+          <w:tcPr>
+            <w:tcW w:w="4515" w:type="dxa"/>
+          </w:tcPr>
+          <w:p>
+            <w:r>
+              <w:rPr>
+                <w:rFonts w:ascii="Arial" w:eastAsia="Arial" w:hAnsi="Arial" w:cs="Arial"/>
+                <w:b/>
+                <w:color w:val="000000"/>
+                <w:sz w:val="20"/>
+                <w:szCs w:val="20"/>
+              </w:rPr>
+              <w:t>N° de sprint</w:t>
+            </w:r>
+          </w:p>
+        </w:tc>
+        <w:tc>
+          <w:tcPr>
+            <w:tcW w:w="4515" w:type="dxa"/>
+          </w:tcPr>
+          <w:p>
+            <w:r>
+              <w:t>0</w:t>
+            </w:r>
+            <w:r>
+              <w:t>4</w:t>
+            </w:r>
+          </w:p>
+        </w:tc>
+      </w:tr>
+      <w:tr>
+        <w:tc>
+          <w:tcPr>
+            <w:tcW w:w="4515" w:type="dxa"/>
+          </w:tcPr>
+          <w:p>
+            <w:r>
+              <w:rPr>
+                <w:rFonts w:ascii="Arial" w:eastAsia="Arial" w:hAnsi="Arial" w:cs="Arial"/>
+                <w:b/>
+                <w:color w:val="000000"/>
+                <w:sz w:val="20"/>
+                <w:szCs w:val="20"/>
+              </w:rPr>
+              <w:t>Sprint Backlog</w:t>
+            </w:r>
+          </w:p>
+        </w:tc>
+        <w:tc>
+          <w:tcPr>
+            <w:tcW w:w="4515" w:type="dxa"/>
+            <w:tcBorders>
+              <w:bottom w:val="single" w:sz="4" w:space="0" w:color="000000"/>
+            </w:tcBorders>
+          </w:tcPr>
+          <w:p>
+            <w:r>
+              <w:t>#US06</w:t>
+            </w:r>
+          </w:p>
+        </w:tc>
+      </w:tr>
+      <w:tr>
+        <w:trPr>
+          <w:trHeight w:val="605"/>
+        </w:trPr>
+        <w:tc>
+          <w:tcPr>
+            <w:tcW w:w="4515" w:type="dxa"/>
+          </w:tcPr>
+          <w:p>
+            <w:r>
+              <w:rPr>
+                <w:rFonts w:ascii="Arial" w:eastAsia="Arial" w:hAnsi="Arial" w:cs="Arial"/>
+                <w:b/>
+                <w:color w:val="000000"/>
+                <w:sz w:val="20"/>
+                <w:szCs w:val="20"/>
+              </w:rPr>
+              <w:t>Responsabilidades</w:t>
+            </w:r>
+          </w:p>
+        </w:tc>
+        <w:tc>
+          <w:tcPr>
+            <w:tcW w:w="4515" w:type="dxa"/>
+            <w:tcBorders>
+              <w:bottom w:val="single" w:sz="4" w:space="0" w:color="auto"/>
+            </w:tcBorders>
+          </w:tcPr>
+          <w:p>
+            <w:pPr>
+              <w:shd w:val="clear" w:color="auto" w:fill="F8F9FA"/>
+              <w:ind w:left="65"/>
+              <w:rPr>
+                <w:rStyle w:val="Hyperlink"/>
+                <w:rFonts w:ascii="Arial" w:hAnsi="Arial" w:cs="Arial"/>
+                <w:color w:val="000000"/>
+                <w:u w:val="none"/>
+              </w:rPr>
+            </w:pPr>
+            <w:r>
+              <w:fldChar w:fldCharType="begin"/>
+            </w:r>
+            <w:r>
+              <w:instrText xml:space="preserve"> HYPERLINK "https://docs.google.com/document/d/1fXyYKkt1AlqCC7e_ym8ttpuUlEp5y-aYPlNThL0zJmQ/edit" \l "heading=h.zczs4va2iyj" </w:instrText>
+            </w:r>
+            <w:r>
+              <w:fldChar w:fldCharType="separate"/>
+            </w:r>
+            <w:r>
+              <w:rPr>
+                <w:rStyle w:val="Hyperlink"/>
+                <w:rFonts w:ascii="Arial" w:hAnsi="Arial" w:cs="Arial"/>
+                <w:color w:val="000000"/>
+                <w:u w:val="none"/>
+              </w:rPr>
+              <w:t>Incremento del producto:</w:t>
+            </w:r>
+          </w:p>
+          <w:p>
+            <w:pPr>
+              <w:shd w:val="clear" w:color="auto" w:fill="F8F9FA"/>
+              <w:ind w:left="65"/>
+            </w:pPr>
+            <w:r>
+              <w:rPr>
+                <w:rStyle w:val="Hyperlink"/>
+                <w:rFonts w:ascii="Arial" w:hAnsi="Arial" w:cs="Arial"/>
+                <w:color w:val="000000"/>
+                <w:u w:val="none"/>
+              </w:rPr>
+              <w:t>Funcionalidades completas (front + back integrado).</w:t>
+            </w:r>
+            <w:r>
+              <w:fldChar w:fldCharType="end"/>
+            </w:r>
+          </w:p>
+          <w:p>
+            <w:pPr>
+              <w:shd w:val="clear" w:color="auto" w:fill="F8F9FA"/>
+              <w:ind w:left="65"/>
+            </w:pPr>
+          </w:p>
+          <w:p>
+            <w:pPr>
+              <w:shd w:val="clear" w:color="auto" w:fill="F8F9FA"/>
+              <w:rPr>
+                <w:rFonts w:ascii="Arial" w:eastAsia="Roboto" w:hAnsi="Arial" w:cs="Arial"/>
+                <w:color w:val="21252A"/>
+                <w:sz w:val="20"/>
+                <w:szCs w:val="20"/>
+              </w:rPr>
+            </w:pPr>
+            <w:r>
+              <w:rPr>
+                <w:rFonts w:ascii="Arial" w:eastAsia="Roboto" w:hAnsi="Arial" w:cs="Arial"/>
+                <w:b/>
+                <w:color w:val="21252A"/>
+                <w:sz w:val="20"/>
+                <w:szCs w:val="20"/>
+              </w:rPr>
+              <w:t>Responsables</w:t>
+            </w:r>
+            <w:r>
+              <w:rPr>
+                <w:rFonts w:ascii="Arial" w:eastAsia="Roboto" w:hAnsi="Arial" w:cs="Arial"/>
+                <w:color w:val="21252A"/>
+                <w:sz w:val="20"/>
+                <w:szCs w:val="20"/>
+              </w:rPr>
+              <w:t>:</w:t>
+            </w:r>
+          </w:p>
+          <w:p>
+            <w:pPr>
+              <w:ind w:left="260"/>
+              <w:rPr>
+                <w:rFonts w:ascii="Arial" w:eastAsia="Arial" w:hAnsi="Arial" w:cs="Arial"/>
+                <w:sz w:val="19"/>
+                <w:szCs w:val="19"/>
+              </w:rPr>
+            </w:pPr>
+            <w:r>
+              <w:rPr>
+                <w:rFonts w:ascii="Arial" w:eastAsia="Arial" w:hAnsi="Arial" w:cs="Arial"/>
+                <w:sz w:val="19"/>
+                <w:szCs w:val="19"/>
+              </w:rPr>
+              <w:t>Casas, Salvador</w:t>
+            </w:r>
+          </w:p>
+          <w:p>
+            <w:pPr>
+              <w:ind w:left="260"/>
+              <w:rPr>
+                <w:rFonts w:ascii="Arial" w:eastAsia="Arial" w:hAnsi="Arial" w:cs="Arial"/>
+                <w:sz w:val="19"/>
+                <w:szCs w:val="19"/>
+              </w:rPr>
+            </w:pPr>
+            <w:r>
+              <w:rPr>
+                <w:rFonts w:ascii="Arial" w:eastAsia="Arial" w:hAnsi="Arial" w:cs="Arial"/>
+                <w:sz w:val="19"/>
+                <w:szCs w:val="19"/>
+              </w:rPr>
+              <w:t>Duarte, Paul</w:t>
+            </w:r>
+          </w:p>
+          <w:p>
+            <w:pPr>
+              <w:ind w:left="260"/>
+              <w:rPr>
+                <w:rFonts w:ascii="Arial" w:eastAsia="Arial" w:hAnsi="Arial" w:cs="Arial"/>
+                <w:sz w:val="19"/>
+                <w:szCs w:val="19"/>
+              </w:rPr>
+            </w:pPr>
+            <w:r>
+              <w:rPr>
+                <w:rFonts w:ascii="Arial" w:eastAsia="Arial" w:hAnsi="Arial" w:cs="Arial"/>
+                <w:sz w:val="19"/>
+                <w:szCs w:val="19"/>
+              </w:rPr>
+              <w:t>Romero, Marysel</w:t>
+            </w:r>
+          </w:p>
+          <w:p>
+            <w:pPr>
+              <w:shd w:val="clear" w:color="auto" w:fill="F8F9FA"/>
+              <w:ind w:left="65"/>
+            </w:pPr>
+          </w:p>
+          <w:p>
+            <w:pPr>
+              <w:shd w:val="clear" w:color="auto" w:fill="F8F9FA"/>
+              <w:ind w:left="65"/>
+            </w:pPr>
+            <w:r>
+              <w:rPr>
+                <w:rFonts w:ascii="Arial" w:eastAsia="Arial" w:hAnsi="Arial" w:cs="Arial"/>
+                <w:b/>
+                <w:sz w:val="19"/>
+                <w:szCs w:val="19"/>
+              </w:rPr>
+              <w:t>Fecha:</w:t>
+            </w:r>
+            <w:r>
+              <w:rPr>
+                <w:rFonts w:ascii="Arial" w:eastAsia="Arial" w:hAnsi="Arial" w:cs="Arial"/>
+                <w:b/>
+                <w:sz w:val="19"/>
+                <w:szCs w:val="19"/>
+              </w:rPr>
+              <w:t xml:space="preserve"> 1</w:t>
+            </w:r>
+            <w:r>
+              <w:rPr>
+                <w:rFonts w:ascii="Arial" w:eastAsia="Arial" w:hAnsi="Arial" w:cs="Arial"/>
+                <w:b/>
+                <w:sz w:val="19"/>
+                <w:szCs w:val="19"/>
+              </w:rPr>
+              <w:t>6</w:t>
+            </w:r>
+            <w:r>
+              <w:rPr>
+                <w:rFonts w:ascii="Arial" w:eastAsia="Arial" w:hAnsi="Arial" w:cs="Arial"/>
+                <w:b/>
+                <w:sz w:val="19"/>
+                <w:szCs w:val="19"/>
+              </w:rPr>
+              <w:t>/1</w:t>
+            </w:r>
+            <w:r>
+              <w:rPr>
+                <w:rFonts w:ascii="Arial" w:eastAsia="Arial" w:hAnsi="Arial" w:cs="Arial"/>
+                <w:b/>
+                <w:sz w:val="19"/>
+                <w:szCs w:val="19"/>
+              </w:rPr>
+              <w:t>1</w:t>
+            </w:r>
+            <w:r>
+              <w:rPr>
+                <w:rFonts w:ascii="Arial" w:eastAsia="Arial" w:hAnsi="Arial" w:cs="Arial"/>
+                <w:b/>
+                <w:sz w:val="19"/>
+                <w:szCs w:val="19"/>
+              </w:rPr>
+              <w:t>/2022</w:t>
+            </w:r>
+          </w:p>
+          <w:p>
+            <w:pPr>
+              <w:shd w:val="clear" w:color="auto" w:fill="F8F9FA"/>
+              <w:ind w:left="65"/>
+              <w:rPr>
+                <w:rFonts w:ascii="Arial" w:eastAsia="Roboto" w:hAnsi="Arial" w:cs="Arial"/>
+                <w:color w:val="21252A"/>
+                <w:sz w:val="20"/>
+                <w:szCs w:val="20"/>
+              </w:rPr>
+            </w:pPr>
+          </w:p>
+          <w:p>
+            <w:pPr>
+              <w:shd w:val="clear" w:color="auto" w:fill="F8F9FA"/>
+            </w:pPr>
+          </w:p>
+        </w:tc>
+      </w:tr>
+    </w:tbl>
     <w:p>
       <w:pPr>
         <w:rPr>
@@ -8868,7 +8884,7 @@
 </file>
 
 <file path=word/endnotes.xml><?xml version="1.0" encoding="utf-8"?>
-<w:endnotes xmlns:wpc="http://schemas.microsoft.com/office/word/2010/wordprocessingCanvas" xmlns:mc="http://schemas.openxmlformats.org/markup-compatibility/2006" xmlns:o="urn:schemas-microsoft-com:office:office" xmlns:r="http://schemas.openxmlformats.org/officeDocument/2006/relationships" xmlns:m="http://schemas.openxmlformats.org/officeDocument/2006/math" xmlns:v="urn:schemas-microsoft-com:vml" xmlns:wp14="http://schemas.microsoft.com/office/word/2010/wordprocessingDrawing" xmlns:wp="http://schemas.openxmlformats.org/drawingml/2006/wordprocessingDrawing" xmlns:w10="urn:schemas-microsoft-com:office:word" xmlns:w="http://schemas.openxmlformats.org/wordprocessingml/2006/main" xmlns:w14="http://schemas.microsoft.com/office/word/2010/wordml" xmlns:w15="http://schemas.microsoft.com/office/word/2012/wordml" xmlns:wpg="http://schemas.microsoft.com/office/word/2010/wordprocessingGroup" xmlns:wpi="http://schemas.microsoft.com/office/word/2010/wordprocessingInk" xmlns:wne="http://schemas.microsoft.com/office/word/2006/wordml" xmlns:wps="http://schemas.microsoft.com/office/word/2010/wordprocessingShape" mc:Ignorable="w14 w15 wp14">
+<w:endnotes xmlns:wpc="http://schemas.microsoft.com/office/word/2010/wordprocessingCanvas" xmlns:cx="http://schemas.microsoft.com/office/drawing/2014/chartex" xmlns:cx1="http://schemas.microsoft.com/office/drawing/2015/9/8/chartex" xmlns:cx2="http://schemas.microsoft.com/office/drawing/2015/10/21/chartex" xmlns:cx3="http://schemas.microsoft.com/office/drawing/2016/5/9/chartex" xmlns:cx4="http://schemas.microsoft.com/office/drawing/2016/5/10/chartex" xmlns:cx5="http://schemas.microsoft.com/office/drawing/2016/5/11/chartex" xmlns:cx6="http://schemas.microsoft.com/office/drawing/2016/5/12/chartex" xmlns:cx7="http://schemas.microsoft.com/office/drawing/2016/5/13/chartex" xmlns:cx8="http://schemas.microsoft.com/office/drawing/2016/5/14/chartex" xmlns:mc="http://schemas.openxmlformats.org/markup-compatibility/2006" xmlns:aink="http://schemas.microsoft.com/office/drawing/2016/ink" xmlns:am3d="http://schemas.microsoft.com/office/drawing/2017/model3d" xmlns:o="urn:schemas-microsoft-com:office:office" xmlns:oel="http://schemas.microsoft.com/office/2019/extlst" xmlns:r="http://schemas.openxmlformats.org/officeDocument/2006/relationships" xmlns:m="http://schemas.openxmlformats.org/officeDocument/2006/math" xmlns:v="urn:schemas-microsoft-com:vml" xmlns:wp14="http://schemas.microsoft.com/office/word/2010/wordprocessingDrawing" xmlns:wp="http://schemas.openxmlformats.org/drawingml/2006/wordprocessingDrawing" xmlns:w10="urn:schemas-microsoft-com:office:word" xmlns:w="http://schemas.openxmlformats.org/wordprocessingml/2006/main" xmlns:w14="http://schemas.microsoft.com/office/word/2010/wordml" xmlns:w15="http://schemas.microsoft.com/office/word/2012/wordml" xmlns:w16cex="http://schemas.microsoft.com/office/word/2018/wordml/cex" xmlns:w16cid="http://schemas.microsoft.com/office/word/2016/wordml/cid" xmlns:w16="http://schemas.microsoft.com/office/word/2018/wordml" xmlns:w16sdtdh="http://schemas.microsoft.com/office/word/2020/wordml/sdtdatahash" xmlns:w16se="http://schemas.microsoft.com/office/word/2015/wordml/symex" xmlns:wpg="http://schemas.microsoft.com/office/word/2010/wordprocessingGroup" xmlns:wpi="http://schemas.microsoft.com/office/word/2010/wordprocessingInk" xmlns:wne="http://schemas.microsoft.com/office/word/2006/wordml" xmlns:wps="http://schemas.microsoft.com/office/word/2010/wordprocessingShape" mc:Ignorable="w14 w15 w16se w16cid w16 w16cex w16sdtdh wp14">
   <w:endnote w:type="separator" w:id="-1">
     <w:p>
       <w:r>
@@ -8887,7 +8903,7 @@
 </file>
 
 <file path=word/footer1.xml><?xml version="1.0" encoding="utf-8"?>
-<w:ftr xmlns:wpc="http://schemas.microsoft.com/office/word/2010/wordprocessingCanvas" xmlns:mc="http://schemas.openxmlformats.org/markup-compatibility/2006" xmlns:o="urn:schemas-microsoft-com:office:office" xmlns:r="http://schemas.openxmlformats.org/officeDocument/2006/relationships" xmlns:m="http://schemas.openxmlformats.org/officeDocument/2006/math" xmlns:v="urn:schemas-microsoft-com:vml" xmlns:wp14="http://schemas.microsoft.com/office/word/2010/wordprocessingDrawing" xmlns:wp="http://schemas.openxmlformats.org/drawingml/2006/wordprocessingDrawing" xmlns:w10="urn:schemas-microsoft-com:office:word" xmlns:w="http://schemas.openxmlformats.org/wordprocessingml/2006/main" xmlns:w14="http://schemas.microsoft.com/office/word/2010/wordml" xmlns:w15="http://schemas.microsoft.com/office/word/2012/wordml" xmlns:wpg="http://schemas.microsoft.com/office/word/2010/wordprocessingGroup" xmlns:wpi="http://schemas.microsoft.com/office/word/2010/wordprocessingInk" xmlns:wne="http://schemas.microsoft.com/office/word/2006/wordml" xmlns:wps="http://schemas.microsoft.com/office/word/2010/wordprocessingShape" mc:Ignorable="w14 w15 wp14">
+<w:ftr xmlns:wpc="http://schemas.microsoft.com/office/word/2010/wordprocessingCanvas" xmlns:cx="http://schemas.microsoft.com/office/drawing/2014/chartex" xmlns:cx1="http://schemas.microsoft.com/office/drawing/2015/9/8/chartex" xmlns:cx2="http://schemas.microsoft.com/office/drawing/2015/10/21/chartex" xmlns:cx3="http://schemas.microsoft.com/office/drawing/2016/5/9/chartex" xmlns:cx4="http://schemas.microsoft.com/office/drawing/2016/5/10/chartex" xmlns:cx5="http://schemas.microsoft.com/office/drawing/2016/5/11/chartex" xmlns:cx6="http://schemas.microsoft.com/office/drawing/2016/5/12/chartex" xmlns:cx7="http://schemas.microsoft.com/office/drawing/2016/5/13/chartex" xmlns:cx8="http://schemas.microsoft.com/office/drawing/2016/5/14/chartex" xmlns:mc="http://schemas.openxmlformats.org/markup-compatibility/2006" xmlns:aink="http://schemas.microsoft.com/office/drawing/2016/ink" xmlns:am3d="http://schemas.microsoft.com/office/drawing/2017/model3d" xmlns:o="urn:schemas-microsoft-com:office:office" xmlns:oel="http://schemas.microsoft.com/office/2019/extlst" xmlns:r="http://schemas.openxmlformats.org/officeDocument/2006/relationships" xmlns:m="http://schemas.openxmlformats.org/officeDocument/2006/math" xmlns:v="urn:schemas-microsoft-com:vml" xmlns:wp14="http://schemas.microsoft.com/office/word/2010/wordprocessingDrawing" xmlns:wp="http://schemas.openxmlformats.org/drawingml/2006/wordprocessingDrawing" xmlns:w10="urn:schemas-microsoft-com:office:word" xmlns:w="http://schemas.openxmlformats.org/wordprocessingml/2006/main" xmlns:w14="http://schemas.microsoft.com/office/word/2010/wordml" xmlns:w15="http://schemas.microsoft.com/office/word/2012/wordml" xmlns:w16cex="http://schemas.microsoft.com/office/word/2018/wordml/cex" xmlns:w16cid="http://schemas.microsoft.com/office/word/2016/wordml/cid" xmlns:w16="http://schemas.microsoft.com/office/word/2018/wordml" xmlns:w16sdtdh="http://schemas.microsoft.com/office/word/2020/wordml/sdtdatahash" xmlns:w16se="http://schemas.microsoft.com/office/word/2015/wordml/symex" xmlns:wpg="http://schemas.microsoft.com/office/word/2010/wordprocessingGroup" xmlns:wpi="http://schemas.microsoft.com/office/word/2010/wordprocessingInk" xmlns:wne="http://schemas.microsoft.com/office/word/2006/wordml" xmlns:wps="http://schemas.microsoft.com/office/word/2010/wordprocessingShape" mc:Ignorable="w14 w15 w16se w16cid w16 w16cex w16sdtdh wp14">
   <w:p>
     <w:pPr>
       <w:pBdr>
@@ -8965,7 +8981,7 @@
 </file>
 
 <file path=word/footnotes.xml><?xml version="1.0" encoding="utf-8"?>
-<w:footnotes xmlns:wpc="http://schemas.microsoft.com/office/word/2010/wordprocessingCanvas" xmlns:mc="http://schemas.openxmlformats.org/markup-compatibility/2006" xmlns:o="urn:schemas-microsoft-com:office:office" xmlns:r="http://schemas.openxmlformats.org/officeDocument/2006/relationships" xmlns:m="http://schemas.openxmlformats.org/officeDocument/2006/math" xmlns:v="urn:schemas-microsoft-com:vml" xmlns:wp14="http://schemas.microsoft.com/office/word/2010/wordprocessingDrawing" xmlns:wp="http://schemas.openxmlformats.org/drawingml/2006/wordprocessingDrawing" xmlns:w10="urn:schemas-microsoft-com:office:word" xmlns:w="http://schemas.openxmlformats.org/wordprocessingml/2006/main" xmlns:w14="http://schemas.microsoft.com/office/word/2010/wordml" xmlns:w15="http://schemas.microsoft.com/office/word/2012/wordml" xmlns:wpg="http://schemas.microsoft.com/office/word/2010/wordprocessingGroup" xmlns:wpi="http://schemas.microsoft.com/office/word/2010/wordprocessingInk" xmlns:wne="http://schemas.microsoft.com/office/word/2006/wordml" xmlns:wps="http://schemas.microsoft.com/office/word/2010/wordprocessingShape" mc:Ignorable="w14 w15 wp14">
+<w:footnotes xmlns:wpc="http://schemas.microsoft.com/office/word/2010/wordprocessingCanvas" xmlns:cx="http://schemas.microsoft.com/office/drawing/2014/chartex" xmlns:cx1="http://schemas.microsoft.com/office/drawing/2015/9/8/chartex" xmlns:cx2="http://schemas.microsoft.com/office/drawing/2015/10/21/chartex" xmlns:cx3="http://schemas.microsoft.com/office/drawing/2016/5/9/chartex" xmlns:cx4="http://schemas.microsoft.com/office/drawing/2016/5/10/chartex" xmlns:cx5="http://schemas.microsoft.com/office/drawing/2016/5/11/chartex" xmlns:cx6="http://schemas.microsoft.com/office/drawing/2016/5/12/chartex" xmlns:cx7="http://schemas.microsoft.com/office/drawing/2016/5/13/chartex" xmlns:cx8="http://schemas.microsoft.com/office/drawing/2016/5/14/chartex" xmlns:mc="http://schemas.openxmlformats.org/markup-compatibility/2006" xmlns:aink="http://schemas.microsoft.com/office/drawing/2016/ink" xmlns:am3d="http://schemas.microsoft.com/office/drawing/2017/model3d" xmlns:o="urn:schemas-microsoft-com:office:office" xmlns:oel="http://schemas.microsoft.com/office/2019/extlst" xmlns:r="http://schemas.openxmlformats.org/officeDocument/2006/relationships" xmlns:m="http://schemas.openxmlformats.org/officeDocument/2006/math" xmlns:v="urn:schemas-microsoft-com:vml" xmlns:wp14="http://schemas.microsoft.com/office/word/2010/wordprocessingDrawing" xmlns:wp="http://schemas.openxmlformats.org/drawingml/2006/wordprocessingDrawing" xmlns:w10="urn:schemas-microsoft-com:office:word" xmlns:w="http://schemas.openxmlformats.org/wordprocessingml/2006/main" xmlns:w14="http://schemas.microsoft.com/office/word/2010/wordml" xmlns:w15="http://schemas.microsoft.com/office/word/2012/wordml" xmlns:w16cex="http://schemas.microsoft.com/office/word/2018/wordml/cex" xmlns:w16cid="http://schemas.microsoft.com/office/word/2016/wordml/cid" xmlns:w16="http://schemas.microsoft.com/office/word/2018/wordml" xmlns:w16sdtdh="http://schemas.microsoft.com/office/word/2020/wordml/sdtdatahash" xmlns:w16se="http://schemas.microsoft.com/office/word/2015/wordml/symex" xmlns:wpg="http://schemas.microsoft.com/office/word/2010/wordprocessingGroup" xmlns:wpi="http://schemas.microsoft.com/office/word/2010/wordprocessingInk" xmlns:wne="http://schemas.microsoft.com/office/word/2006/wordml" xmlns:wps="http://schemas.microsoft.com/office/word/2010/wordprocessingShape" mc:Ignorable="w14 w15 w16se w16cid w16 w16cex w16sdtdh wp14">
   <w:footnote w:type="separator" w:id="-1">
     <w:p>
       <w:r>
@@ -8984,7 +9000,7 @@
 </file>
 
 <file path=word/header1.xml><?xml version="1.0" encoding="utf-8"?>
-<w:hdr xmlns:wpc="http://schemas.microsoft.com/office/word/2010/wordprocessingCanvas" xmlns:mc="http://schemas.openxmlformats.org/markup-compatibility/2006" xmlns:o="urn:schemas-microsoft-com:office:office" xmlns:r="http://schemas.openxmlformats.org/officeDocument/2006/relationships" xmlns:m="http://schemas.openxmlformats.org/officeDocument/2006/math" xmlns:v="urn:schemas-microsoft-com:vml" xmlns:wp14="http://schemas.microsoft.com/office/word/2010/wordprocessingDrawing" xmlns:wp="http://schemas.openxmlformats.org/drawingml/2006/wordprocessingDrawing" xmlns:w10="urn:schemas-microsoft-com:office:word" xmlns:w="http://schemas.openxmlformats.org/wordprocessingml/2006/main" xmlns:w14="http://schemas.microsoft.com/office/word/2010/wordml" xmlns:w15="http://schemas.microsoft.com/office/word/2012/wordml" xmlns:wpg="http://schemas.microsoft.com/office/word/2010/wordprocessingGroup" xmlns:wpi="http://schemas.microsoft.com/office/word/2010/wordprocessingInk" xmlns:wne="http://schemas.microsoft.com/office/word/2006/wordml" xmlns:wps="http://schemas.microsoft.com/office/word/2010/wordprocessingShape" mc:Ignorable="w14 w15 wp14">
+<w:hdr xmlns:wpc="http://schemas.microsoft.com/office/word/2010/wordprocessingCanvas" xmlns:cx="http://schemas.microsoft.com/office/drawing/2014/chartex" xmlns:cx1="http://schemas.microsoft.com/office/drawing/2015/9/8/chartex" xmlns:cx2="http://schemas.microsoft.com/office/drawing/2015/10/21/chartex" xmlns:cx3="http://schemas.microsoft.com/office/drawing/2016/5/9/chartex" xmlns:cx4="http://schemas.microsoft.com/office/drawing/2016/5/10/chartex" xmlns:cx5="http://schemas.microsoft.com/office/drawing/2016/5/11/chartex" xmlns:cx6="http://schemas.microsoft.com/office/drawing/2016/5/12/chartex" xmlns:cx7="http://schemas.microsoft.com/office/drawing/2016/5/13/chartex" xmlns:cx8="http://schemas.microsoft.com/office/drawing/2016/5/14/chartex" xmlns:mc="http://schemas.openxmlformats.org/markup-compatibility/2006" xmlns:aink="http://schemas.microsoft.com/office/drawing/2016/ink" xmlns:am3d="http://schemas.microsoft.com/office/drawing/2017/model3d" xmlns:o="urn:schemas-microsoft-com:office:office" xmlns:oel="http://schemas.microsoft.com/office/2019/extlst" xmlns:r="http://schemas.openxmlformats.org/officeDocument/2006/relationships" xmlns:m="http://schemas.openxmlformats.org/officeDocument/2006/math" xmlns:v="urn:schemas-microsoft-com:vml" xmlns:wp14="http://schemas.microsoft.com/office/word/2010/wordprocessingDrawing" xmlns:wp="http://schemas.openxmlformats.org/drawingml/2006/wordprocessingDrawing" xmlns:w10="urn:schemas-microsoft-com:office:word" xmlns:w="http://schemas.openxmlformats.org/wordprocessingml/2006/main" xmlns:w14="http://schemas.microsoft.com/office/word/2010/wordml" xmlns:w15="http://schemas.microsoft.com/office/word/2012/wordml" xmlns:w16cex="http://schemas.microsoft.com/office/word/2018/wordml/cex" xmlns:w16cid="http://schemas.microsoft.com/office/word/2016/wordml/cid" xmlns:w16="http://schemas.microsoft.com/office/word/2018/wordml" xmlns:w16sdtdh="http://schemas.microsoft.com/office/word/2020/wordml/sdtdatahash" xmlns:w16se="http://schemas.microsoft.com/office/word/2015/wordml/symex" xmlns:wpg="http://schemas.microsoft.com/office/word/2010/wordprocessingGroup" xmlns:wpi="http://schemas.microsoft.com/office/word/2010/wordprocessingInk" xmlns:wne="http://schemas.microsoft.com/office/word/2006/wordml" xmlns:wps="http://schemas.microsoft.com/office/word/2010/wordprocessingShape" mc:Ignorable="w14 w15 w16se w16cid w16 w16cex w16sdtdh wp14">
   <w:p>
     <w:r>
       <w:rPr>
@@ -9066,19 +9082,8 @@
         <w:sz w:val="20"/>
         <w:szCs w:val="20"/>
       </w:rPr>
-      <w:t xml:space="preserve">Práctica </w:t>
+      <w:t>Práctica Profesionalízante</w:t>
     </w:r>
-    <w:proofErr w:type="spellStart"/>
-    <w:r>
-      <w:rPr>
-        <w:rFonts w:ascii="Arial" w:eastAsia="Arial" w:hAnsi="Arial" w:cs="Arial"/>
-        <w:color w:val="000000"/>
-        <w:sz w:val="20"/>
-        <w:szCs w:val="20"/>
-      </w:rPr>
-      <w:t>Profesionalízante</w:t>
-    </w:r>
-    <w:proofErr w:type="spellEnd"/>
   </w:p>
   <w:p>
     <w:pPr>
@@ -9219,8 +9224,8 @@
 </file>
 
 <file path=word/numbering.xml><?xml version="1.0" encoding="utf-8"?>
-<w:numbering xmlns:wpc="http://schemas.microsoft.com/office/word/2010/wordprocessingCanvas" xmlns:mc="http://schemas.openxmlformats.org/markup-compatibility/2006" xmlns:o="urn:schemas-microsoft-com:office:office" xmlns:r="http://schemas.openxmlformats.org/officeDocument/2006/relationships" xmlns:m="http://schemas.openxmlformats.org/officeDocument/2006/math" xmlns:v="urn:schemas-microsoft-com:vml" xmlns:wp14="http://schemas.microsoft.com/office/word/2010/wordprocessingDrawing" xmlns:wp="http://schemas.openxmlformats.org/drawingml/2006/wordprocessingDrawing" xmlns:w10="urn:schemas-microsoft-com:office:word" xmlns:w="http://schemas.openxmlformats.org/wordprocessingml/2006/main" xmlns:w14="http://schemas.microsoft.com/office/word/2010/wordml" xmlns:w15="http://schemas.microsoft.com/office/word/2012/wordml" xmlns:wpg="http://schemas.microsoft.com/office/word/2010/wordprocessingGroup" xmlns:wpi="http://schemas.microsoft.com/office/word/2010/wordprocessingInk" xmlns:wne="http://schemas.microsoft.com/office/word/2006/wordml" xmlns:wps="http://schemas.microsoft.com/office/word/2010/wordprocessingShape" mc:Ignorable="w14 w15 wp14">
-  <w:abstractNum w:abstractNumId="0">
+<w:numbering xmlns:wpc="http://schemas.microsoft.com/office/word/2010/wordprocessingCanvas" xmlns:cx="http://schemas.microsoft.com/office/drawing/2014/chartex" xmlns:cx1="http://schemas.microsoft.com/office/drawing/2015/9/8/chartex" xmlns:cx2="http://schemas.microsoft.com/office/drawing/2015/10/21/chartex" xmlns:cx3="http://schemas.microsoft.com/office/drawing/2016/5/9/chartex" xmlns:cx4="http://schemas.microsoft.com/office/drawing/2016/5/10/chartex" xmlns:cx5="http://schemas.microsoft.com/office/drawing/2016/5/11/chartex" xmlns:cx6="http://schemas.microsoft.com/office/drawing/2016/5/12/chartex" xmlns:cx7="http://schemas.microsoft.com/office/drawing/2016/5/13/chartex" xmlns:cx8="http://schemas.microsoft.com/office/drawing/2016/5/14/chartex" xmlns:mc="http://schemas.openxmlformats.org/markup-compatibility/2006" xmlns:aink="http://schemas.microsoft.com/office/drawing/2016/ink" xmlns:am3d="http://schemas.microsoft.com/office/drawing/2017/model3d" xmlns:o="urn:schemas-microsoft-com:office:office" xmlns:oel="http://schemas.microsoft.com/office/2019/extlst" xmlns:r="http://schemas.openxmlformats.org/officeDocument/2006/relationships" xmlns:m="http://schemas.openxmlformats.org/officeDocument/2006/math" xmlns:v="urn:schemas-microsoft-com:vml" xmlns:wp14="http://schemas.microsoft.com/office/word/2010/wordprocessingDrawing" xmlns:wp="http://schemas.openxmlformats.org/drawingml/2006/wordprocessingDrawing" xmlns:w10="urn:schemas-microsoft-com:office:word" xmlns:w="http://schemas.openxmlformats.org/wordprocessingml/2006/main" xmlns:w14="http://schemas.microsoft.com/office/word/2010/wordml" xmlns:w15="http://schemas.microsoft.com/office/word/2012/wordml" xmlns:w16cex="http://schemas.microsoft.com/office/word/2018/wordml/cex" xmlns:w16cid="http://schemas.microsoft.com/office/word/2016/wordml/cid" xmlns:w16="http://schemas.microsoft.com/office/word/2018/wordml" xmlns:w16sdtdh="http://schemas.microsoft.com/office/word/2020/wordml/sdtdatahash" xmlns:w16se="http://schemas.microsoft.com/office/word/2015/wordml/symex" xmlns:wpg="http://schemas.microsoft.com/office/word/2010/wordprocessingGroup" xmlns:wpi="http://schemas.microsoft.com/office/word/2010/wordprocessingInk" xmlns:wne="http://schemas.microsoft.com/office/word/2006/wordml" xmlns:wps="http://schemas.microsoft.com/office/word/2010/wordprocessingShape" mc:Ignorable="w14 w15 w16se w16cid w16 w16cex w16sdtdh wp14">
+  <w:abstractNum w:abstractNumId="0" w15:restartNumberingAfterBreak="0">
     <w:nsid w:val="036601D5"/>
     <w:multiLevelType w:val="multilevel"/>
     <w:tmpl w:val="13863966"/>
@@ -9333,7 +9338,7 @@
       </w:rPr>
     </w:lvl>
   </w:abstractNum>
-  <w:abstractNum w:abstractNumId="1">
+  <w:abstractNum w:abstractNumId="1" w15:restartNumberingAfterBreak="0">
     <w:nsid w:val="36D37220"/>
     <w:multiLevelType w:val="multilevel"/>
     <w:tmpl w:val="082A97C6"/>
@@ -9419,7 +9424,7 @@
       </w:pPr>
     </w:lvl>
   </w:abstractNum>
-  <w:abstractNum w:abstractNumId="2">
+  <w:abstractNum w:abstractNumId="2" w15:restartNumberingAfterBreak="0">
     <w:nsid w:val="48AB7EE4"/>
     <w:multiLevelType w:val="multilevel"/>
     <w:tmpl w:val="6E4A998E"/>
@@ -9532,7 +9537,7 @@
       </w:rPr>
     </w:lvl>
   </w:abstractNum>
-  <w:abstractNum w:abstractNumId="3">
+  <w:abstractNum w:abstractNumId="3" w15:restartNumberingAfterBreak="0">
     <w:nsid w:val="673F225F"/>
     <w:multiLevelType w:val="hybridMultilevel"/>
     <w:tmpl w:val="B23C4F6A"/>
@@ -9644,7 +9649,7 @@
       </w:rPr>
     </w:lvl>
   </w:abstractNum>
-  <w:abstractNum w:abstractNumId="4">
+  <w:abstractNum w:abstractNumId="4" w15:restartNumberingAfterBreak="0">
     <w:nsid w:val="7EF01263"/>
     <w:multiLevelType w:val="multilevel"/>
     <w:tmpl w:val="11B2157C"/>
@@ -9775,26 +9780,26 @@
       </w:rPr>
     </w:lvl>
   </w:abstractNum>
-  <w:num w:numId="1">
+  <w:num w:numId="1" w16cid:durableId="2013137974">
     <w:abstractNumId w:val="0"/>
   </w:num>
-  <w:num w:numId="2">
+  <w:num w:numId="2" w16cid:durableId="2037122259">
     <w:abstractNumId w:val="1"/>
   </w:num>
-  <w:num w:numId="3">
+  <w:num w:numId="3" w16cid:durableId="2106882513">
     <w:abstractNumId w:val="4"/>
   </w:num>
-  <w:num w:numId="4">
+  <w:num w:numId="4" w16cid:durableId="410352929">
     <w:abstractNumId w:val="2"/>
   </w:num>
-  <w:num w:numId="5">
+  <w:num w:numId="5" w16cid:durableId="83310165">
     <w:abstractNumId w:val="3"/>
   </w:num>
 </w:numbering>
 </file>
 
 <file path=word/styles.xml><?xml version="1.0" encoding="utf-8"?>
-<w:styles xmlns:mc="http://schemas.openxmlformats.org/markup-compatibility/2006" xmlns:r="http://schemas.openxmlformats.org/officeDocument/2006/relationships" xmlns:w="http://schemas.openxmlformats.org/wordprocessingml/2006/main" xmlns:w14="http://schemas.microsoft.com/office/word/2010/wordml" xmlns:w15="http://schemas.microsoft.com/office/word/2012/wordml" mc:Ignorable="w14 w15">
+<w:styles xmlns:mc="http://schemas.openxmlformats.org/markup-compatibility/2006" xmlns:r="http://schemas.openxmlformats.org/officeDocument/2006/relationships" xmlns:w="http://schemas.openxmlformats.org/wordprocessingml/2006/main" xmlns:w14="http://schemas.microsoft.com/office/word/2010/wordml" xmlns:w15="http://schemas.microsoft.com/office/word/2012/wordml" xmlns:w16cex="http://schemas.microsoft.com/office/word/2018/wordml/cex" xmlns:w16cid="http://schemas.microsoft.com/office/word/2016/wordml/cid" xmlns:w16="http://schemas.microsoft.com/office/word/2018/wordml" xmlns:w16sdtdh="http://schemas.microsoft.com/office/word/2020/wordml/sdtdatahash" xmlns:w16se="http://schemas.microsoft.com/office/word/2015/wordml/symex" mc:Ignorable="w14 w15 w16se w16cid w16 w16cex w16sdtdh">
   <w:docDefaults>
     <w:rPrDefault>
       <w:rPr>
@@ -9806,7 +9811,7 @@
     </w:rPrDefault>
     <w:pPrDefault/>
   </w:docDefaults>
-  <w:latentStyles w:defLockedState="0" w:defUIPriority="99" w:defSemiHidden="0" w:defUnhideWhenUsed="0" w:defQFormat="0" w:count="371">
+  <w:latentStyles w:defLockedState="0" w:defUIPriority="99" w:defSemiHidden="0" w:defUnhideWhenUsed="0" w:defQFormat="0" w:count="376">
     <w:lsdException w:name="Normal" w:uiPriority="0" w:qFormat="1"/>
     <w:lsdException w:name="heading 1" w:uiPriority="9" w:qFormat="1"/>
     <w:lsdException w:name="heading 2" w:semiHidden="1" w:uiPriority="9" w:unhideWhenUsed="1" w:qFormat="1"/>
@@ -9912,7 +9917,6 @@
     <w:lsdException w:name="HTML Sample" w:semiHidden="1" w:unhideWhenUsed="1"/>
     <w:lsdException w:name="HTML Typewriter" w:semiHidden="1" w:unhideWhenUsed="1"/>
     <w:lsdException w:name="HTML Variable" w:semiHidden="1" w:unhideWhenUsed="1"/>
-    <w:lsdException w:name="Normal Table" w:semiHidden="1" w:unhideWhenUsed="1"/>
     <w:lsdException w:name="annotation subject" w:semiHidden="1" w:unhideWhenUsed="1"/>
     <w:lsdException w:name="No List" w:semiHidden="1" w:unhideWhenUsed="1"/>
     <w:lsdException w:name="Outline List 1" w:semiHidden="1" w:unhideWhenUsed="1"/>
@@ -9955,11 +9959,8 @@
     <w:lsdException w:name="Table Contemporary" w:semiHidden="1" w:unhideWhenUsed="1"/>
     <w:lsdException w:name="Table Elegant" w:semiHidden="1" w:unhideWhenUsed="1"/>
     <w:lsdException w:name="Table Professional" w:semiHidden="1" w:unhideWhenUsed="1"/>
-    <w:lsdException w:name="Table Subtle 1" w:semiHidden="1" w:unhideWhenUsed="1"/>
     <w:lsdException w:name="Table Subtle 2" w:semiHidden="1" w:unhideWhenUsed="1"/>
     <w:lsdException w:name="Table Web 1" w:semiHidden="1" w:unhideWhenUsed="1"/>
-    <w:lsdException w:name="Table Web 2" w:semiHidden="1" w:unhideWhenUsed="1"/>
-    <w:lsdException w:name="Table Web 3" w:semiHidden="1" w:unhideWhenUsed="1"/>
     <w:lsdException w:name="Balloon Text" w:semiHidden="1" w:unhideWhenUsed="1"/>
     <w:lsdException w:name="Table Grid" w:uiPriority="39"/>
     <w:lsdException w:name="Table Theme" w:semiHidden="1" w:unhideWhenUsed="1"/>
@@ -10178,11 +10179,17 @@
     <w:lsdException w:name="List Table 5 Dark Accent 6" w:uiPriority="50"/>
     <w:lsdException w:name="List Table 6 Colorful Accent 6" w:uiPriority="51"/>
     <w:lsdException w:name="List Table 7 Colorful Accent 6" w:uiPriority="52"/>
+    <w:lsdException w:name="Mention" w:semiHidden="1" w:unhideWhenUsed="1"/>
+    <w:lsdException w:name="Smart Hyperlink" w:semiHidden="1" w:unhideWhenUsed="1"/>
+    <w:lsdException w:name="Hashtag" w:semiHidden="1" w:unhideWhenUsed="1"/>
+    <w:lsdException w:name="Unresolved Mention" w:semiHidden="1" w:unhideWhenUsed="1"/>
+    <w:lsdException w:name="Smart Link" w:semiHidden="1" w:unhideWhenUsed="1"/>
   </w:latentStyles>
   <w:style w:type="paragraph" w:default="1" w:styleId="Normal">
     <w:name w:val="Normal"/>
+    <w:rsid w:val="000467AD"/>
   </w:style>
-  <w:style w:type="paragraph" w:styleId="Ttulo1">
+  <w:style w:type="paragraph" w:styleId="Heading1">
     <w:name w:val="heading 1"/>
     <w:basedOn w:val="Normal"/>
     <w:next w:val="Normal"/>
@@ -10201,7 +10208,7 @@
       <w:szCs w:val="48"/>
     </w:rPr>
   </w:style>
-  <w:style w:type="paragraph" w:styleId="Ttulo2">
+  <w:style w:type="paragraph" w:styleId="Heading2">
     <w:name w:val="heading 2"/>
     <w:basedOn w:val="Normal"/>
     <w:next w:val="Normal"/>
@@ -10220,7 +10227,7 @@
       <w:szCs w:val="36"/>
     </w:rPr>
   </w:style>
-  <w:style w:type="paragraph" w:styleId="Ttulo3">
+  <w:style w:type="paragraph" w:styleId="Heading3">
     <w:name w:val="heading 3"/>
     <w:basedOn w:val="Normal"/>
     <w:next w:val="Normal"/>
@@ -10236,7 +10243,7 @@
       <w:szCs w:val="28"/>
     </w:rPr>
   </w:style>
-  <w:style w:type="paragraph" w:styleId="Ttulo4">
+  <w:style w:type="paragraph" w:styleId="Heading4">
     <w:name w:val="heading 4"/>
     <w:basedOn w:val="Normal"/>
     <w:next w:val="Normal"/>
@@ -10252,7 +10259,7 @@
       <w:szCs w:val="24"/>
     </w:rPr>
   </w:style>
-  <w:style w:type="paragraph" w:styleId="Ttulo5">
+  <w:style w:type="paragraph" w:styleId="Heading5">
     <w:name w:val="heading 5"/>
     <w:basedOn w:val="Normal"/>
     <w:next w:val="Normal"/>
@@ -10266,7 +10273,7 @@
       <w:b/>
     </w:rPr>
   </w:style>
-  <w:style w:type="paragraph" w:styleId="Ttulo6">
+  <w:style w:type="paragraph" w:styleId="Heading6">
     <w:name w:val="heading 6"/>
     <w:basedOn w:val="Normal"/>
     <w:next w:val="Normal"/>
@@ -10282,13 +10289,13 @@
       <w:szCs w:val="20"/>
     </w:rPr>
   </w:style>
-  <w:style w:type="character" w:default="1" w:styleId="Fuentedeprrafopredeter">
+  <w:style w:type="character" w:default="1" w:styleId="DefaultParagraphFont">
     <w:name w:val="Default Paragraph Font"/>
     <w:uiPriority w:val="1"/>
     <w:semiHidden/>
     <w:unhideWhenUsed/>
   </w:style>
-  <w:style w:type="table" w:default="1" w:styleId="Tablanormal">
+  <w:style w:type="table" w:default="1" w:styleId="TableNormal">
     <w:name w:val="Normal Table"/>
     <w:uiPriority w:val="99"/>
     <w:semiHidden/>
@@ -10303,14 +10310,14 @@
       </w:tblCellMar>
     </w:tblPr>
   </w:style>
-  <w:style w:type="numbering" w:default="1" w:styleId="Sinlista">
+  <w:style w:type="numbering" w:default="1" w:styleId="NoList">
     <w:name w:val="No List"/>
     <w:uiPriority w:val="99"/>
     <w:semiHidden/>
     <w:unhideWhenUsed/>
   </w:style>
-  <w:style w:type="table" w:customStyle="1" w:styleId="TableNormal">
-    <w:name w:val="Table Normal"/>
+  <w:style w:type="table" w:customStyle="1" w:styleId="TableNormal1">
+    <w:name w:val="Table Normal1"/>
     <w:tblPr>
       <w:tblCellMar>
         <w:top w:w="0" w:type="dxa"/>
@@ -10320,7 +10327,7 @@
       </w:tblCellMar>
     </w:tblPr>
   </w:style>
-  <w:style w:type="paragraph" w:styleId="Puesto">
+  <w:style w:type="paragraph" w:styleId="Title">
     <w:name w:val="Title"/>
     <w:basedOn w:val="Normal"/>
     <w:next w:val="Normal"/>
@@ -10335,8 +10342,8 @@
       <w:szCs w:val="72"/>
     </w:rPr>
   </w:style>
-  <w:style w:type="table" w:customStyle="1" w:styleId="TableNormal0">
-    <w:name w:val="Table Normal"/>
+  <w:style w:type="table" w:customStyle="1" w:styleId="TableNormal2">
+    <w:name w:val="Table Normal2"/>
     <w:tblPr>
       <w:tblCellMar>
         <w:top w:w="0" w:type="dxa"/>
@@ -10346,7 +10353,7 @@
       </w:tblCellMar>
     </w:tblPr>
   </w:style>
-  <w:style w:type="paragraph" w:styleId="Subttulo">
+  <w:style w:type="paragraph" w:styleId="Subtitle">
     <w:name w:val="Subtitle"/>
     <w:basedOn w:val="Normal"/>
     <w:next w:val="Normal"/>
@@ -10364,7 +10371,7 @@
     </w:rPr>
   </w:style>
   <w:style w:type="table" w:customStyle="1" w:styleId="a">
-    <w:basedOn w:val="TableNormal0"/>
+    <w:basedOn w:val="TableNormal2"/>
     <w:tblPr>
       <w:tblStyleRowBandSize w:val="1"/>
       <w:tblStyleColBandSize w:val="1"/>
@@ -10377,20 +10384,14 @@
     </w:tblPr>
   </w:style>
   <w:style w:type="table" w:customStyle="1" w:styleId="a0">
-    <w:basedOn w:val="TableNormal0"/>
+    <w:basedOn w:val="TableNormal2"/>
     <w:tblPr>
       <w:tblStyleRowBandSize w:val="1"/>
       <w:tblStyleColBandSize w:val="1"/>
-      <w:tblCellMar>
-        <w:top w:w="0" w:type="dxa"/>
-        <w:left w:w="0" w:type="dxa"/>
-        <w:bottom w:w="0" w:type="dxa"/>
-        <w:right w:w="0" w:type="dxa"/>
-      </w:tblCellMar>
     </w:tblPr>
   </w:style>
   <w:style w:type="table" w:customStyle="1" w:styleId="a1">
-    <w:basedOn w:val="TableNormal0"/>
+    <w:basedOn w:val="TableNormal2"/>
     <w:tblPr>
       <w:tblStyleRowBandSize w:val="1"/>
       <w:tblStyleColBandSize w:val="1"/>
@@ -10403,7 +10404,7 @@
     </w:tblPr>
   </w:style>
   <w:style w:type="table" w:customStyle="1" w:styleId="a2">
-    <w:basedOn w:val="TableNormal0"/>
+    <w:basedOn w:val="TableNormal2"/>
     <w:tblPr>
       <w:tblStyleRowBandSize w:val="1"/>
       <w:tblStyleColBandSize w:val="1"/>
@@ -10416,7 +10417,7 @@
     </w:tblPr>
   </w:style>
   <w:style w:type="table" w:customStyle="1" w:styleId="a3">
-    <w:basedOn w:val="TableNormal0"/>
+    <w:basedOn w:val="TableNormal2"/>
     <w:tblPr>
       <w:tblStyleRowBandSize w:val="1"/>
       <w:tblStyleColBandSize w:val="1"/>
@@ -10429,7 +10430,7 @@
     </w:tblPr>
   </w:style>
   <w:style w:type="table" w:customStyle="1" w:styleId="a4">
-    <w:basedOn w:val="TableNormal0"/>
+    <w:basedOn w:val="TableNormal2"/>
     <w:tblPr>
       <w:tblStyleRowBandSize w:val="1"/>
       <w:tblStyleColBandSize w:val="1"/>
@@ -10442,7 +10443,7 @@
     </w:tblPr>
   </w:style>
   <w:style w:type="table" w:customStyle="1" w:styleId="a5">
-    <w:basedOn w:val="TableNormal0"/>
+    <w:basedOn w:val="TableNormal2"/>
     <w:tblPr>
       <w:tblStyleRowBandSize w:val="1"/>
       <w:tblStyleColBandSize w:val="1"/>
@@ -10455,7 +10456,7 @@
     </w:tblPr>
   </w:style>
   <w:style w:type="table" w:customStyle="1" w:styleId="a6">
-    <w:basedOn w:val="TableNormal0"/>
+    <w:basedOn w:val="TableNormal2"/>
     <w:tblPr>
       <w:tblStyleRowBandSize w:val="1"/>
       <w:tblStyleColBandSize w:val="1"/>
@@ -10468,7 +10469,7 @@
     </w:tblPr>
   </w:style>
   <w:style w:type="table" w:customStyle="1" w:styleId="a7">
-    <w:basedOn w:val="TableNormal0"/>
+    <w:basedOn w:val="TableNormal2"/>
     <w:tblPr>
       <w:tblStyleRowBandSize w:val="1"/>
       <w:tblStyleColBandSize w:val="1"/>
@@ -10481,61 +10482,37 @@
     </w:tblPr>
   </w:style>
   <w:style w:type="table" w:customStyle="1" w:styleId="a8">
-    <w:basedOn w:val="TableNormal0"/>
+    <w:basedOn w:val="TableNormal2"/>
     <w:tblPr>
       <w:tblStyleRowBandSize w:val="1"/>
       <w:tblStyleColBandSize w:val="1"/>
-      <w:tblCellMar>
-        <w:top w:w="0" w:type="dxa"/>
-        <w:left w:w="0" w:type="dxa"/>
-        <w:bottom w:w="0" w:type="dxa"/>
-        <w:right w:w="0" w:type="dxa"/>
-      </w:tblCellMar>
     </w:tblPr>
   </w:style>
   <w:style w:type="table" w:customStyle="1" w:styleId="a9">
-    <w:basedOn w:val="TableNormal0"/>
+    <w:basedOn w:val="TableNormal2"/>
     <w:tblPr>
       <w:tblStyleRowBandSize w:val="1"/>
       <w:tblStyleColBandSize w:val="1"/>
-      <w:tblCellMar>
-        <w:top w:w="0" w:type="dxa"/>
-        <w:left w:w="0" w:type="dxa"/>
-        <w:bottom w:w="0" w:type="dxa"/>
-        <w:right w:w="0" w:type="dxa"/>
-      </w:tblCellMar>
     </w:tblPr>
   </w:style>
   <w:style w:type="table" w:customStyle="1" w:styleId="aa">
-    <w:basedOn w:val="TableNormal0"/>
+    <w:basedOn w:val="TableNormal2"/>
     <w:tblPr>
       <w:tblStyleRowBandSize w:val="1"/>
       <w:tblStyleColBandSize w:val="1"/>
-      <w:tblCellMar>
-        <w:top w:w="0" w:type="dxa"/>
-        <w:left w:w="0" w:type="dxa"/>
-        <w:bottom w:w="0" w:type="dxa"/>
-        <w:right w:w="0" w:type="dxa"/>
-      </w:tblCellMar>
     </w:tblPr>
   </w:style>
   <w:style w:type="table" w:customStyle="1" w:styleId="ab">
-    <w:basedOn w:val="TableNormal0"/>
+    <w:basedOn w:val="TableNormal2"/>
     <w:tblPr>
       <w:tblStyleRowBandSize w:val="1"/>
       <w:tblStyleColBandSize w:val="1"/>
-      <w:tblCellMar>
-        <w:top w:w="0" w:type="dxa"/>
-        <w:left w:w="0" w:type="dxa"/>
-        <w:bottom w:w="0" w:type="dxa"/>
-        <w:right w:w="0" w:type="dxa"/>
-      </w:tblCellMar>
     </w:tblPr>
   </w:style>
-  <w:style w:type="paragraph" w:styleId="Textocomentario">
+  <w:style w:type="paragraph" w:styleId="CommentText">
     <w:name w:val="annotation text"/>
     <w:basedOn w:val="Normal"/>
-    <w:link w:val="TextocomentarioCar"/>
+    <w:link w:val="CommentTextChar"/>
     <w:uiPriority w:val="99"/>
     <w:semiHidden/>
     <w:unhideWhenUsed/>
@@ -10544,10 +10521,10 @@
       <w:szCs w:val="20"/>
     </w:rPr>
   </w:style>
-  <w:style w:type="character" w:customStyle="1" w:styleId="TextocomentarioCar">
-    <w:name w:val="Texto comentario Car"/>
-    <w:basedOn w:val="Fuentedeprrafopredeter"/>
-    <w:link w:val="Textocomentario"/>
+  <w:style w:type="character" w:customStyle="1" w:styleId="CommentTextChar">
+    <w:name w:val="Comment Text Char"/>
+    <w:basedOn w:val="DefaultParagraphFont"/>
+    <w:link w:val="CommentText"/>
     <w:uiPriority w:val="99"/>
     <w:semiHidden/>
     <w:rPr>
@@ -10555,9 +10532,9 @@
       <w:szCs w:val="20"/>
     </w:rPr>
   </w:style>
-  <w:style w:type="character" w:styleId="Refdecomentario">
+  <w:style w:type="character" w:styleId="CommentReference">
     <w:name w:val="annotation reference"/>
-    <w:basedOn w:val="Fuentedeprrafopredeter"/>
+    <w:basedOn w:val="DefaultParagraphFont"/>
     <w:uiPriority w:val="99"/>
     <w:semiHidden/>
     <w:unhideWhenUsed/>
@@ -10566,10 +10543,10 @@
       <w:szCs w:val="16"/>
     </w:rPr>
   </w:style>
-  <w:style w:type="paragraph" w:styleId="Encabezado">
+  <w:style w:type="paragraph" w:styleId="Header">
     <w:name w:val="header"/>
     <w:basedOn w:val="Normal"/>
-    <w:link w:val="EncabezadoCar"/>
+    <w:link w:val="HeaderChar"/>
     <w:uiPriority w:val="99"/>
     <w:unhideWhenUsed/>
     <w:rsid w:val="00120C63"/>
@@ -10580,17 +10557,17 @@
       </w:tabs>
     </w:pPr>
   </w:style>
-  <w:style w:type="character" w:customStyle="1" w:styleId="EncabezadoCar">
-    <w:name w:val="Encabezado Car"/>
-    <w:basedOn w:val="Fuentedeprrafopredeter"/>
-    <w:link w:val="Encabezado"/>
+  <w:style w:type="character" w:customStyle="1" w:styleId="HeaderChar">
+    <w:name w:val="Header Char"/>
+    <w:basedOn w:val="DefaultParagraphFont"/>
+    <w:link w:val="Header"/>
     <w:uiPriority w:val="99"/>
     <w:rsid w:val="00120C63"/>
   </w:style>
-  <w:style w:type="paragraph" w:styleId="Piedepgina">
+  <w:style w:type="paragraph" w:styleId="Footer">
     <w:name w:val="footer"/>
     <w:basedOn w:val="Normal"/>
-    <w:link w:val="PiedepginaCar"/>
+    <w:link w:val="FooterChar"/>
     <w:uiPriority w:val="99"/>
     <w:unhideWhenUsed/>
     <w:rsid w:val="00120C63"/>
@@ -10601,16 +10578,16 @@
       </w:tabs>
     </w:pPr>
   </w:style>
-  <w:style w:type="character" w:customStyle="1" w:styleId="PiedepginaCar">
-    <w:name w:val="Pie de página Car"/>
-    <w:basedOn w:val="Fuentedeprrafopredeter"/>
-    <w:link w:val="Piedepgina"/>
+  <w:style w:type="character" w:customStyle="1" w:styleId="FooterChar">
+    <w:name w:val="Footer Char"/>
+    <w:basedOn w:val="DefaultParagraphFont"/>
+    <w:link w:val="Footer"/>
     <w:uiPriority w:val="99"/>
     <w:rsid w:val="00120C63"/>
   </w:style>
-  <w:style w:type="paragraph" w:styleId="TtulodeTDC">
+  <w:style w:type="paragraph" w:styleId="TOCHeading">
     <w:name w:val="TOC Heading"/>
-    <w:basedOn w:val="Ttulo1"/>
+    <w:basedOn w:val="Heading1"/>
     <w:next w:val="Normal"/>
     <w:uiPriority w:val="39"/>
     <w:unhideWhenUsed/>
@@ -10628,7 +10605,7 @@
       <w:szCs w:val="32"/>
     </w:rPr>
   </w:style>
-  <w:style w:type="paragraph" w:styleId="TDC1">
+  <w:style w:type="paragraph" w:styleId="TOC1">
     <w:name w:val="toc 1"/>
     <w:basedOn w:val="Normal"/>
     <w:next w:val="Normal"/>
@@ -10640,7 +10617,7 @@
       <w:spacing w:after="100"/>
     </w:pPr>
   </w:style>
-  <w:style w:type="paragraph" w:styleId="TDC2">
+  <w:style w:type="paragraph" w:styleId="TOC2">
     <w:name w:val="toc 2"/>
     <w:basedOn w:val="Normal"/>
     <w:next w:val="Normal"/>
@@ -10653,9 +10630,9 @@
       <w:ind w:left="220"/>
     </w:pPr>
   </w:style>
-  <w:style w:type="character" w:styleId="Hipervnculo">
+  <w:style w:type="character" w:styleId="Hyperlink">
     <w:name w:val="Hyperlink"/>
-    <w:basedOn w:val="Fuentedeprrafopredeter"/>
+    <w:basedOn w:val="DefaultParagraphFont"/>
     <w:uiPriority w:val="99"/>
     <w:unhideWhenUsed/>
     <w:rsid w:val="005F0D01"/>
@@ -10664,13 +10641,12 @@
       <w:u w:val="single"/>
     </w:rPr>
   </w:style>
-  <w:style w:type="table" w:styleId="Tablaconcuadrcula">
+  <w:style w:type="table" w:styleId="TableGrid">
     <w:name w:val="Table Grid"/>
-    <w:basedOn w:val="Tablanormal"/>
+    <w:basedOn w:val="TableNormal"/>
     <w:uiPriority w:val="39"/>
     <w:rsid w:val="00751395"/>
     <w:tblPr>
-      <w:tblInd w:w="0" w:type="dxa"/>
       <w:tblBorders>
         <w:top w:val="single" w:sz="4" w:space="0" w:color="auto"/>
         <w:left w:val="single" w:sz="4" w:space="0" w:color="auto"/>
@@ -10679,18 +10655,12 @@
         <w:insideH w:val="single" w:sz="4" w:space="0" w:color="auto"/>
         <w:insideV w:val="single" w:sz="4" w:space="0" w:color="auto"/>
       </w:tblBorders>
-      <w:tblCellMar>
-        <w:top w:w="0" w:type="dxa"/>
-        <w:left w:w="108" w:type="dxa"/>
-        <w:bottom w:w="0" w:type="dxa"/>
-        <w:right w:w="108" w:type="dxa"/>
-      </w:tblCellMar>
     </w:tblPr>
   </w:style>
-  <w:style w:type="paragraph" w:styleId="Textodeglobo">
+  <w:style w:type="paragraph" w:styleId="BalloonText">
     <w:name w:val="Balloon Text"/>
     <w:basedOn w:val="Normal"/>
-    <w:link w:val="TextodegloboCar"/>
+    <w:link w:val="BalloonTextChar"/>
     <w:uiPriority w:val="99"/>
     <w:semiHidden/>
     <w:unhideWhenUsed/>
@@ -10701,10 +10671,10 @@
       <w:szCs w:val="18"/>
     </w:rPr>
   </w:style>
-  <w:style w:type="character" w:customStyle="1" w:styleId="TextodegloboCar">
-    <w:name w:val="Texto de globo Car"/>
-    <w:basedOn w:val="Fuentedeprrafopredeter"/>
-    <w:link w:val="Textodeglobo"/>
+  <w:style w:type="character" w:customStyle="1" w:styleId="BalloonTextChar">
+    <w:name w:val="Balloon Text Char"/>
+    <w:basedOn w:val="DefaultParagraphFont"/>
+    <w:link w:val="BalloonText"/>
     <w:uiPriority w:val="99"/>
     <w:semiHidden/>
     <w:rsid w:val="00844BB8"/>
@@ -10714,7 +10684,7 @@
       <w:szCs w:val="18"/>
     </w:rPr>
   </w:style>
-  <w:style w:type="paragraph" w:styleId="Prrafodelista">
+  <w:style w:type="paragraph" w:styleId="ListParagraph">
     <w:name w:val="List Paragraph"/>
     <w:basedOn w:val="Normal"/>
     <w:uiPriority w:val="34"/>
@@ -10726,203 +10696,141 @@
     </w:pPr>
   </w:style>
   <w:style w:type="table" w:customStyle="1" w:styleId="ac">
-    <w:basedOn w:val="TableNormal0"/>
+    <w:basedOn w:val="TableNormal2"/>
+    <w:tblPr>
+      <w:tblStyleRowBandSize w:val="1"/>
+      <w:tblStyleColBandSize w:val="1"/>
+    </w:tblPr>
+  </w:style>
+  <w:style w:type="table" w:customStyle="1" w:styleId="ad">
+    <w:basedOn w:val="TableNormal2"/>
+    <w:tblPr>
+      <w:tblStyleRowBandSize w:val="1"/>
+      <w:tblStyleColBandSize w:val="1"/>
+    </w:tblPr>
+  </w:style>
+  <w:style w:type="table" w:customStyle="1" w:styleId="ae">
+    <w:basedOn w:val="TableNormal2"/>
+    <w:tblPr>
+      <w:tblStyleRowBandSize w:val="1"/>
+      <w:tblStyleColBandSize w:val="1"/>
+    </w:tblPr>
+  </w:style>
+  <w:style w:type="table" w:customStyle="1" w:styleId="af">
+    <w:basedOn w:val="TableNormal2"/>
+    <w:tblPr>
+      <w:tblStyleRowBandSize w:val="1"/>
+      <w:tblStyleColBandSize w:val="1"/>
+    </w:tblPr>
+  </w:style>
+  <w:style w:type="table" w:customStyle="1" w:styleId="af0">
+    <w:basedOn w:val="TableNormal2"/>
+    <w:tblPr>
+      <w:tblStyleRowBandSize w:val="1"/>
+      <w:tblStyleColBandSize w:val="1"/>
+    </w:tblPr>
+  </w:style>
+  <w:style w:type="table" w:customStyle="1" w:styleId="af1">
+    <w:basedOn w:val="TableNormal2"/>
+    <w:tblPr>
+      <w:tblStyleRowBandSize w:val="1"/>
+      <w:tblStyleColBandSize w:val="1"/>
+    </w:tblPr>
+  </w:style>
+  <w:style w:type="table" w:customStyle="1" w:styleId="af2">
+    <w:basedOn w:val="TableNormal2"/>
+    <w:tblPr>
+      <w:tblStyleRowBandSize w:val="1"/>
+      <w:tblStyleColBandSize w:val="1"/>
+    </w:tblPr>
+  </w:style>
+  <w:style w:type="table" w:customStyle="1" w:styleId="af3">
+    <w:basedOn w:val="TableNormal2"/>
     <w:tblPr>
       <w:tblStyleRowBandSize w:val="1"/>
       <w:tblStyleColBandSize w:val="1"/>
       <w:tblCellMar>
-        <w:top w:w="0" w:type="dxa"/>
-        <w:left w:w="0" w:type="dxa"/>
-        <w:bottom w:w="0" w:type="dxa"/>
-        <w:right w:w="0" w:type="dxa"/>
-      </w:tblCellMar>
-    </w:tblPr>
-  </w:style>
-  <w:style w:type="table" w:customStyle="1" w:styleId="ad">
-    <w:basedOn w:val="TableNormal0"/>
-    <w:tblPr>
-      <w:tblStyleRowBandSize w:val="1"/>
-      <w:tblStyleColBandSize w:val="1"/>
-      <w:tblCellMar>
-        <w:top w:w="0" w:type="dxa"/>
-        <w:left w:w="0" w:type="dxa"/>
-        <w:bottom w:w="0" w:type="dxa"/>
-        <w:right w:w="0" w:type="dxa"/>
-      </w:tblCellMar>
-    </w:tblPr>
-  </w:style>
-  <w:style w:type="table" w:customStyle="1" w:styleId="ae">
-    <w:basedOn w:val="TableNormal0"/>
-    <w:tblPr>
-      <w:tblStyleRowBandSize w:val="1"/>
-      <w:tblStyleColBandSize w:val="1"/>
-      <w:tblCellMar>
-        <w:top w:w="0" w:type="dxa"/>
-        <w:left w:w="0" w:type="dxa"/>
-        <w:bottom w:w="0" w:type="dxa"/>
-        <w:right w:w="0" w:type="dxa"/>
-      </w:tblCellMar>
-    </w:tblPr>
-  </w:style>
-  <w:style w:type="table" w:customStyle="1" w:styleId="af">
-    <w:basedOn w:val="TableNormal0"/>
-    <w:tblPr>
-      <w:tblStyleRowBandSize w:val="1"/>
-      <w:tblStyleColBandSize w:val="1"/>
-      <w:tblCellMar>
-        <w:top w:w="0" w:type="dxa"/>
-        <w:left w:w="0" w:type="dxa"/>
-        <w:bottom w:w="0" w:type="dxa"/>
-        <w:right w:w="0" w:type="dxa"/>
-      </w:tblCellMar>
-    </w:tblPr>
-  </w:style>
-  <w:style w:type="table" w:customStyle="1" w:styleId="af0">
-    <w:basedOn w:val="TableNormal0"/>
-    <w:tblPr>
-      <w:tblStyleRowBandSize w:val="1"/>
-      <w:tblStyleColBandSize w:val="1"/>
-      <w:tblCellMar>
-        <w:top w:w="0" w:type="dxa"/>
-        <w:left w:w="0" w:type="dxa"/>
-        <w:bottom w:w="0" w:type="dxa"/>
-        <w:right w:w="0" w:type="dxa"/>
-      </w:tblCellMar>
-    </w:tblPr>
-  </w:style>
-  <w:style w:type="table" w:customStyle="1" w:styleId="af1">
-    <w:basedOn w:val="TableNormal0"/>
-    <w:tblPr>
-      <w:tblStyleRowBandSize w:val="1"/>
-      <w:tblStyleColBandSize w:val="1"/>
-      <w:tblCellMar>
-        <w:top w:w="0" w:type="dxa"/>
-        <w:left w:w="0" w:type="dxa"/>
-        <w:bottom w:w="0" w:type="dxa"/>
-        <w:right w:w="0" w:type="dxa"/>
-      </w:tblCellMar>
-    </w:tblPr>
-  </w:style>
-  <w:style w:type="table" w:customStyle="1" w:styleId="af2">
-    <w:basedOn w:val="TableNormal0"/>
-    <w:tblPr>
-      <w:tblStyleRowBandSize w:val="1"/>
-      <w:tblStyleColBandSize w:val="1"/>
-      <w:tblCellMar>
-        <w:top w:w="0" w:type="dxa"/>
-        <w:left w:w="0" w:type="dxa"/>
-        <w:bottom w:w="0" w:type="dxa"/>
-        <w:right w:w="0" w:type="dxa"/>
-      </w:tblCellMar>
-    </w:tblPr>
-  </w:style>
-  <w:style w:type="table" w:customStyle="1" w:styleId="af3">
-    <w:basedOn w:val="TableNormal0"/>
-    <w:tblPr>
-      <w:tblStyleRowBandSize w:val="1"/>
-      <w:tblStyleColBandSize w:val="1"/>
-      <w:tblCellMar>
-        <w:top w:w="0" w:type="dxa"/>
         <w:left w:w="108" w:type="dxa"/>
-        <w:bottom w:w="0" w:type="dxa"/>
         <w:right w:w="108" w:type="dxa"/>
       </w:tblCellMar>
     </w:tblPr>
   </w:style>
   <w:style w:type="table" w:customStyle="1" w:styleId="af4">
-    <w:basedOn w:val="TableNormal0"/>
+    <w:basedOn w:val="TableNormal2"/>
+    <w:tblPr>
+      <w:tblStyleRowBandSize w:val="1"/>
+      <w:tblStyleColBandSize w:val="1"/>
+    </w:tblPr>
+  </w:style>
+  <w:style w:type="table" w:customStyle="1" w:styleId="af5">
+    <w:basedOn w:val="TableNormal2"/>
     <w:tblPr>
       <w:tblStyleRowBandSize w:val="1"/>
       <w:tblStyleColBandSize w:val="1"/>
       <w:tblCellMar>
-        <w:top w:w="0" w:type="dxa"/>
-        <w:left w:w="0" w:type="dxa"/>
-        <w:bottom w:w="0" w:type="dxa"/>
-        <w:right w:w="0" w:type="dxa"/>
-      </w:tblCellMar>
-    </w:tblPr>
-  </w:style>
-  <w:style w:type="table" w:customStyle="1" w:styleId="af5">
-    <w:basedOn w:val="TableNormal0"/>
-    <w:tblPr>
-      <w:tblStyleRowBandSize w:val="1"/>
-      <w:tblStyleColBandSize w:val="1"/>
-      <w:tblCellMar>
-        <w:top w:w="0" w:type="dxa"/>
         <w:left w:w="108" w:type="dxa"/>
-        <w:bottom w:w="0" w:type="dxa"/>
         <w:right w:w="108" w:type="dxa"/>
       </w:tblCellMar>
     </w:tblPr>
   </w:style>
   <w:style w:type="table" w:customStyle="1" w:styleId="af6">
-    <w:basedOn w:val="TableNormal0"/>
+    <w:basedOn w:val="TableNormal2"/>
     <w:tblPr>
       <w:tblStyleRowBandSize w:val="1"/>
       <w:tblStyleColBandSize w:val="1"/>
       <w:tblCellMar>
-        <w:top w:w="0" w:type="dxa"/>
         <w:left w:w="108" w:type="dxa"/>
-        <w:bottom w:w="0" w:type="dxa"/>
         <w:right w:w="108" w:type="dxa"/>
       </w:tblCellMar>
     </w:tblPr>
   </w:style>
   <w:style w:type="table" w:customStyle="1" w:styleId="af7">
-    <w:basedOn w:val="TableNormal0"/>
+    <w:basedOn w:val="TableNormal2"/>
     <w:tblPr>
       <w:tblStyleRowBandSize w:val="1"/>
       <w:tblStyleColBandSize w:val="1"/>
       <w:tblCellMar>
-        <w:top w:w="0" w:type="dxa"/>
         <w:left w:w="108" w:type="dxa"/>
-        <w:bottom w:w="0" w:type="dxa"/>
         <w:right w:w="108" w:type="dxa"/>
       </w:tblCellMar>
     </w:tblPr>
   </w:style>
   <w:style w:type="table" w:customStyle="1" w:styleId="af8">
-    <w:basedOn w:val="TableNormal0"/>
+    <w:basedOn w:val="TableNormal2"/>
     <w:tblPr>
       <w:tblStyleRowBandSize w:val="1"/>
       <w:tblStyleColBandSize w:val="1"/>
       <w:tblCellMar>
-        <w:top w:w="0" w:type="dxa"/>
         <w:left w:w="108" w:type="dxa"/>
-        <w:bottom w:w="0" w:type="dxa"/>
         <w:right w:w="108" w:type="dxa"/>
       </w:tblCellMar>
     </w:tblPr>
   </w:style>
   <w:style w:type="table" w:customStyle="1" w:styleId="af9">
-    <w:basedOn w:val="TableNormal0"/>
+    <w:basedOn w:val="TableNormal2"/>
     <w:tblPr>
       <w:tblStyleRowBandSize w:val="1"/>
       <w:tblStyleColBandSize w:val="1"/>
       <w:tblCellMar>
-        <w:top w:w="0" w:type="dxa"/>
         <w:left w:w="108" w:type="dxa"/>
-        <w:bottom w:w="0" w:type="dxa"/>
         <w:right w:w="108" w:type="dxa"/>
       </w:tblCellMar>
     </w:tblPr>
   </w:style>
   <w:style w:type="table" w:customStyle="1" w:styleId="afa">
-    <w:basedOn w:val="TableNormal0"/>
+    <w:basedOn w:val="TableNormal2"/>
     <w:tblPr>
       <w:tblStyleRowBandSize w:val="1"/>
       <w:tblStyleColBandSize w:val="1"/>
       <w:tblCellMar>
-        <w:top w:w="0" w:type="dxa"/>
         <w:left w:w="108" w:type="dxa"/>
-        <w:bottom w:w="0" w:type="dxa"/>
         <w:right w:w="108" w:type="dxa"/>
       </w:tblCellMar>
     </w:tblPr>
   </w:style>
-  <w:style w:type="character" w:styleId="Textoennegrita">
+  <w:style w:type="character" w:styleId="Strong">
     <w:name w:val="Strong"/>
-    <w:basedOn w:val="Fuentedeprrafopredeter"/>
+    <w:basedOn w:val="DefaultParagraphFont"/>
     <w:uiPriority w:val="22"/>
     <w:qFormat/>
     <w:rsid w:val="00FD5398"/>

</xml_diff>

<commit_message>
actualizacion rama con spring
</commit_message>
<xml_diff>
--- a/Proyecto Mi Observador - Especificación V2.docx
+++ b/Proyecto Mi Observador - Especificación V2.docx
@@ -1,6 +1,6 @@
 
 <file path=word/document.xml><?xml version="1.0" encoding="utf-8"?>
-<w:document xmlns:wpc="http://schemas.microsoft.com/office/word/2010/wordprocessingCanvas" xmlns:cx="http://schemas.microsoft.com/office/drawing/2014/chartex" xmlns:cx1="http://schemas.microsoft.com/office/drawing/2015/9/8/chartex" xmlns:cx2="http://schemas.microsoft.com/office/drawing/2015/10/21/chartex" xmlns:cx3="http://schemas.microsoft.com/office/drawing/2016/5/9/chartex" xmlns:cx4="http://schemas.microsoft.com/office/drawing/2016/5/10/chartex" xmlns:cx5="http://schemas.microsoft.com/office/drawing/2016/5/11/chartex" xmlns:cx6="http://schemas.microsoft.com/office/drawing/2016/5/12/chartex" xmlns:cx7="http://schemas.microsoft.com/office/drawing/2016/5/13/chartex" xmlns:cx8="http://schemas.microsoft.com/office/drawing/2016/5/14/chartex" xmlns:mc="http://schemas.openxmlformats.org/markup-compatibility/2006" xmlns:aink="http://schemas.microsoft.com/office/drawing/2016/ink" xmlns:am3d="http://schemas.microsoft.com/office/drawing/2017/model3d" xmlns:o="urn:schemas-microsoft-com:office:office" xmlns:oel="http://schemas.microsoft.com/office/2019/extlst" xmlns:r="http://schemas.openxmlformats.org/officeDocument/2006/relationships" xmlns:m="http://schemas.openxmlformats.org/officeDocument/2006/math" xmlns:v="urn:schemas-microsoft-com:vml" xmlns:wp14="http://schemas.microsoft.com/office/word/2010/wordprocessingDrawing" xmlns:wp="http://schemas.openxmlformats.org/drawingml/2006/wordprocessingDrawing" xmlns:w10="urn:schemas-microsoft-com:office:word" xmlns:w="http://schemas.openxmlformats.org/wordprocessingml/2006/main" xmlns:w14="http://schemas.microsoft.com/office/word/2010/wordml" xmlns:w15="http://schemas.microsoft.com/office/word/2012/wordml" xmlns:w16cex="http://schemas.microsoft.com/office/word/2018/wordml/cex" xmlns:w16cid="http://schemas.microsoft.com/office/word/2016/wordml/cid" xmlns:w16="http://schemas.microsoft.com/office/word/2018/wordml" xmlns:w16sdtdh="http://schemas.microsoft.com/office/word/2020/wordml/sdtdatahash" xmlns:w16se="http://schemas.microsoft.com/office/word/2015/wordml/symex" xmlns:wpg="http://schemas.microsoft.com/office/word/2010/wordprocessingGroup" xmlns:wpi="http://schemas.microsoft.com/office/word/2010/wordprocessingInk" xmlns:wne="http://schemas.microsoft.com/office/word/2006/wordml" xmlns:wps="http://schemas.microsoft.com/office/word/2010/wordprocessingShape" mc:Ignorable="w14 w15 w16se w16cid w16 w16cex w16sdtdh wp14">
+<w:document xmlns:wpc="http://schemas.microsoft.com/office/word/2010/wordprocessingCanvas" xmlns:mc="http://schemas.openxmlformats.org/markup-compatibility/2006" xmlns:o="urn:schemas-microsoft-com:office:office" xmlns:r="http://schemas.openxmlformats.org/officeDocument/2006/relationships" xmlns:m="http://schemas.openxmlformats.org/officeDocument/2006/math" xmlns:v="urn:schemas-microsoft-com:vml" xmlns:wp14="http://schemas.microsoft.com/office/word/2010/wordprocessingDrawing" xmlns:wp="http://schemas.openxmlformats.org/drawingml/2006/wordprocessingDrawing" xmlns:w10="urn:schemas-microsoft-com:office:word" xmlns:w="http://schemas.openxmlformats.org/wordprocessingml/2006/main" xmlns:w14="http://schemas.microsoft.com/office/word/2010/wordml" xmlns:w15="http://schemas.microsoft.com/office/word/2012/wordml" xmlns:wpg="http://schemas.microsoft.com/office/word/2010/wordprocessingGroup" xmlns:wpi="http://schemas.microsoft.com/office/word/2010/wordprocessingInk" xmlns:wne="http://schemas.microsoft.com/office/word/2006/wordml" xmlns:wps="http://schemas.microsoft.com/office/word/2010/wordprocessingShape" mc:Ignorable="w14 w15 wp14">
   <w:body>
     <w:p>
       <w:pPr>
@@ -454,6 +454,7 @@
           <w:szCs w:val="20"/>
         </w:rPr>
       </w:pPr>
+      <w:proofErr w:type="gramStart"/>
       <w:r>
         <w:rPr>
           <w:rFonts w:ascii="Arial" w:eastAsia="Arial" w:hAnsi="Arial" w:cs="Arial"/>
@@ -464,6 +465,7 @@
         </w:rPr>
         <w:t>software</w:t>
       </w:r>
+      <w:proofErr w:type="gramEnd"/>
     </w:p>
     <w:p>
       <w:pPr>
@@ -991,7 +993,27 @@
                 <w:sz w:val="19"/>
                 <w:szCs w:val="19"/>
               </w:rPr>
-              <w:t>Verificado dep. Calidad</w:t>
+              <w:t xml:space="preserve">Verificado </w:t>
+            </w:r>
+            <w:proofErr w:type="spellStart"/>
+            <w:r>
+              <w:rPr>
+                <w:rFonts w:ascii="Arial" w:eastAsia="Arial" w:hAnsi="Arial" w:cs="Arial"/>
+                <w:b/>
+                <w:sz w:val="19"/>
+                <w:szCs w:val="19"/>
+              </w:rPr>
+              <w:t>dep</w:t>
+            </w:r>
+            <w:proofErr w:type="spellEnd"/>
+            <w:r>
+              <w:rPr>
+                <w:rFonts w:ascii="Arial" w:eastAsia="Arial" w:hAnsi="Arial" w:cs="Arial"/>
+                <w:b/>
+                <w:sz w:val="19"/>
+                <w:szCs w:val="19"/>
+              </w:rPr>
+              <w:t>. Calidad</w:t>
             </w:r>
           </w:p>
         </w:tc>
@@ -1124,13 +1146,23 @@
                 <w:szCs w:val="19"/>
               </w:rPr>
             </w:pPr>
+            <w:proofErr w:type="spellStart"/>
             <w:r>
               <w:rPr>
                 <w:rFonts w:ascii="Arial" w:eastAsia="Arial" w:hAnsi="Arial" w:cs="Arial"/>
                 <w:sz w:val="19"/>
                 <w:szCs w:val="19"/>
               </w:rPr>
-              <w:t>Zalazar, Juan Manuel</w:t>
+              <w:t>Zalazar</w:t>
+            </w:r>
+            <w:proofErr w:type="spellEnd"/>
+            <w:r>
+              <w:rPr>
+                <w:rFonts w:ascii="Arial" w:eastAsia="Arial" w:hAnsi="Arial" w:cs="Arial"/>
+                <w:sz w:val="19"/>
+                <w:szCs w:val="19"/>
+              </w:rPr>
+              <w:t>, Juan Manuel</w:t>
             </w:r>
           </w:p>
         </w:tc>
@@ -1273,18 +1305,46 @@
                 <w:sz w:val="19"/>
                 <w:szCs w:val="19"/>
               </w:rPr>
-              <w:t>Romero, Marysel</w:t>
-            </w:r>
-          </w:p>
-          <w:p>
-            <w:pPr>
-              <w:ind w:left="260"/>
+              <w:t xml:space="preserve">Romero, </w:t>
+            </w:r>
+            <w:proofErr w:type="spellStart"/>
+            <w:r>
               <w:rPr>
                 <w:rFonts w:ascii="Arial" w:eastAsia="Arial" w:hAnsi="Arial" w:cs="Arial"/>
                 <w:sz w:val="19"/>
                 <w:szCs w:val="19"/>
               </w:rPr>
-            </w:pPr>
+              <w:t>Marysel</w:t>
+            </w:r>
+            <w:proofErr w:type="spellEnd"/>
+          </w:p>
+          <w:p>
+            <w:pPr>
+              <w:ind w:left="260"/>
+              <w:rPr>
+                <w:rFonts w:ascii="Arial" w:eastAsia="Arial" w:hAnsi="Arial" w:cs="Arial"/>
+                <w:sz w:val="19"/>
+                <w:szCs w:val="19"/>
+              </w:rPr>
+            </w:pPr>
+            <w:proofErr w:type="spellStart"/>
+            <w:r>
+              <w:rPr>
+                <w:rFonts w:ascii="Arial" w:eastAsia="Arial" w:hAnsi="Arial" w:cs="Arial"/>
+                <w:sz w:val="19"/>
+                <w:szCs w:val="19"/>
+              </w:rPr>
+              <w:t>Orona</w:t>
+            </w:r>
+            <w:proofErr w:type="spellEnd"/>
+            <w:r>
+              <w:rPr>
+                <w:rFonts w:ascii="Arial" w:eastAsia="Arial" w:hAnsi="Arial" w:cs="Arial"/>
+                <w:sz w:val="19"/>
+                <w:szCs w:val="19"/>
+              </w:rPr>
+              <w:t>, Adriana Lorena</w:t>
+            </w:r>
           </w:p>
         </w:tc>
         <w:tc>
@@ -1540,7 +1600,7 @@
     </w:p>
     <w:p>
       <w:pPr>
-        <w:pStyle w:val="Heading1"/>
+        <w:pStyle w:val="Ttulo1"/>
       </w:pPr>
       <w:bookmarkStart w:id="3" w:name="bookmark=id.3znysh7" w:colFirst="0" w:colLast="0"/>
       <w:bookmarkStart w:id="4" w:name="_Toc86255801"/>
@@ -1563,7 +1623,7 @@
       <w:sdtContent>
         <w:p>
           <w:pPr>
-            <w:pStyle w:val="TOC1"/>
+            <w:pStyle w:val="TDC1"/>
             <w:tabs>
               <w:tab w:val="right" w:pos="9890"/>
             </w:tabs>
@@ -1584,7 +1644,7 @@
           <w:hyperlink w:anchor="_Toc86255801" w:history="1">
             <w:r>
               <w:rPr>
-                <w:rStyle w:val="Hyperlink"/>
+                <w:rStyle w:val="Hipervnculo"/>
                 <w:noProof/>
               </w:rPr>
               <w:t>Contenido</w:t>
@@ -1641,7 +1701,7 @@
         </w:p>
         <w:p>
           <w:pPr>
-            <w:pStyle w:val="TOC1"/>
+            <w:pStyle w:val="TDC1"/>
             <w:tabs>
               <w:tab w:val="right" w:pos="9890"/>
             </w:tabs>
@@ -1653,7 +1713,7 @@
           <w:hyperlink w:anchor="_Toc86255802" w:history="1">
             <w:r>
               <w:rPr>
-                <w:rStyle w:val="Hyperlink"/>
+                <w:rStyle w:val="Hipervnculo"/>
                 <w:noProof/>
               </w:rPr>
               <w:t>1 Introducción</w:t>
@@ -1710,7 +1770,7 @@
         </w:p>
         <w:p>
           <w:pPr>
-            <w:pStyle w:val="TOC2"/>
+            <w:pStyle w:val="TDC2"/>
             <w:tabs>
               <w:tab w:val="left" w:pos="880"/>
               <w:tab w:val="right" w:pos="9890"/>
@@ -1723,7 +1783,7 @@
           <w:hyperlink w:anchor="_Toc86255803" w:history="1">
             <w:r>
               <w:rPr>
-                <w:rStyle w:val="Hyperlink"/>
+                <w:rStyle w:val="Hipervnculo"/>
                 <w:noProof/>
               </w:rPr>
               <w:t>1.1</w:t>
@@ -1737,7 +1797,7 @@
             </w:r>
             <w:r>
               <w:rPr>
-                <w:rStyle w:val="Hyperlink"/>
+                <w:rStyle w:val="Hipervnculo"/>
                 <w:noProof/>
               </w:rPr>
               <w:t>Propósito</w:t>
@@ -1794,7 +1854,7 @@
         </w:p>
         <w:p>
           <w:pPr>
-            <w:pStyle w:val="TOC2"/>
+            <w:pStyle w:val="TDC2"/>
             <w:tabs>
               <w:tab w:val="left" w:pos="880"/>
               <w:tab w:val="right" w:pos="9890"/>
@@ -1807,7 +1867,7 @@
           <w:hyperlink w:anchor="_Toc86255804" w:history="1">
             <w:r>
               <w:rPr>
-                <w:rStyle w:val="Hyperlink"/>
+                <w:rStyle w:val="Hipervnculo"/>
                 <w:noProof/>
               </w:rPr>
               <w:t>1.2</w:t>
@@ -1821,7 +1881,7 @@
             </w:r>
             <w:r>
               <w:rPr>
-                <w:rStyle w:val="Hyperlink"/>
+                <w:rStyle w:val="Hipervnculo"/>
                 <w:noProof/>
               </w:rPr>
               <w:t>Alcance</w:t>
@@ -1878,7 +1938,7 @@
         </w:p>
         <w:p>
           <w:pPr>
-            <w:pStyle w:val="TOC2"/>
+            <w:pStyle w:val="TDC2"/>
             <w:tabs>
               <w:tab w:val="left" w:pos="880"/>
               <w:tab w:val="right" w:pos="9890"/>
@@ -1891,7 +1951,7 @@
           <w:hyperlink w:anchor="_Toc86255805" w:history="1">
             <w:r>
               <w:rPr>
-                <w:rStyle w:val="Hyperlink"/>
+                <w:rStyle w:val="Hipervnculo"/>
                 <w:noProof/>
               </w:rPr>
               <w:t>1.3</w:t>
@@ -1905,7 +1965,7 @@
             </w:r>
             <w:r>
               <w:rPr>
-                <w:rStyle w:val="Hyperlink"/>
+                <w:rStyle w:val="Hipervnculo"/>
                 <w:noProof/>
               </w:rPr>
               <w:t>Personal involucrado</w:t>
@@ -1962,7 +2022,7 @@
         </w:p>
         <w:p>
           <w:pPr>
-            <w:pStyle w:val="TOC2"/>
+            <w:pStyle w:val="TDC2"/>
             <w:tabs>
               <w:tab w:val="left" w:pos="880"/>
               <w:tab w:val="right" w:pos="9890"/>
@@ -1975,7 +2035,7 @@
           <w:hyperlink w:anchor="_Toc86255806" w:history="1">
             <w:r>
               <w:rPr>
-                <w:rStyle w:val="Hyperlink"/>
+                <w:rStyle w:val="Hipervnculo"/>
                 <w:noProof/>
               </w:rPr>
               <w:t>1.4</w:t>
@@ -1989,7 +2049,7 @@
             </w:r>
             <w:r>
               <w:rPr>
-                <w:rStyle w:val="Hyperlink"/>
+                <w:rStyle w:val="Hipervnculo"/>
                 <w:noProof/>
               </w:rPr>
               <w:t>Definiciones, acrónimos y abreviaturas</w:t>
@@ -2046,7 +2106,7 @@
         </w:p>
         <w:p>
           <w:pPr>
-            <w:pStyle w:val="TOC2"/>
+            <w:pStyle w:val="TDC2"/>
             <w:tabs>
               <w:tab w:val="left" w:pos="880"/>
               <w:tab w:val="right" w:pos="9890"/>
@@ -2059,7 +2119,7 @@
           <w:hyperlink w:anchor="_Toc86255807" w:history="1">
             <w:r>
               <w:rPr>
-                <w:rStyle w:val="Hyperlink"/>
+                <w:rStyle w:val="Hipervnculo"/>
                 <w:noProof/>
               </w:rPr>
               <w:t>1.5</w:t>
@@ -2073,7 +2133,7 @@
             </w:r>
             <w:r>
               <w:rPr>
-                <w:rStyle w:val="Hyperlink"/>
+                <w:rStyle w:val="Hipervnculo"/>
                 <w:noProof/>
               </w:rPr>
               <w:t>Referencias</w:t>
@@ -2130,7 +2190,7 @@
         </w:p>
         <w:p>
           <w:pPr>
-            <w:pStyle w:val="TOC2"/>
+            <w:pStyle w:val="TDC2"/>
             <w:tabs>
               <w:tab w:val="left" w:pos="880"/>
               <w:tab w:val="right" w:pos="9890"/>
@@ -2143,7 +2203,7 @@
           <w:hyperlink w:anchor="_Toc86255808" w:history="1">
             <w:r>
               <w:rPr>
-                <w:rStyle w:val="Hyperlink"/>
+                <w:rStyle w:val="Hipervnculo"/>
                 <w:noProof/>
               </w:rPr>
               <w:t>1.6</w:t>
@@ -2157,7 +2217,7 @@
             </w:r>
             <w:r>
               <w:rPr>
-                <w:rStyle w:val="Hyperlink"/>
+                <w:rStyle w:val="Hipervnculo"/>
                 <w:noProof/>
               </w:rPr>
               <w:t>Resumen</w:t>
@@ -2214,7 +2274,7 @@
         </w:p>
         <w:p>
           <w:pPr>
-            <w:pStyle w:val="TOC1"/>
+            <w:pStyle w:val="TDC1"/>
             <w:tabs>
               <w:tab w:val="right" w:pos="9890"/>
             </w:tabs>
@@ -2226,7 +2286,7 @@
           <w:hyperlink w:anchor="_Toc86255809" w:history="1">
             <w:r>
               <w:rPr>
-                <w:rStyle w:val="Hyperlink"/>
+                <w:rStyle w:val="Hipervnculo"/>
                 <w:noProof/>
               </w:rPr>
               <w:t>2 Descripción general</w:t>
@@ -2283,7 +2343,7 @@
         </w:p>
         <w:p>
           <w:pPr>
-            <w:pStyle w:val="TOC2"/>
+            <w:pStyle w:val="TDC2"/>
             <w:tabs>
               <w:tab w:val="left" w:pos="880"/>
               <w:tab w:val="right" w:pos="9890"/>
@@ -2296,7 +2356,7 @@
           <w:hyperlink w:anchor="_Toc86255810" w:history="1">
             <w:r>
               <w:rPr>
-                <w:rStyle w:val="Hyperlink"/>
+                <w:rStyle w:val="Hipervnculo"/>
                 <w:noProof/>
               </w:rPr>
               <w:t>2.1</w:t>
@@ -2310,7 +2370,7 @@
             </w:r>
             <w:r>
               <w:rPr>
-                <w:rStyle w:val="Hyperlink"/>
+                <w:rStyle w:val="Hipervnculo"/>
                 <w:noProof/>
               </w:rPr>
               <w:t>Perspectiva del producto</w:t>
@@ -2367,7 +2427,7 @@
         </w:p>
         <w:p>
           <w:pPr>
-            <w:pStyle w:val="TOC2"/>
+            <w:pStyle w:val="TDC2"/>
             <w:tabs>
               <w:tab w:val="left" w:pos="880"/>
               <w:tab w:val="right" w:pos="9890"/>
@@ -2380,7 +2440,7 @@
           <w:hyperlink w:anchor="_Toc86255811" w:history="1">
             <w:r>
               <w:rPr>
-                <w:rStyle w:val="Hyperlink"/>
+                <w:rStyle w:val="Hipervnculo"/>
                 <w:noProof/>
               </w:rPr>
               <w:t>2.2</w:t>
@@ -2394,7 +2454,7 @@
             </w:r>
             <w:r>
               <w:rPr>
-                <w:rStyle w:val="Hyperlink"/>
+                <w:rStyle w:val="Hipervnculo"/>
                 <w:noProof/>
               </w:rPr>
               <w:t>Características de los usuarios</w:t>
@@ -2451,7 +2511,7 @@
         </w:p>
         <w:p>
           <w:pPr>
-            <w:pStyle w:val="TOC2"/>
+            <w:pStyle w:val="TDC2"/>
             <w:tabs>
               <w:tab w:val="left" w:pos="880"/>
               <w:tab w:val="right" w:pos="9890"/>
@@ -2464,7 +2524,7 @@
           <w:hyperlink w:anchor="_Toc86255812" w:history="1">
             <w:r>
               <w:rPr>
-                <w:rStyle w:val="Hyperlink"/>
+                <w:rStyle w:val="Hipervnculo"/>
                 <w:noProof/>
               </w:rPr>
               <w:t>2.3</w:t>
@@ -2478,7 +2538,7 @@
             </w:r>
             <w:r>
               <w:rPr>
-                <w:rStyle w:val="Hyperlink"/>
+                <w:rStyle w:val="Hipervnculo"/>
                 <w:noProof/>
               </w:rPr>
               <w:t>Restricciones</w:t>
@@ -2535,7 +2595,7 @@
         </w:p>
         <w:p>
           <w:pPr>
-            <w:pStyle w:val="TOC1"/>
+            <w:pStyle w:val="TDC1"/>
             <w:tabs>
               <w:tab w:val="right" w:pos="9890"/>
             </w:tabs>
@@ -2547,7 +2607,7 @@
           <w:hyperlink w:anchor="_Toc86255813" w:history="1">
             <w:r>
               <w:rPr>
-                <w:rStyle w:val="Hyperlink"/>
+                <w:rStyle w:val="Hipervnculo"/>
                 <w:noProof/>
               </w:rPr>
               <w:t>3 Requisitos específicos</w:t>
@@ -2604,7 +2664,7 @@
         </w:p>
         <w:p>
           <w:pPr>
-            <w:pStyle w:val="TOC2"/>
+            <w:pStyle w:val="TDC2"/>
             <w:tabs>
               <w:tab w:val="right" w:pos="9890"/>
             </w:tabs>
@@ -2616,7 +2676,7 @@
           <w:hyperlink w:anchor="_Toc86255814" w:history="1">
             <w:r>
               <w:rPr>
-                <w:rStyle w:val="Hyperlink"/>
+                <w:rStyle w:val="Hipervnculo"/>
                 <w:noProof/>
               </w:rPr>
               <w:t>Product Backlog</w:t>
@@ -2673,7 +2733,7 @@
         </w:p>
         <w:p>
           <w:pPr>
-            <w:pStyle w:val="TOC2"/>
+            <w:pStyle w:val="TDC2"/>
             <w:tabs>
               <w:tab w:val="right" w:pos="9890"/>
             </w:tabs>
@@ -2685,7 +2745,7 @@
           <w:hyperlink w:anchor="_Toc86255815" w:history="1">
             <w:r>
               <w:rPr>
-                <w:rStyle w:val="Hyperlink"/>
+                <w:rStyle w:val="Hipervnculo"/>
                 <w:noProof/>
               </w:rPr>
               <w:t>Sprints.</w:t>
@@ -2765,7 +2825,7 @@
     </w:p>
     <w:p>
       <w:pPr>
-        <w:pStyle w:val="Heading1"/>
+        <w:pStyle w:val="Ttulo1"/>
         <w:rPr>
           <w:sz w:val="20"/>
           <w:szCs w:val="20"/>
@@ -2853,7 +2913,7 @@
     </w:p>
     <w:p>
       <w:pPr>
-        <w:pStyle w:val="Heading2"/>
+        <w:pStyle w:val="Ttulo2"/>
         <w:rPr>
           <w:sz w:val="20"/>
           <w:szCs w:val="20"/>
@@ -2918,7 +2978,7 @@
     </w:p>
     <w:p>
       <w:pPr>
-        <w:pStyle w:val="Heading2"/>
+        <w:pStyle w:val="Ttulo2"/>
         <w:rPr>
           <w:sz w:val="20"/>
           <w:szCs w:val="20"/>
@@ -3052,7 +3112,7 @@
     </w:p>
     <w:p>
       <w:pPr>
-        <w:pStyle w:val="Heading2"/>
+        <w:pStyle w:val="Ttulo2"/>
         <w:rPr>
           <w:sz w:val="20"/>
           <w:szCs w:val="20"/>
@@ -3251,7 +3311,7 @@
                 <w:between w:val="nil"/>
               </w:pBdr>
               <w:rPr>
-                <w:rStyle w:val="Strong"/>
+                <w:rStyle w:val="Textoennegrita"/>
                 <w:rFonts w:ascii="Arial" w:hAnsi="Arial" w:cs="Arial"/>
                 <w:b w:val="0"/>
                 <w:color w:val="21252A"/>
@@ -3262,7 +3322,7 @@
             </w:pPr>
             <w:r>
               <w:rPr>
-                <w:rStyle w:val="Strong"/>
+                <w:rStyle w:val="Textoennegrita"/>
                 <w:rFonts w:ascii="Arial" w:hAnsi="Arial" w:cs="Arial"/>
                 <w:b w:val="0"/>
                 <w:color w:val="21252A"/>
@@ -3270,8 +3330,22 @@
                 <w:szCs w:val="20"/>
                 <w:shd w:val="clear" w:color="auto" w:fill="FFFFFF"/>
               </w:rPr>
-              <w:t>Desarrollo backend</w:t>
-            </w:r>
+              <w:t xml:space="preserve">Desarrollo </w:t>
+            </w:r>
+            <w:proofErr w:type="spellStart"/>
+            <w:r>
+              <w:rPr>
+                <w:rStyle w:val="Textoennegrita"/>
+                <w:rFonts w:ascii="Arial" w:hAnsi="Arial" w:cs="Arial"/>
+                <w:b w:val="0"/>
+                <w:color w:val="21252A"/>
+                <w:sz w:val="20"/>
+                <w:szCs w:val="20"/>
+                <w:shd w:val="clear" w:color="auto" w:fill="FFFFFF"/>
+              </w:rPr>
+              <w:t>backend</w:t>
+            </w:r>
+            <w:proofErr w:type="spellEnd"/>
           </w:p>
           <w:p>
             <w:pPr>
@@ -3284,7 +3358,7 @@
                 <w:between w:val="nil"/>
               </w:pBdr>
               <w:rPr>
-                <w:rStyle w:val="Strong"/>
+                <w:rStyle w:val="Textoennegrita"/>
                 <w:rFonts w:ascii="Arial" w:hAnsi="Arial" w:cs="Arial"/>
                 <w:b w:val="0"/>
                 <w:color w:val="21252A"/>
@@ -3295,7 +3369,7 @@
             </w:pPr>
             <w:r>
               <w:rPr>
-                <w:rStyle w:val="Strong"/>
+                <w:rStyle w:val="Textoennegrita"/>
                 <w:rFonts w:ascii="Arial" w:hAnsi="Arial" w:cs="Arial"/>
                 <w:b w:val="0"/>
                 <w:color w:val="21252A"/>
@@ -3303,8 +3377,22 @@
                 <w:szCs w:val="20"/>
                 <w:shd w:val="clear" w:color="auto" w:fill="FFFFFF"/>
               </w:rPr>
-              <w:t>Desarrollo frontend</w:t>
-            </w:r>
+              <w:t xml:space="preserve">Desarrollo </w:t>
+            </w:r>
+            <w:proofErr w:type="spellStart"/>
+            <w:r>
+              <w:rPr>
+                <w:rStyle w:val="Textoennegrita"/>
+                <w:rFonts w:ascii="Arial" w:hAnsi="Arial" w:cs="Arial"/>
+                <w:b w:val="0"/>
+                <w:color w:val="21252A"/>
+                <w:sz w:val="20"/>
+                <w:szCs w:val="20"/>
+                <w:shd w:val="clear" w:color="auto" w:fill="FFFFFF"/>
+              </w:rPr>
+              <w:t>frontend</w:t>
+            </w:r>
+            <w:proofErr w:type="spellEnd"/>
           </w:p>
           <w:p>
             <w:pPr>
@@ -3317,7 +3405,7 @@
                 <w:between w:val="nil"/>
               </w:pBdr>
               <w:rPr>
-                <w:rStyle w:val="Strong"/>
+                <w:rStyle w:val="Textoennegrita"/>
                 <w:rFonts w:ascii="Arial" w:hAnsi="Arial" w:cs="Arial"/>
                 <w:b w:val="0"/>
                 <w:color w:val="21252A"/>
@@ -3328,7 +3416,7 @@
             </w:pPr>
             <w:r>
               <w:rPr>
-                <w:rStyle w:val="Strong"/>
+                <w:rStyle w:val="Textoennegrita"/>
                 <w:rFonts w:ascii="Arial" w:hAnsi="Arial" w:cs="Arial"/>
                 <w:b w:val="0"/>
                 <w:color w:val="21252A"/>
@@ -3350,7 +3438,7 @@
                 <w:between w:val="nil"/>
               </w:pBdr>
               <w:rPr>
-                <w:rStyle w:val="Strong"/>
+                <w:rStyle w:val="Textoennegrita"/>
                 <w:rFonts w:ascii="Arial" w:hAnsi="Arial" w:cs="Arial"/>
                 <w:b w:val="0"/>
                 <w:color w:val="21252A"/>
@@ -3361,7 +3449,7 @@
             </w:pPr>
             <w:r>
               <w:rPr>
-                <w:rStyle w:val="Strong"/>
+                <w:rStyle w:val="Textoennegrita"/>
                 <w:rFonts w:ascii="Arial" w:hAnsi="Arial" w:cs="Arial"/>
                 <w:b w:val="0"/>
                 <w:color w:val="21252A"/>
@@ -3381,9 +3469,10 @@
                 <w:szCs w:val="20"/>
               </w:rPr>
             </w:pPr>
-            <w:r>
-              <w:rPr>
-                <w:rStyle w:val="Strong"/>
+            <w:proofErr w:type="spellStart"/>
+            <w:r>
+              <w:rPr>
+                <w:rStyle w:val="Textoennegrita"/>
                 <w:rFonts w:ascii="Arial" w:hAnsi="Arial" w:cs="Arial"/>
                 <w:b w:val="0"/>
                 <w:color w:val="21252A"/>
@@ -3393,6 +3482,7 @@
               </w:rPr>
               <w:t>Testing</w:t>
             </w:r>
+            <w:proofErr w:type="spellEnd"/>
           </w:p>
         </w:tc>
       </w:tr>
@@ -3515,7 +3605,25 @@
                 <w:sz w:val="20"/>
                 <w:szCs w:val="20"/>
               </w:rPr>
-              <w:t>Desarrollo Frontend. Redacción</w:t>
+              <w:t xml:space="preserve">Desarrollo </w:t>
+            </w:r>
+            <w:proofErr w:type="spellStart"/>
+            <w:r>
+              <w:rPr>
+                <w:rFonts w:ascii="Arial" w:eastAsia="Arial" w:hAnsi="Arial" w:cs="Arial"/>
+                <w:sz w:val="20"/>
+                <w:szCs w:val="20"/>
+              </w:rPr>
+              <w:t>Frontend</w:t>
+            </w:r>
+            <w:proofErr w:type="spellEnd"/>
+            <w:r>
+              <w:rPr>
+                <w:rFonts w:ascii="Arial" w:eastAsia="Arial" w:hAnsi="Arial" w:cs="Arial"/>
+                <w:sz w:val="20"/>
+                <w:szCs w:val="20"/>
+              </w:rPr>
+              <w:t>. Redacción</w:t>
             </w:r>
           </w:p>
         </w:tc>
@@ -3738,7 +3846,7 @@
                 <w:between w:val="nil"/>
               </w:pBdr>
               <w:rPr>
-                <w:rStyle w:val="Strong"/>
+                <w:rStyle w:val="Textoennegrita"/>
                 <w:rFonts w:ascii="Arial" w:hAnsi="Arial" w:cs="Arial"/>
                 <w:b w:val="0"/>
                 <w:color w:val="21252A"/>
@@ -3749,7 +3857,7 @@
             </w:pPr>
             <w:r>
               <w:rPr>
-                <w:rStyle w:val="Strong"/>
+                <w:rStyle w:val="Textoennegrita"/>
                 <w:rFonts w:ascii="Arial" w:hAnsi="Arial" w:cs="Arial"/>
                 <w:b w:val="0"/>
                 <w:color w:val="21252A"/>
@@ -3757,8 +3865,22 @@
                 <w:szCs w:val="20"/>
                 <w:shd w:val="clear" w:color="auto" w:fill="FFFFFF"/>
               </w:rPr>
-              <w:t>Desarrollo backend</w:t>
-            </w:r>
+              <w:t xml:space="preserve">Desarrollo </w:t>
+            </w:r>
+            <w:proofErr w:type="spellStart"/>
+            <w:r>
+              <w:rPr>
+                <w:rStyle w:val="Textoennegrita"/>
+                <w:rFonts w:ascii="Arial" w:hAnsi="Arial" w:cs="Arial"/>
+                <w:b w:val="0"/>
+                <w:color w:val="21252A"/>
+                <w:sz w:val="20"/>
+                <w:szCs w:val="20"/>
+                <w:shd w:val="clear" w:color="auto" w:fill="FFFFFF"/>
+              </w:rPr>
+              <w:t>backend</w:t>
+            </w:r>
+            <w:proofErr w:type="spellEnd"/>
           </w:p>
           <w:p>
             <w:pPr>
@@ -3771,7 +3893,7 @@
                 <w:between w:val="nil"/>
               </w:pBdr>
               <w:rPr>
-                <w:rStyle w:val="Strong"/>
+                <w:rStyle w:val="Textoennegrita"/>
                 <w:rFonts w:ascii="Arial" w:hAnsi="Arial" w:cs="Arial"/>
                 <w:b w:val="0"/>
                 <w:color w:val="21252A"/>
@@ -3782,7 +3904,7 @@
             </w:pPr>
             <w:r>
               <w:rPr>
-                <w:rStyle w:val="Strong"/>
+                <w:rStyle w:val="Textoennegrita"/>
                 <w:rFonts w:ascii="Arial" w:hAnsi="Arial" w:cs="Arial"/>
                 <w:b w:val="0"/>
                 <w:color w:val="21252A"/>
@@ -3790,8 +3912,22 @@
                 <w:szCs w:val="20"/>
                 <w:shd w:val="clear" w:color="auto" w:fill="FFFFFF"/>
               </w:rPr>
-              <w:t>Desarrollo frontend</w:t>
-            </w:r>
+              <w:t xml:space="preserve">Desarrollo </w:t>
+            </w:r>
+            <w:proofErr w:type="spellStart"/>
+            <w:r>
+              <w:rPr>
+                <w:rStyle w:val="Textoennegrita"/>
+                <w:rFonts w:ascii="Arial" w:hAnsi="Arial" w:cs="Arial"/>
+                <w:b w:val="0"/>
+                <w:color w:val="21252A"/>
+                <w:sz w:val="20"/>
+                <w:szCs w:val="20"/>
+                <w:shd w:val="clear" w:color="auto" w:fill="FFFFFF"/>
+              </w:rPr>
+              <w:t>frontend</w:t>
+            </w:r>
+            <w:proofErr w:type="spellEnd"/>
           </w:p>
           <w:p>
             <w:pPr>
@@ -3804,7 +3940,7 @@
                 <w:between w:val="nil"/>
               </w:pBdr>
               <w:rPr>
-                <w:rStyle w:val="Strong"/>
+                <w:rStyle w:val="Textoennegrita"/>
                 <w:rFonts w:ascii="Arial" w:hAnsi="Arial" w:cs="Arial"/>
                 <w:b w:val="0"/>
                 <w:color w:val="21252A"/>
@@ -3815,7 +3951,7 @@
             </w:pPr>
             <w:r>
               <w:rPr>
-                <w:rStyle w:val="Strong"/>
+                <w:rStyle w:val="Textoennegrita"/>
                 <w:rFonts w:ascii="Arial" w:hAnsi="Arial" w:cs="Arial"/>
                 <w:b w:val="0"/>
                 <w:color w:val="21252A"/>
@@ -3837,7 +3973,7 @@
                 <w:between w:val="nil"/>
               </w:pBdr>
               <w:rPr>
-                <w:rStyle w:val="Strong"/>
+                <w:rStyle w:val="Textoennegrita"/>
                 <w:rFonts w:ascii="Arial" w:hAnsi="Arial" w:cs="Arial"/>
                 <w:b w:val="0"/>
                 <w:color w:val="21252A"/>
@@ -3848,7 +3984,7 @@
             </w:pPr>
             <w:r>
               <w:rPr>
-                <w:rStyle w:val="Strong"/>
+                <w:rStyle w:val="Textoennegrita"/>
                 <w:rFonts w:ascii="Arial" w:hAnsi="Arial" w:cs="Arial"/>
                 <w:b w:val="0"/>
                 <w:color w:val="21252A"/>
@@ -3868,9 +4004,10 @@
                 <w:szCs w:val="20"/>
               </w:rPr>
             </w:pPr>
-            <w:r>
-              <w:rPr>
-                <w:rStyle w:val="Strong"/>
+            <w:proofErr w:type="spellStart"/>
+            <w:r>
+              <w:rPr>
+                <w:rStyle w:val="Textoennegrita"/>
                 <w:rFonts w:ascii="Arial" w:hAnsi="Arial" w:cs="Arial"/>
                 <w:b w:val="0"/>
                 <w:color w:val="21252A"/>
@@ -3880,6 +4017,7 @@
               </w:rPr>
               <w:t>Testing</w:t>
             </w:r>
+            <w:proofErr w:type="spellEnd"/>
           </w:p>
         </w:tc>
       </w:tr>
@@ -4002,7 +4140,25 @@
                 <w:sz w:val="20"/>
                 <w:szCs w:val="20"/>
               </w:rPr>
-              <w:t>Desarrollo Frontend. Redacción. Aportes desde la perspectiva contable/financiera (de ser necesario en alguna etapa)</w:t>
+              <w:t xml:space="preserve">Desarrollo </w:t>
+            </w:r>
+            <w:proofErr w:type="spellStart"/>
+            <w:r>
+              <w:rPr>
+                <w:rFonts w:ascii="Arial" w:eastAsia="Arial" w:hAnsi="Arial" w:cs="Arial"/>
+                <w:sz w:val="20"/>
+                <w:szCs w:val="20"/>
+              </w:rPr>
+              <w:t>Frontend</w:t>
+            </w:r>
+            <w:proofErr w:type="spellEnd"/>
+            <w:r>
+              <w:rPr>
+                <w:rFonts w:ascii="Arial" w:eastAsia="Arial" w:hAnsi="Arial" w:cs="Arial"/>
+                <w:sz w:val="20"/>
+                <w:szCs w:val="20"/>
+              </w:rPr>
+              <w:t>. Redacción. Aportes desde la perspectiva contable/financiera (de ser necesario en alguna etapa)</w:t>
             </w:r>
           </w:p>
         </w:tc>
@@ -4235,7 +4391,7 @@
                 <w:between w:val="nil"/>
               </w:pBdr>
               <w:rPr>
-                <w:rStyle w:val="Strong"/>
+                <w:rStyle w:val="Textoennegrita"/>
                 <w:rFonts w:ascii="Arial" w:hAnsi="Arial" w:cs="Arial"/>
                 <w:b w:val="0"/>
                 <w:color w:val="21252A"/>
@@ -4246,7 +4402,7 @@
             </w:pPr>
             <w:r>
               <w:rPr>
-                <w:rStyle w:val="Strong"/>
+                <w:rStyle w:val="Textoennegrita"/>
                 <w:rFonts w:ascii="Arial" w:hAnsi="Arial" w:cs="Arial"/>
                 <w:b w:val="0"/>
                 <w:color w:val="21252A"/>
@@ -4254,8 +4410,22 @@
                 <w:szCs w:val="20"/>
                 <w:shd w:val="clear" w:color="auto" w:fill="FFFFFF"/>
               </w:rPr>
-              <w:t>Desarrollo backend</w:t>
-            </w:r>
+              <w:t xml:space="preserve">Desarrollo </w:t>
+            </w:r>
+            <w:proofErr w:type="spellStart"/>
+            <w:r>
+              <w:rPr>
+                <w:rStyle w:val="Textoennegrita"/>
+                <w:rFonts w:ascii="Arial" w:hAnsi="Arial" w:cs="Arial"/>
+                <w:b w:val="0"/>
+                <w:color w:val="21252A"/>
+                <w:sz w:val="20"/>
+                <w:szCs w:val="20"/>
+                <w:shd w:val="clear" w:color="auto" w:fill="FFFFFF"/>
+              </w:rPr>
+              <w:t>backend</w:t>
+            </w:r>
+            <w:proofErr w:type="spellEnd"/>
           </w:p>
           <w:p>
             <w:pPr>
@@ -4268,7 +4438,7 @@
                 <w:between w:val="nil"/>
               </w:pBdr>
               <w:rPr>
-                <w:rStyle w:val="Strong"/>
+                <w:rStyle w:val="Textoennegrita"/>
                 <w:rFonts w:ascii="Arial" w:hAnsi="Arial" w:cs="Arial"/>
                 <w:b w:val="0"/>
                 <w:color w:val="21252A"/>
@@ -4279,7 +4449,7 @@
             </w:pPr>
             <w:r>
               <w:rPr>
-                <w:rStyle w:val="Strong"/>
+                <w:rStyle w:val="Textoennegrita"/>
                 <w:rFonts w:ascii="Arial" w:hAnsi="Arial" w:cs="Arial"/>
                 <w:b w:val="0"/>
                 <w:color w:val="21252A"/>
@@ -4287,8 +4457,22 @@
                 <w:szCs w:val="20"/>
                 <w:shd w:val="clear" w:color="auto" w:fill="FFFFFF"/>
               </w:rPr>
-              <w:t>Desarrollo frontend</w:t>
-            </w:r>
+              <w:t xml:space="preserve">Desarrollo </w:t>
+            </w:r>
+            <w:proofErr w:type="spellStart"/>
+            <w:r>
+              <w:rPr>
+                <w:rStyle w:val="Textoennegrita"/>
+                <w:rFonts w:ascii="Arial" w:hAnsi="Arial" w:cs="Arial"/>
+                <w:b w:val="0"/>
+                <w:color w:val="21252A"/>
+                <w:sz w:val="20"/>
+                <w:szCs w:val="20"/>
+                <w:shd w:val="clear" w:color="auto" w:fill="FFFFFF"/>
+              </w:rPr>
+              <w:t>frontend</w:t>
+            </w:r>
+            <w:proofErr w:type="spellEnd"/>
           </w:p>
           <w:p>
             <w:pPr>
@@ -4301,7 +4485,7 @@
                 <w:between w:val="nil"/>
               </w:pBdr>
               <w:rPr>
-                <w:rStyle w:val="Strong"/>
+                <w:rStyle w:val="Textoennegrita"/>
                 <w:rFonts w:ascii="Arial" w:hAnsi="Arial" w:cs="Arial"/>
                 <w:b w:val="0"/>
                 <w:color w:val="21252A"/>
@@ -4312,7 +4496,7 @@
             </w:pPr>
             <w:r>
               <w:rPr>
-                <w:rStyle w:val="Strong"/>
+                <w:rStyle w:val="Textoennegrita"/>
                 <w:rFonts w:ascii="Arial" w:hAnsi="Arial" w:cs="Arial"/>
                 <w:b w:val="0"/>
                 <w:color w:val="21252A"/>
@@ -4334,7 +4518,7 @@
                 <w:between w:val="nil"/>
               </w:pBdr>
               <w:rPr>
-                <w:rStyle w:val="Strong"/>
+                <w:rStyle w:val="Textoennegrita"/>
                 <w:rFonts w:ascii="Arial" w:hAnsi="Arial" w:cs="Arial"/>
                 <w:b w:val="0"/>
                 <w:color w:val="21252A"/>
@@ -4345,7 +4529,7 @@
             </w:pPr>
             <w:r>
               <w:rPr>
-                <w:rStyle w:val="Strong"/>
+                <w:rStyle w:val="Textoennegrita"/>
                 <w:rFonts w:ascii="Arial" w:hAnsi="Arial" w:cs="Arial"/>
                 <w:b w:val="0"/>
                 <w:color w:val="21252A"/>
@@ -4365,9 +4549,10 @@
                 <w:szCs w:val="20"/>
               </w:rPr>
             </w:pPr>
-            <w:r>
-              <w:rPr>
-                <w:rStyle w:val="Strong"/>
+            <w:proofErr w:type="spellStart"/>
+            <w:r>
+              <w:rPr>
+                <w:rStyle w:val="Textoennegrita"/>
                 <w:rFonts w:ascii="Arial" w:hAnsi="Arial" w:cs="Arial"/>
                 <w:b w:val="0"/>
                 <w:color w:val="21252A"/>
@@ -4377,6 +4562,7 @@
               </w:rPr>
               <w:t>Testing</w:t>
             </w:r>
+            <w:proofErr w:type="spellEnd"/>
           </w:p>
         </w:tc>
       </w:tr>
@@ -4499,7 +4685,61 @@
                 <w:sz w:val="20"/>
                 <w:szCs w:val="20"/>
               </w:rPr>
-              <w:t xml:space="preserve">Desarrollo Frontend. Desarrollo BackEnd,  Diseño gráfico. Testing. </w:t>
+              <w:t xml:space="preserve">Desarrollo </w:t>
+            </w:r>
+            <w:proofErr w:type="spellStart"/>
+            <w:r>
+              <w:rPr>
+                <w:rFonts w:ascii="Arial" w:eastAsia="Arial" w:hAnsi="Arial" w:cs="Arial"/>
+                <w:sz w:val="20"/>
+                <w:szCs w:val="20"/>
+              </w:rPr>
+              <w:t>Frontend</w:t>
+            </w:r>
+            <w:proofErr w:type="spellEnd"/>
+            <w:r>
+              <w:rPr>
+                <w:rFonts w:ascii="Arial" w:eastAsia="Arial" w:hAnsi="Arial" w:cs="Arial"/>
+                <w:sz w:val="20"/>
+                <w:szCs w:val="20"/>
+              </w:rPr>
+              <w:t xml:space="preserve">. Desarrollo </w:t>
+            </w:r>
+            <w:proofErr w:type="spellStart"/>
+            <w:r>
+              <w:rPr>
+                <w:rFonts w:ascii="Arial" w:eastAsia="Arial" w:hAnsi="Arial" w:cs="Arial"/>
+                <w:sz w:val="20"/>
+                <w:szCs w:val="20"/>
+              </w:rPr>
+              <w:t>BackEnd</w:t>
+            </w:r>
+            <w:proofErr w:type="spellEnd"/>
+            <w:r>
+              <w:rPr>
+                <w:rFonts w:ascii="Arial" w:eastAsia="Arial" w:hAnsi="Arial" w:cs="Arial"/>
+                <w:sz w:val="20"/>
+                <w:szCs w:val="20"/>
+              </w:rPr>
+              <w:t xml:space="preserve">,  Diseño gráfico. </w:t>
+            </w:r>
+            <w:proofErr w:type="spellStart"/>
+            <w:r>
+              <w:rPr>
+                <w:rFonts w:ascii="Arial" w:eastAsia="Arial" w:hAnsi="Arial" w:cs="Arial"/>
+                <w:sz w:val="20"/>
+                <w:szCs w:val="20"/>
+              </w:rPr>
+              <w:t>Testing</w:t>
+            </w:r>
+            <w:proofErr w:type="spellEnd"/>
+            <w:r>
+              <w:rPr>
+                <w:rFonts w:ascii="Arial" w:eastAsia="Arial" w:hAnsi="Arial" w:cs="Arial"/>
+                <w:sz w:val="20"/>
+                <w:szCs w:val="20"/>
+              </w:rPr>
+              <w:t xml:space="preserve">. </w:t>
             </w:r>
           </w:p>
         </w:tc>
@@ -4577,6 +4817,568 @@
         </w:rPr>
       </w:pPr>
     </w:p>
+    <w:tbl>
+      <w:tblPr>
+        <w:tblStyle w:val="af1"/>
+        <w:tblW w:w="9040" w:type="dxa"/>
+        <w:tblInd w:w="-110" w:type="dxa"/>
+        <w:tblBorders>
+          <w:top w:val="single" w:sz="8" w:space="0" w:color="000000"/>
+          <w:left w:val="single" w:sz="8" w:space="0" w:color="000000"/>
+          <w:bottom w:val="single" w:sz="8" w:space="0" w:color="000000"/>
+          <w:right w:val="single" w:sz="8" w:space="0" w:color="000000"/>
+          <w:insideH w:val="single" w:sz="8" w:space="0" w:color="000000"/>
+          <w:insideV w:val="single" w:sz="8" w:space="0" w:color="000000"/>
+        </w:tblBorders>
+        <w:tblLayout w:type="fixed"/>
+        <w:tblLook w:val="0600" w:firstRow="0" w:lastRow="0" w:firstColumn="0" w:lastColumn="0" w:noHBand="1" w:noVBand="1"/>
+      </w:tblPr>
+      <w:tblGrid>
+        <w:gridCol w:w="4520"/>
+        <w:gridCol w:w="4520"/>
+      </w:tblGrid>
+      <w:tr>
+        <w:tc>
+          <w:tcPr>
+            <w:tcW w:w="4520" w:type="dxa"/>
+            <w:shd w:val="clear" w:color="auto" w:fill="auto"/>
+            <w:tcMar>
+              <w:top w:w="100" w:type="dxa"/>
+              <w:left w:w="100" w:type="dxa"/>
+              <w:bottom w:w="100" w:type="dxa"/>
+              <w:right w:w="100" w:type="dxa"/>
+            </w:tcMar>
+          </w:tcPr>
+          <w:p>
+            <w:pPr>
+              <w:widowControl w:val="0"/>
+              <w:rPr>
+                <w:rFonts w:ascii="Arial" w:eastAsia="Arial" w:hAnsi="Arial" w:cs="Arial"/>
+                <w:sz w:val="20"/>
+                <w:szCs w:val="20"/>
+              </w:rPr>
+            </w:pPr>
+            <w:r>
+              <w:rPr>
+                <w:rFonts w:ascii="Arial" w:eastAsia="Arial" w:hAnsi="Arial" w:cs="Arial"/>
+                <w:sz w:val="20"/>
+                <w:szCs w:val="20"/>
+              </w:rPr>
+              <w:t>Nombre</w:t>
+            </w:r>
+          </w:p>
+        </w:tc>
+        <w:tc>
+          <w:tcPr>
+            <w:tcW w:w="4520" w:type="dxa"/>
+            <w:shd w:val="clear" w:color="auto" w:fill="auto"/>
+            <w:tcMar>
+              <w:top w:w="100" w:type="dxa"/>
+              <w:left w:w="100" w:type="dxa"/>
+              <w:bottom w:w="100" w:type="dxa"/>
+              <w:right w:w="100" w:type="dxa"/>
+            </w:tcMar>
+          </w:tcPr>
+          <w:p>
+            <w:pPr>
+              <w:widowControl w:val="0"/>
+              <w:rPr>
+                <w:rFonts w:ascii="Arial" w:eastAsia="Arial" w:hAnsi="Arial" w:cs="Arial"/>
+                <w:sz w:val="20"/>
+                <w:szCs w:val="20"/>
+              </w:rPr>
+            </w:pPr>
+            <w:r>
+              <w:rPr>
+                <w:rFonts w:ascii="Arial" w:eastAsia="Arial" w:hAnsi="Arial" w:cs="Arial"/>
+                <w:sz w:val="20"/>
+                <w:szCs w:val="20"/>
+              </w:rPr>
+              <w:t xml:space="preserve">Adriana Lorena </w:t>
+            </w:r>
+            <w:proofErr w:type="spellStart"/>
+            <w:r>
+              <w:rPr>
+                <w:rFonts w:ascii="Arial" w:eastAsia="Arial" w:hAnsi="Arial" w:cs="Arial"/>
+                <w:sz w:val="20"/>
+                <w:szCs w:val="20"/>
+              </w:rPr>
+              <w:t>Orona</w:t>
+            </w:r>
+            <w:proofErr w:type="spellEnd"/>
+          </w:p>
+        </w:tc>
+      </w:tr>
+      <w:tr>
+        <w:tc>
+          <w:tcPr>
+            <w:tcW w:w="4520" w:type="dxa"/>
+            <w:shd w:val="clear" w:color="auto" w:fill="auto"/>
+            <w:tcMar>
+              <w:top w:w="100" w:type="dxa"/>
+              <w:left w:w="100" w:type="dxa"/>
+              <w:bottom w:w="100" w:type="dxa"/>
+              <w:right w:w="100" w:type="dxa"/>
+            </w:tcMar>
+          </w:tcPr>
+          <w:p>
+            <w:pPr>
+              <w:widowControl w:val="0"/>
+              <w:rPr>
+                <w:rFonts w:ascii="Arial" w:eastAsia="Arial" w:hAnsi="Arial" w:cs="Arial"/>
+                <w:sz w:val="20"/>
+                <w:szCs w:val="20"/>
+              </w:rPr>
+            </w:pPr>
+            <w:r>
+              <w:rPr>
+                <w:rFonts w:ascii="Arial" w:eastAsia="Arial" w:hAnsi="Arial" w:cs="Arial"/>
+                <w:sz w:val="20"/>
+                <w:szCs w:val="20"/>
+              </w:rPr>
+              <w:lastRenderedPageBreak/>
+              <w:t>Rol</w:t>
+            </w:r>
+          </w:p>
+        </w:tc>
+        <w:tc>
+          <w:tcPr>
+            <w:tcW w:w="4520" w:type="dxa"/>
+            <w:shd w:val="clear" w:color="auto" w:fill="auto"/>
+            <w:tcMar>
+              <w:top w:w="100" w:type="dxa"/>
+              <w:left w:w="100" w:type="dxa"/>
+              <w:bottom w:w="100" w:type="dxa"/>
+              <w:right w:w="100" w:type="dxa"/>
+            </w:tcMar>
+          </w:tcPr>
+          <w:p>
+            <w:pPr>
+              <w:widowControl w:val="0"/>
+              <w:pBdr>
+                <w:top w:val="nil"/>
+                <w:left w:val="nil"/>
+                <w:bottom w:val="nil"/>
+                <w:right w:val="nil"/>
+                <w:between w:val="nil"/>
+              </w:pBdr>
+              <w:rPr>
+                <w:rStyle w:val="Textoennegrita"/>
+                <w:rFonts w:ascii="Arial" w:hAnsi="Arial" w:cs="Arial"/>
+                <w:b w:val="0"/>
+                <w:color w:val="21252A"/>
+                <w:sz w:val="20"/>
+                <w:szCs w:val="20"/>
+                <w:shd w:val="clear" w:color="auto" w:fill="FFFFFF"/>
+              </w:rPr>
+            </w:pPr>
+            <w:r>
+              <w:rPr>
+                <w:rStyle w:val="Textoennegrita"/>
+                <w:rFonts w:ascii="Arial" w:hAnsi="Arial" w:cs="Arial"/>
+                <w:b w:val="0"/>
+                <w:color w:val="21252A"/>
+                <w:sz w:val="20"/>
+                <w:szCs w:val="20"/>
+                <w:shd w:val="clear" w:color="auto" w:fill="FFFFFF"/>
+              </w:rPr>
+              <w:t xml:space="preserve">Desarrollo </w:t>
+            </w:r>
+            <w:proofErr w:type="spellStart"/>
+            <w:r>
+              <w:rPr>
+                <w:rStyle w:val="Textoennegrita"/>
+                <w:rFonts w:ascii="Arial" w:hAnsi="Arial" w:cs="Arial"/>
+                <w:b w:val="0"/>
+                <w:color w:val="21252A"/>
+                <w:sz w:val="20"/>
+                <w:szCs w:val="20"/>
+                <w:shd w:val="clear" w:color="auto" w:fill="FFFFFF"/>
+              </w:rPr>
+              <w:t>backend</w:t>
+            </w:r>
+            <w:proofErr w:type="spellEnd"/>
+          </w:p>
+          <w:p>
+            <w:pPr>
+              <w:widowControl w:val="0"/>
+              <w:pBdr>
+                <w:top w:val="nil"/>
+                <w:left w:val="nil"/>
+                <w:bottom w:val="nil"/>
+                <w:right w:val="nil"/>
+                <w:between w:val="nil"/>
+              </w:pBdr>
+              <w:rPr>
+                <w:rStyle w:val="Textoennegrita"/>
+                <w:rFonts w:ascii="Arial" w:hAnsi="Arial" w:cs="Arial"/>
+                <w:b w:val="0"/>
+                <w:color w:val="21252A"/>
+                <w:sz w:val="20"/>
+                <w:szCs w:val="20"/>
+                <w:shd w:val="clear" w:color="auto" w:fill="FFFFFF"/>
+              </w:rPr>
+            </w:pPr>
+            <w:r>
+              <w:rPr>
+                <w:rStyle w:val="Textoennegrita"/>
+                <w:rFonts w:ascii="Arial" w:hAnsi="Arial" w:cs="Arial"/>
+                <w:b w:val="0"/>
+                <w:color w:val="21252A"/>
+                <w:sz w:val="20"/>
+                <w:szCs w:val="20"/>
+                <w:shd w:val="clear" w:color="auto" w:fill="FFFFFF"/>
+              </w:rPr>
+              <w:t xml:space="preserve">Desarrollo </w:t>
+            </w:r>
+            <w:proofErr w:type="spellStart"/>
+            <w:r>
+              <w:rPr>
+                <w:rStyle w:val="Textoennegrita"/>
+                <w:rFonts w:ascii="Arial" w:hAnsi="Arial" w:cs="Arial"/>
+                <w:b w:val="0"/>
+                <w:color w:val="21252A"/>
+                <w:sz w:val="20"/>
+                <w:szCs w:val="20"/>
+                <w:shd w:val="clear" w:color="auto" w:fill="FFFFFF"/>
+              </w:rPr>
+              <w:t>frontend</w:t>
+            </w:r>
+            <w:proofErr w:type="spellEnd"/>
+          </w:p>
+          <w:p>
+            <w:pPr>
+              <w:widowControl w:val="0"/>
+              <w:pBdr>
+                <w:top w:val="nil"/>
+                <w:left w:val="nil"/>
+                <w:bottom w:val="nil"/>
+                <w:right w:val="nil"/>
+                <w:between w:val="nil"/>
+              </w:pBdr>
+              <w:rPr>
+                <w:rStyle w:val="Textoennegrita"/>
+                <w:rFonts w:ascii="Arial" w:hAnsi="Arial" w:cs="Arial"/>
+                <w:b w:val="0"/>
+                <w:color w:val="21252A"/>
+                <w:sz w:val="20"/>
+                <w:szCs w:val="20"/>
+                <w:shd w:val="clear" w:color="auto" w:fill="FFFFFF"/>
+              </w:rPr>
+            </w:pPr>
+            <w:r>
+              <w:rPr>
+                <w:rStyle w:val="Textoennegrita"/>
+                <w:rFonts w:ascii="Arial" w:hAnsi="Arial" w:cs="Arial"/>
+                <w:b w:val="0"/>
+                <w:color w:val="21252A"/>
+                <w:sz w:val="20"/>
+                <w:szCs w:val="20"/>
+                <w:shd w:val="clear" w:color="auto" w:fill="FFFFFF"/>
+              </w:rPr>
+              <w:t>Desarrollo de base de datos</w:t>
+            </w:r>
+          </w:p>
+          <w:p>
+            <w:pPr>
+              <w:widowControl w:val="0"/>
+              <w:pBdr>
+                <w:top w:val="nil"/>
+                <w:left w:val="nil"/>
+                <w:bottom w:val="nil"/>
+                <w:right w:val="nil"/>
+                <w:between w:val="nil"/>
+              </w:pBdr>
+              <w:rPr>
+                <w:rStyle w:val="Textoennegrita"/>
+                <w:rFonts w:ascii="Arial" w:hAnsi="Arial" w:cs="Arial"/>
+                <w:b w:val="0"/>
+                <w:color w:val="21252A"/>
+                <w:sz w:val="20"/>
+                <w:szCs w:val="20"/>
+                <w:shd w:val="clear" w:color="auto" w:fill="FFFFFF"/>
+              </w:rPr>
+            </w:pPr>
+            <w:r>
+              <w:rPr>
+                <w:rStyle w:val="Textoennegrita"/>
+                <w:rFonts w:ascii="Arial" w:hAnsi="Arial" w:cs="Arial"/>
+                <w:b w:val="0"/>
+                <w:color w:val="21252A"/>
+                <w:sz w:val="20"/>
+                <w:szCs w:val="20"/>
+                <w:shd w:val="clear" w:color="auto" w:fill="FFFFFF"/>
+              </w:rPr>
+              <w:t>Desarrollo de UX/UI</w:t>
+            </w:r>
+          </w:p>
+          <w:p>
+            <w:pPr>
+              <w:widowControl w:val="0"/>
+              <w:rPr>
+                <w:rFonts w:ascii="Arial" w:eastAsia="Arial" w:hAnsi="Arial" w:cs="Arial"/>
+                <w:sz w:val="20"/>
+                <w:szCs w:val="20"/>
+              </w:rPr>
+            </w:pPr>
+            <w:proofErr w:type="spellStart"/>
+            <w:r>
+              <w:rPr>
+                <w:rStyle w:val="Textoennegrita"/>
+                <w:rFonts w:ascii="Arial" w:hAnsi="Arial" w:cs="Arial"/>
+                <w:b w:val="0"/>
+                <w:color w:val="21252A"/>
+                <w:sz w:val="20"/>
+                <w:szCs w:val="20"/>
+                <w:shd w:val="clear" w:color="auto" w:fill="FFFFFF"/>
+              </w:rPr>
+              <w:t>Testing</w:t>
+            </w:r>
+            <w:proofErr w:type="spellEnd"/>
+          </w:p>
+        </w:tc>
+      </w:tr>
+      <w:tr>
+        <w:tc>
+          <w:tcPr>
+            <w:tcW w:w="4520" w:type="dxa"/>
+            <w:shd w:val="clear" w:color="auto" w:fill="auto"/>
+            <w:tcMar>
+              <w:top w:w="100" w:type="dxa"/>
+              <w:left w:w="100" w:type="dxa"/>
+              <w:bottom w:w="100" w:type="dxa"/>
+              <w:right w:w="100" w:type="dxa"/>
+            </w:tcMar>
+          </w:tcPr>
+          <w:p>
+            <w:pPr>
+              <w:widowControl w:val="0"/>
+              <w:rPr>
+                <w:rFonts w:ascii="Arial" w:eastAsia="Arial" w:hAnsi="Arial" w:cs="Arial"/>
+                <w:sz w:val="20"/>
+                <w:szCs w:val="20"/>
+              </w:rPr>
+            </w:pPr>
+            <w:r>
+              <w:rPr>
+                <w:rFonts w:ascii="Arial" w:eastAsia="Arial" w:hAnsi="Arial" w:cs="Arial"/>
+                <w:sz w:val="20"/>
+                <w:szCs w:val="20"/>
+              </w:rPr>
+              <w:t>Categoría Profesional</w:t>
+            </w:r>
+          </w:p>
+        </w:tc>
+        <w:tc>
+          <w:tcPr>
+            <w:tcW w:w="4520" w:type="dxa"/>
+            <w:shd w:val="clear" w:color="auto" w:fill="auto"/>
+            <w:tcMar>
+              <w:top w:w="100" w:type="dxa"/>
+              <w:left w:w="100" w:type="dxa"/>
+              <w:bottom w:w="100" w:type="dxa"/>
+              <w:right w:w="100" w:type="dxa"/>
+            </w:tcMar>
+          </w:tcPr>
+          <w:p>
+            <w:pPr>
+              <w:widowControl w:val="0"/>
+              <w:rPr>
+                <w:rFonts w:ascii="Arial" w:eastAsia="Arial" w:hAnsi="Arial" w:cs="Arial"/>
+                <w:sz w:val="20"/>
+                <w:szCs w:val="20"/>
+              </w:rPr>
+            </w:pPr>
+            <w:r>
+              <w:rPr>
+                <w:rFonts w:ascii="Arial" w:eastAsia="Arial" w:hAnsi="Arial" w:cs="Arial"/>
+                <w:sz w:val="20"/>
+                <w:szCs w:val="20"/>
+              </w:rPr>
+              <w:t>Tecnicatura Superior en Desarrollo Web y Aplicaciones Digitales</w:t>
+            </w:r>
+          </w:p>
+        </w:tc>
+      </w:tr>
+      <w:tr>
+        <w:tc>
+          <w:tcPr>
+            <w:tcW w:w="4520" w:type="dxa"/>
+            <w:shd w:val="clear" w:color="auto" w:fill="auto"/>
+            <w:tcMar>
+              <w:top w:w="100" w:type="dxa"/>
+              <w:left w:w="100" w:type="dxa"/>
+              <w:bottom w:w="100" w:type="dxa"/>
+              <w:right w:w="100" w:type="dxa"/>
+            </w:tcMar>
+          </w:tcPr>
+          <w:p>
+            <w:pPr>
+              <w:widowControl w:val="0"/>
+              <w:rPr>
+                <w:rFonts w:ascii="Arial" w:eastAsia="Arial" w:hAnsi="Arial" w:cs="Arial"/>
+                <w:sz w:val="20"/>
+                <w:szCs w:val="20"/>
+              </w:rPr>
+            </w:pPr>
+            <w:r>
+              <w:rPr>
+                <w:rFonts w:ascii="Arial" w:eastAsia="Arial" w:hAnsi="Arial" w:cs="Arial"/>
+                <w:sz w:val="20"/>
+                <w:szCs w:val="20"/>
+              </w:rPr>
+              <w:t>Responsabilidad</w:t>
+            </w:r>
+          </w:p>
+        </w:tc>
+        <w:tc>
+          <w:tcPr>
+            <w:tcW w:w="4520" w:type="dxa"/>
+            <w:shd w:val="clear" w:color="auto" w:fill="auto"/>
+            <w:tcMar>
+              <w:top w:w="100" w:type="dxa"/>
+              <w:left w:w="100" w:type="dxa"/>
+              <w:bottom w:w="100" w:type="dxa"/>
+              <w:right w:w="100" w:type="dxa"/>
+            </w:tcMar>
+          </w:tcPr>
+          <w:p>
+            <w:pPr>
+              <w:widowControl w:val="0"/>
+              <w:rPr>
+                <w:rFonts w:ascii="Arial" w:eastAsia="Arial" w:hAnsi="Arial" w:cs="Arial"/>
+                <w:sz w:val="20"/>
+                <w:szCs w:val="20"/>
+              </w:rPr>
+            </w:pPr>
+            <w:r>
+              <w:rPr>
+                <w:rFonts w:ascii="Arial" w:eastAsia="Arial" w:hAnsi="Arial" w:cs="Arial"/>
+                <w:sz w:val="20"/>
+                <w:szCs w:val="20"/>
+              </w:rPr>
+              <w:t xml:space="preserve">Desarrollo </w:t>
+            </w:r>
+            <w:proofErr w:type="spellStart"/>
+            <w:r>
+              <w:rPr>
+                <w:rFonts w:ascii="Arial" w:eastAsia="Arial" w:hAnsi="Arial" w:cs="Arial"/>
+                <w:sz w:val="20"/>
+                <w:szCs w:val="20"/>
+              </w:rPr>
+              <w:t>Frontend</w:t>
+            </w:r>
+            <w:proofErr w:type="spellEnd"/>
+            <w:r>
+              <w:rPr>
+                <w:rFonts w:ascii="Arial" w:eastAsia="Arial" w:hAnsi="Arial" w:cs="Arial"/>
+                <w:sz w:val="20"/>
+                <w:szCs w:val="20"/>
+              </w:rPr>
+              <w:t xml:space="preserve">. Desarrollo </w:t>
+            </w:r>
+            <w:proofErr w:type="spellStart"/>
+            <w:r>
+              <w:rPr>
+                <w:rFonts w:ascii="Arial" w:eastAsia="Arial" w:hAnsi="Arial" w:cs="Arial"/>
+                <w:sz w:val="20"/>
+                <w:szCs w:val="20"/>
+              </w:rPr>
+              <w:t>BackEnd</w:t>
+            </w:r>
+            <w:proofErr w:type="spellEnd"/>
+            <w:r>
+              <w:rPr>
+                <w:rFonts w:ascii="Arial" w:eastAsia="Arial" w:hAnsi="Arial" w:cs="Arial"/>
+                <w:sz w:val="20"/>
+                <w:szCs w:val="20"/>
+              </w:rPr>
+              <w:t xml:space="preserve">,  Diseño gráfico. </w:t>
+            </w:r>
+            <w:proofErr w:type="spellStart"/>
+            <w:r>
+              <w:rPr>
+                <w:rFonts w:ascii="Arial" w:eastAsia="Arial" w:hAnsi="Arial" w:cs="Arial"/>
+                <w:sz w:val="20"/>
+                <w:szCs w:val="20"/>
+              </w:rPr>
+              <w:t>Testing</w:t>
+            </w:r>
+            <w:proofErr w:type="spellEnd"/>
+            <w:r>
+              <w:rPr>
+                <w:rFonts w:ascii="Arial" w:eastAsia="Arial" w:hAnsi="Arial" w:cs="Arial"/>
+                <w:sz w:val="20"/>
+                <w:szCs w:val="20"/>
+              </w:rPr>
+              <w:t xml:space="preserve">. </w:t>
+            </w:r>
+          </w:p>
+        </w:tc>
+      </w:tr>
+      <w:tr>
+        <w:tc>
+          <w:tcPr>
+            <w:tcW w:w="4520" w:type="dxa"/>
+            <w:shd w:val="clear" w:color="auto" w:fill="auto"/>
+            <w:tcMar>
+              <w:top w:w="100" w:type="dxa"/>
+              <w:left w:w="100" w:type="dxa"/>
+              <w:bottom w:w="100" w:type="dxa"/>
+              <w:right w:w="100" w:type="dxa"/>
+            </w:tcMar>
+          </w:tcPr>
+          <w:p>
+            <w:pPr>
+              <w:widowControl w:val="0"/>
+              <w:rPr>
+                <w:rFonts w:ascii="Arial" w:eastAsia="Arial" w:hAnsi="Arial" w:cs="Arial"/>
+                <w:sz w:val="20"/>
+                <w:szCs w:val="20"/>
+              </w:rPr>
+            </w:pPr>
+            <w:r>
+              <w:rPr>
+                <w:rFonts w:ascii="Arial" w:eastAsia="Arial" w:hAnsi="Arial" w:cs="Arial"/>
+                <w:sz w:val="20"/>
+                <w:szCs w:val="20"/>
+              </w:rPr>
+              <w:t>Información de contacto</w:t>
+            </w:r>
+          </w:p>
+        </w:tc>
+        <w:tc>
+          <w:tcPr>
+            <w:tcW w:w="4520" w:type="dxa"/>
+            <w:shd w:val="clear" w:color="auto" w:fill="auto"/>
+            <w:tcMar>
+              <w:top w:w="100" w:type="dxa"/>
+              <w:left w:w="100" w:type="dxa"/>
+              <w:bottom w:w="100" w:type="dxa"/>
+              <w:right w:w="100" w:type="dxa"/>
+            </w:tcMar>
+          </w:tcPr>
+          <w:p>
+            <w:pPr>
+              <w:widowControl w:val="0"/>
+              <w:rPr>
+                <w:rFonts w:ascii="Arial" w:eastAsia="Arial" w:hAnsi="Arial" w:cs="Arial"/>
+                <w:sz w:val="20"/>
+                <w:szCs w:val="20"/>
+              </w:rPr>
+            </w:pPr>
+            <w:r>
+              <w:rPr>
+                <w:rFonts w:ascii="Arial" w:eastAsia="Arial" w:hAnsi="Arial" w:cs="Arial"/>
+                <w:sz w:val="20"/>
+                <w:szCs w:val="20"/>
+              </w:rPr>
+              <w:t>lorenaadrianaorona@gmail.com</w:t>
+            </w:r>
+          </w:p>
+        </w:tc>
+      </w:tr>
+    </w:tbl>
     <w:p>
       <w:pPr>
         <w:spacing w:line="200" w:lineRule="auto"/>
@@ -4621,7 +5423,7 @@
     </w:p>
     <w:p>
       <w:pPr>
-        <w:pStyle w:val="Heading2"/>
+        <w:pStyle w:val="Ttulo2"/>
         <w:rPr>
           <w:sz w:val="20"/>
           <w:szCs w:val="20"/>
@@ -5199,6 +6001,7 @@
                 <w:szCs w:val="20"/>
               </w:rPr>
             </w:pPr>
+            <w:proofErr w:type="spellStart"/>
             <w:r>
               <w:rPr>
                 <w:rFonts w:ascii="Arial" w:eastAsia="Arial" w:hAnsi="Arial" w:cs="Arial"/>
@@ -5208,6 +6011,7 @@
               </w:rPr>
               <w:t>Moodle</w:t>
             </w:r>
+            <w:proofErr w:type="spellEnd"/>
           </w:p>
         </w:tc>
         <w:tc>
@@ -5241,7 +6045,7 @@
     </w:tbl>
     <w:p>
       <w:pPr>
-        <w:pStyle w:val="Heading2"/>
+        <w:pStyle w:val="Ttulo2"/>
         <w:rPr>
           <w:sz w:val="20"/>
           <w:szCs w:val="20"/>
@@ -5411,7 +6215,7 @@
     </w:tbl>
     <w:p>
       <w:pPr>
-        <w:pStyle w:val="Heading2"/>
+        <w:pStyle w:val="Ttulo2"/>
       </w:pPr>
       <w:bookmarkStart w:id="12" w:name="bookmark=id.26in1rg" w:colFirst="0" w:colLast="0"/>
       <w:bookmarkEnd w:id="12"/>
@@ -5433,7 +6237,7 @@
     </w:p>
     <w:p>
       <w:pPr>
-        <w:pStyle w:val="Heading2"/>
+        <w:pStyle w:val="Ttulo2"/>
         <w:rPr>
           <w:color w:val="365F91"/>
           <w:sz w:val="20"/>
@@ -5442,6 +6246,7 @@
       </w:pPr>
       <w:bookmarkStart w:id="13" w:name="_Toc86255808"/>
       <w:r>
+        <w:lastRenderedPageBreak/>
         <w:t>1.6</w:t>
       </w:r>
       <w:r>
@@ -5509,7 +6314,7 @@
     </w:p>
     <w:p>
       <w:pPr>
-        <w:pStyle w:val="Heading1"/>
+        <w:pStyle w:val="Ttulo1"/>
         <w:rPr>
           <w:sz w:val="20"/>
           <w:szCs w:val="20"/>
@@ -5517,7 +6322,6 @@
       </w:pPr>
       <w:bookmarkStart w:id="14" w:name="_Toc86255809"/>
       <w:r>
-        <w:lastRenderedPageBreak/>
         <w:t>2 Descripción general</w:t>
       </w:r>
       <w:bookmarkEnd w:id="14"/>
@@ -5534,7 +6338,7 @@
     </w:p>
     <w:p>
       <w:pPr>
-        <w:pStyle w:val="Heading2"/>
+        <w:pStyle w:val="Ttulo2"/>
         <w:rPr>
           <w:sz w:val="27"/>
           <w:szCs w:val="27"/>
@@ -5618,12 +6422,12 @@
     </w:p>
     <w:p>
       <w:pPr>
-        <w:pStyle w:val="Heading2"/>
-      </w:pPr>
-    </w:p>
-    <w:p>
-      <w:pPr>
-        <w:pStyle w:val="Heading2"/>
+        <w:pStyle w:val="Ttulo2"/>
+      </w:pPr>
+    </w:p>
+    <w:p>
+      <w:pPr>
+        <w:pStyle w:val="Ttulo2"/>
       </w:pPr>
       <w:bookmarkStart w:id="16" w:name="_Toc86255811"/>
       <w:r>
@@ -6130,39 +6934,7 @@
                 <w:sz w:val="20"/>
                 <w:szCs w:val="20"/>
               </w:rPr>
-              <w:t>Envía</w:t>
-            </w:r>
-            <w:r>
-              <w:rPr>
-                <w:rFonts w:ascii="Arial" w:eastAsia="Arial" w:hAnsi="Arial" w:cs="Arial"/>
-                <w:sz w:val="20"/>
-                <w:szCs w:val="20"/>
-              </w:rPr>
-              <w:t>,</w:t>
-            </w:r>
-            <w:r>
-              <w:rPr>
-                <w:rFonts w:ascii="Arial" w:eastAsia="Arial" w:hAnsi="Arial" w:cs="Arial"/>
-                <w:sz w:val="20"/>
-                <w:szCs w:val="20"/>
-              </w:rPr>
-              <w:t xml:space="preserve"> recibe información de los reportes</w:t>
-            </w:r>
-            <w:r>
-              <w:rPr>
-                <w:rFonts w:ascii="Arial" w:eastAsia="Arial" w:hAnsi="Arial" w:cs="Arial"/>
-                <w:sz w:val="20"/>
-                <w:szCs w:val="20"/>
-              </w:rPr>
-              <w:t xml:space="preserve"> y adquiere productos</w:t>
-            </w:r>
-            <w:r>
-              <w:rPr>
-                <w:rFonts w:ascii="Arial" w:eastAsia="Arial" w:hAnsi="Arial" w:cs="Arial"/>
-                <w:sz w:val="20"/>
-                <w:szCs w:val="20"/>
-              </w:rPr>
-              <w:t>.</w:t>
+              <w:t>Envía y recibe información de los reportes.</w:t>
             </w:r>
           </w:p>
         </w:tc>
@@ -6210,10 +6982,11 @@
     </w:p>
     <w:p>
       <w:pPr>
-        <w:pStyle w:val="Heading2"/>
+        <w:pStyle w:val="Ttulo2"/>
       </w:pPr>
       <w:bookmarkStart w:id="17" w:name="_Toc86255812"/>
       <w:r>
+        <w:lastRenderedPageBreak/>
         <w:t>2.3</w:t>
       </w:r>
       <w:r>
@@ -6432,7 +7205,6 @@
           <w:sz w:val="20"/>
           <w:szCs w:val="20"/>
         </w:rPr>
-        <w:lastRenderedPageBreak/>
         <w:t>Condiciones para validar un incidente/accidente.</w:t>
       </w:r>
     </w:p>
@@ -6461,7 +7233,25 @@
           <w:sz w:val="20"/>
           <w:szCs w:val="20"/>
         </w:rPr>
-        <w:t>Los usuarios deberán contar con una cuenta activa de pasarela de pago MercadoPago.</w:t>
+        <w:t xml:space="preserve">Los usuarios deberán contar con una cuenta activa de pasarela de pago </w:t>
+      </w:r>
+      <w:proofErr w:type="spellStart"/>
+      <w:r>
+        <w:rPr>
+          <w:rFonts w:ascii="Arial" w:eastAsia="Arial" w:hAnsi="Arial" w:cs="Arial"/>
+          <w:sz w:val="20"/>
+          <w:szCs w:val="20"/>
+        </w:rPr>
+        <w:t>MercadoPago</w:t>
+      </w:r>
+      <w:proofErr w:type="spellEnd"/>
+      <w:r>
+        <w:rPr>
+          <w:rFonts w:ascii="Arial" w:eastAsia="Arial" w:hAnsi="Arial" w:cs="Arial"/>
+          <w:sz w:val="20"/>
+          <w:szCs w:val="20"/>
+        </w:rPr>
+        <w:t>.</w:t>
       </w:r>
     </w:p>
     <w:p>
@@ -6481,7 +7271,7 @@
     </w:p>
     <w:p>
       <w:pPr>
-        <w:pStyle w:val="Heading1"/>
+        <w:pStyle w:val="Ttulo1"/>
         <w:rPr>
           <w:sz w:val="20"/>
           <w:szCs w:val="20"/>
@@ -6505,13 +7295,23 @@
     </w:p>
     <w:p>
       <w:pPr>
-        <w:pStyle w:val="Heading2"/>
+        <w:pStyle w:val="Ttulo2"/>
       </w:pPr>
       <w:bookmarkStart w:id="19" w:name="_Toc86255814"/>
+      <w:proofErr w:type="spellStart"/>
       <w:r>
-        <w:t>Product Backlog</w:t>
+        <w:t>Product</w:t>
+      </w:r>
+      <w:proofErr w:type="spellEnd"/>
+      <w:r>
+        <w:t xml:space="preserve"> </w:t>
+      </w:r>
+      <w:proofErr w:type="spellStart"/>
+      <w:r>
+        <w:t>Backlog</w:t>
       </w:r>
       <w:bookmarkEnd w:id="19"/>
+      <w:proofErr w:type="spellEnd"/>
     </w:p>
     <w:p/>
     <w:p>
@@ -6606,17 +7406,25 @@
     </w:p>
     <w:p>
       <w:pPr>
-        <w:pStyle w:val="Heading2"/>
+        <w:pStyle w:val="Ttulo2"/>
         <w:rPr>
           <w:rFonts w:cs="Arial"/>
         </w:rPr>
       </w:pPr>
       <w:bookmarkStart w:id="20" w:name="_Toc86255815"/>
+      <w:proofErr w:type="spellStart"/>
       <w:r>
         <w:rPr>
           <w:rFonts w:cs="Arial"/>
         </w:rPr>
-        <w:t>Sprints.</w:t>
+        <w:t>Sprints</w:t>
+      </w:r>
+      <w:proofErr w:type="spellEnd"/>
+      <w:r>
+        <w:rPr>
+          <w:rFonts w:cs="Arial"/>
+        </w:rPr>
+        <w:t>.</w:t>
       </w:r>
       <w:bookmarkEnd w:id="20"/>
     </w:p>
@@ -6687,8 +7495,20 @@
                 <w:sz w:val="20"/>
                 <w:szCs w:val="20"/>
               </w:rPr>
-              <w:t>Sprint Backlog</w:t>
-            </w:r>
+              <w:t xml:space="preserve">Sprint </w:t>
+            </w:r>
+            <w:proofErr w:type="spellStart"/>
+            <w:r>
+              <w:rPr>
+                <w:rFonts w:ascii="Arial" w:eastAsia="Arial" w:hAnsi="Arial" w:cs="Arial"/>
+                <w:b/>
+                <w:color w:val="000000"/>
+                <w:sz w:val="20"/>
+                <w:szCs w:val="20"/>
+              </w:rPr>
+              <w:t>Backlog</w:t>
+            </w:r>
+            <w:proofErr w:type="spellEnd"/>
           </w:p>
         </w:tc>
         <w:tc>
@@ -6700,7 +7520,12 @@
           </w:tcPr>
           <w:p>
             <w:r>
-              <w:t>#US</w:t>
+              <w:t>#</w:t>
+            </w:r>
+            <w:bookmarkStart w:id="21" w:name="_GoBack"/>
+            <w:bookmarkEnd w:id="21"/>
+            <w:r>
+              <w:t>US</w:t>
             </w:r>
             <w:r>
               <w:t>1</w:t>
@@ -6759,7 +7584,27 @@
                 <w:sz w:val="20"/>
                 <w:szCs w:val="20"/>
               </w:rPr>
-              <w:t>Especificación de Requerimientos IEEE- 830 (Foro y GitHub)</w:t>
+              <w:t xml:space="preserve">Especificación de Requerimientos IEEE- 830 (Foro y </w:t>
+            </w:r>
+            <w:proofErr w:type="spellStart"/>
+            <w:r>
+              <w:rPr>
+                <w:rFonts w:ascii="Arial" w:eastAsia="Roboto" w:hAnsi="Arial" w:cs="Arial"/>
+                <w:color w:val="21252A"/>
+                <w:sz w:val="20"/>
+                <w:szCs w:val="20"/>
+              </w:rPr>
+              <w:t>GitHub</w:t>
+            </w:r>
+            <w:proofErr w:type="spellEnd"/>
+            <w:r>
+              <w:rPr>
+                <w:rFonts w:ascii="Arial" w:eastAsia="Roboto" w:hAnsi="Arial" w:cs="Arial"/>
+                <w:color w:val="21252A"/>
+                <w:sz w:val="20"/>
+                <w:szCs w:val="20"/>
+              </w:rPr>
+              <w:t>)</w:t>
             </w:r>
             <w:r>
               <w:rPr>
@@ -6886,13 +7731,23 @@
               </w:rPr>
               <w:t xml:space="preserve">    </w:t>
             </w:r>
+            <w:proofErr w:type="spellStart"/>
             <w:r>
               <w:rPr>
                 <w:rFonts w:ascii="Arial" w:eastAsia="Arial" w:hAnsi="Arial" w:cs="Arial"/>
                 <w:sz w:val="19"/>
                 <w:szCs w:val="19"/>
               </w:rPr>
-              <w:t>Orona, Adriana Lorena</w:t>
+              <w:t>Orona</w:t>
+            </w:r>
+            <w:proofErr w:type="spellEnd"/>
+            <w:r>
+              <w:rPr>
+                <w:rFonts w:ascii="Arial" w:eastAsia="Arial" w:hAnsi="Arial" w:cs="Arial"/>
+                <w:sz w:val="19"/>
+                <w:szCs w:val="19"/>
+              </w:rPr>
+              <w:t>, Adriana Lorena</w:t>
             </w:r>
           </w:p>
           <w:p>
@@ -7108,6 +7963,7 @@
                 <w:sz w:val="19"/>
                 <w:szCs w:val="19"/>
               </w:rPr>
+              <w:lastRenderedPageBreak/>
               <w:t>Romero, Marysel</w:t>
             </w:r>
           </w:p>
@@ -7129,14 +7985,34 @@
               </w:rPr>
               <w:t xml:space="preserve">    </w:t>
             </w:r>
+            <w:proofErr w:type="spellStart"/>
             <w:r>
               <w:rPr>
                 <w:rFonts w:ascii="Arial" w:eastAsia="Arial" w:hAnsi="Arial" w:cs="Arial"/>
                 <w:sz w:val="19"/>
                 <w:szCs w:val="19"/>
               </w:rPr>
-              <w:t>Orona, Adriana lorena</w:t>
-            </w:r>
+              <w:t>Orona</w:t>
+            </w:r>
+            <w:proofErr w:type="spellEnd"/>
+            <w:r>
+              <w:rPr>
+                <w:rFonts w:ascii="Arial" w:eastAsia="Arial" w:hAnsi="Arial" w:cs="Arial"/>
+                <w:sz w:val="19"/>
+                <w:szCs w:val="19"/>
+              </w:rPr>
+              <w:t xml:space="preserve">, Adriana </w:t>
+            </w:r>
+            <w:proofErr w:type="spellStart"/>
+            <w:r>
+              <w:rPr>
+                <w:rFonts w:ascii="Arial" w:eastAsia="Arial" w:hAnsi="Arial" w:cs="Arial"/>
+                <w:sz w:val="19"/>
+                <w:szCs w:val="19"/>
+              </w:rPr>
+              <w:t>lorena</w:t>
+            </w:r>
+            <w:proofErr w:type="spellEnd"/>
           </w:p>
           <w:p>
             <w:pPr>
@@ -7216,6 +8092,7 @@
                 <w:sz w:val="20"/>
                 <w:szCs w:val="20"/>
               </w:rPr>
+              <w:lastRenderedPageBreak/>
               <w:t>Calendario</w:t>
             </w:r>
           </w:p>
@@ -7303,8 +8180,8 @@
           <w:szCs w:val="20"/>
         </w:rPr>
       </w:pPr>
-      <w:bookmarkStart w:id="21" w:name="bookmark=id.4i7ojhp" w:colFirst="0" w:colLast="0"/>
-      <w:bookmarkEnd w:id="21"/>
+      <w:bookmarkStart w:id="22" w:name="bookmark=id.4i7ojhp" w:colFirst="0" w:colLast="0"/>
+      <w:bookmarkEnd w:id="22"/>
     </w:p>
     <w:p/>
     <w:tbl>
@@ -7376,8 +8253,20 @@
                 <w:sz w:val="20"/>
                 <w:szCs w:val="20"/>
               </w:rPr>
-              <w:t>Sprint Backlog</w:t>
-            </w:r>
+              <w:t xml:space="preserve">Sprint </w:t>
+            </w:r>
+            <w:proofErr w:type="spellStart"/>
+            <w:r>
+              <w:rPr>
+                <w:rFonts w:ascii="Arial" w:eastAsia="Arial" w:hAnsi="Arial" w:cs="Arial"/>
+                <w:b/>
+                <w:color w:val="000000"/>
+                <w:sz w:val="20"/>
+                <w:szCs w:val="20"/>
+              </w:rPr>
+              <w:t>Backlog</w:t>
+            </w:r>
+            <w:proofErr w:type="spellEnd"/>
           </w:p>
         </w:tc>
         <w:tc>
@@ -7412,7 +8301,6 @@
                 <w:sz w:val="20"/>
                 <w:szCs w:val="20"/>
               </w:rPr>
-              <w:lastRenderedPageBreak/>
               <w:t>Responsabilidades</w:t>
             </w:r>
           </w:p>
@@ -7546,7 +8434,25 @@
                 <w:sz w:val="19"/>
                 <w:szCs w:val="19"/>
               </w:rPr>
-              <w:t xml:space="preserve">    Orona, Adriana Lorena</w:t>
+              <w:t xml:space="preserve">    </w:t>
+            </w:r>
+            <w:proofErr w:type="spellStart"/>
+            <w:r>
+              <w:rPr>
+                <w:rFonts w:ascii="Arial" w:eastAsia="Arial" w:hAnsi="Arial" w:cs="Arial"/>
+                <w:sz w:val="19"/>
+                <w:szCs w:val="19"/>
+              </w:rPr>
+              <w:t>Orona</w:t>
+            </w:r>
+            <w:proofErr w:type="spellEnd"/>
+            <w:r>
+              <w:rPr>
+                <w:rFonts w:ascii="Arial" w:eastAsia="Arial" w:hAnsi="Arial" w:cs="Arial"/>
+                <w:sz w:val="19"/>
+                <w:szCs w:val="19"/>
+              </w:rPr>
+              <w:t>, Adriana Lorena</w:t>
             </w:r>
           </w:p>
           <w:p>
@@ -7684,8 +8590,20 @@
                 <w:sz w:val="20"/>
                 <w:szCs w:val="20"/>
               </w:rPr>
-              <w:t>Sprint Backlog</w:t>
-            </w:r>
+              <w:t xml:space="preserve">Sprint </w:t>
+            </w:r>
+            <w:proofErr w:type="spellStart"/>
+            <w:r>
+              <w:rPr>
+                <w:rFonts w:ascii="Arial" w:eastAsia="Arial" w:hAnsi="Arial" w:cs="Arial"/>
+                <w:b/>
+                <w:color w:val="000000"/>
+                <w:sz w:val="20"/>
+                <w:szCs w:val="20"/>
+              </w:rPr>
+              <w:t>Backlog</w:t>
+            </w:r>
+            <w:proofErr w:type="spellEnd"/>
           </w:p>
         </w:tc>
         <w:tc>
@@ -7748,8 +8666,39 @@
                 <w:sz w:val="20"/>
                 <w:szCs w:val="20"/>
               </w:rPr>
-              <w:t>Diseño del merchandising del e-commerce</w:t>
-            </w:r>
+              <w:t xml:space="preserve">Diseño del </w:t>
+            </w:r>
+            <w:proofErr w:type="spellStart"/>
+            <w:r>
+              <w:rPr>
+                <w:rFonts w:ascii="Arial" w:eastAsia="Roboto" w:hAnsi="Arial" w:cs="Arial"/>
+                <w:color w:val="21252A"/>
+                <w:sz w:val="20"/>
+                <w:szCs w:val="20"/>
+              </w:rPr>
+              <w:t>merchandising</w:t>
+            </w:r>
+            <w:proofErr w:type="spellEnd"/>
+            <w:r>
+              <w:rPr>
+                <w:rFonts w:ascii="Arial" w:eastAsia="Roboto" w:hAnsi="Arial" w:cs="Arial"/>
+                <w:color w:val="21252A"/>
+                <w:sz w:val="20"/>
+                <w:szCs w:val="20"/>
+              </w:rPr>
+              <w:t xml:space="preserve"> del e-</w:t>
+            </w:r>
+            <w:proofErr w:type="spellStart"/>
+            <w:r>
+              <w:rPr>
+                <w:rFonts w:ascii="Arial" w:eastAsia="Roboto" w:hAnsi="Arial" w:cs="Arial"/>
+                <w:color w:val="21252A"/>
+                <w:sz w:val="20"/>
+                <w:szCs w:val="20"/>
+              </w:rPr>
+              <w:t>commerce</w:t>
+            </w:r>
+            <w:proofErr w:type="spellEnd"/>
           </w:p>
           <w:p>
             <w:pPr>
@@ -7877,971 +8826,6 @@
         </w:rPr>
       </w:pPr>
     </w:p>
-    <w:tbl>
-      <w:tblPr>
-        <w:tblW w:w="9088" w:type="dxa"/>
-        <w:tblBorders>
-          <w:top w:val="single" w:sz="4" w:space="0" w:color="000000"/>
-          <w:left w:val="single" w:sz="4" w:space="0" w:color="000000"/>
-          <w:bottom w:val="single" w:sz="4" w:space="0" w:color="000000"/>
-          <w:right w:val="single" w:sz="4" w:space="0" w:color="000000"/>
-          <w:insideH w:val="single" w:sz="4" w:space="0" w:color="000000"/>
-          <w:insideV w:val="single" w:sz="4" w:space="0" w:color="000000"/>
-        </w:tblBorders>
-        <w:tblLayout w:type="fixed"/>
-        <w:tblLook w:val="0400" w:firstRow="0" w:lastRow="0" w:firstColumn="0" w:lastColumn="0" w:noHBand="0" w:noVBand="1"/>
-      </w:tblPr>
-      <w:tblGrid>
-        <w:gridCol w:w="4544"/>
-        <w:gridCol w:w="4544"/>
-      </w:tblGrid>
-      <w:tr>
-        <w:trPr>
-          <w:trHeight w:val="313"/>
-        </w:trPr>
-        <w:tc>
-          <w:tcPr>
-            <w:tcW w:w="4544" w:type="dxa"/>
-          </w:tcPr>
-          <w:p>
-            <w:r>
-              <w:rPr>
-                <w:rFonts w:ascii="Arial" w:eastAsia="Arial" w:hAnsi="Arial" w:cs="Arial"/>
-                <w:b/>
-                <w:color w:val="000000"/>
-                <w:sz w:val="20"/>
-                <w:szCs w:val="20"/>
-              </w:rPr>
-              <w:t>N° de sprint</w:t>
-            </w:r>
-          </w:p>
-        </w:tc>
-        <w:tc>
-          <w:tcPr>
-            <w:tcW w:w="4544" w:type="dxa"/>
-          </w:tcPr>
-          <w:p>
-            <w:r>
-              <w:t>0</w:t>
-            </w:r>
-            <w:r>
-              <w:t>2</w:t>
-            </w:r>
-          </w:p>
-        </w:tc>
-      </w:tr>
-      <w:tr>
-        <w:trPr>
-          <w:trHeight w:val="295"/>
-        </w:trPr>
-        <w:tc>
-          <w:tcPr>
-            <w:tcW w:w="4544" w:type="dxa"/>
-          </w:tcPr>
-          <w:p>
-            <w:r>
-              <w:rPr>
-                <w:rFonts w:ascii="Arial" w:eastAsia="Arial" w:hAnsi="Arial" w:cs="Arial"/>
-                <w:b/>
-                <w:color w:val="000000"/>
-                <w:sz w:val="20"/>
-                <w:szCs w:val="20"/>
-              </w:rPr>
-              <w:t>Sprint Backlog</w:t>
-            </w:r>
-          </w:p>
-        </w:tc>
-        <w:tc>
-          <w:tcPr>
-            <w:tcW w:w="4544" w:type="dxa"/>
-            <w:tcBorders>
-              <w:bottom w:val="single" w:sz="4" w:space="0" w:color="000000"/>
-            </w:tcBorders>
-          </w:tcPr>
-          <w:p>
-            <w:r>
-              <w:t>#US05</w:t>
-            </w:r>
-          </w:p>
-        </w:tc>
-      </w:tr>
-      <w:tr>
-        <w:trPr>
-          <w:trHeight w:val="743"/>
-        </w:trPr>
-        <w:tc>
-          <w:tcPr>
-            <w:tcW w:w="4544" w:type="dxa"/>
-            <w:vMerge w:val="restart"/>
-          </w:tcPr>
-          <w:p>
-            <w:r>
-              <w:rPr>
-                <w:rFonts w:ascii="Arial" w:eastAsia="Arial" w:hAnsi="Arial" w:cs="Arial"/>
-                <w:b/>
-                <w:color w:val="000000"/>
-                <w:sz w:val="20"/>
-                <w:szCs w:val="20"/>
-              </w:rPr>
-              <w:t>Responsabilidades</w:t>
-            </w:r>
-          </w:p>
-        </w:tc>
-        <w:tc>
-          <w:tcPr>
-            <w:tcW w:w="4544" w:type="dxa"/>
-            <w:tcBorders>
-              <w:bottom w:val="single" w:sz="4" w:space="0" w:color="auto"/>
-            </w:tcBorders>
-          </w:tcPr>
-          <w:p>
-            <w:pPr>
-              <w:shd w:val="clear" w:color="auto" w:fill="F8F9FA"/>
-              <w:ind w:left="65"/>
-            </w:pPr>
-            <w:hyperlink r:id="rId12" w:anchor="heading=h.cu0lv12ypr8n" w:history="1">
-              <w:r>
-                <w:rPr>
-                  <w:rStyle w:val="Hyperlink"/>
-                  <w:rFonts w:ascii="Arial" w:hAnsi="Arial" w:cs="Arial"/>
-                  <w:color w:val="000000"/>
-                  <w:u w:val="none"/>
-                </w:rPr>
-                <w:t>Diseño</w:t>
-              </w:r>
-            </w:hyperlink>
-            <w:r>
-              <w:t xml:space="preserve"> de Base de Datos</w:t>
-            </w:r>
-          </w:p>
-          <w:p>
-            <w:pPr>
-              <w:shd w:val="clear" w:color="auto" w:fill="F8F9FA"/>
-              <w:rPr>
-                <w:rFonts w:ascii="Arial" w:eastAsia="Roboto" w:hAnsi="Arial" w:cs="Arial"/>
-                <w:color w:val="21252A"/>
-                <w:sz w:val="20"/>
-                <w:szCs w:val="20"/>
-              </w:rPr>
-            </w:pPr>
-            <w:r>
-              <w:t xml:space="preserve"> </w:t>
-            </w:r>
-            <w:r>
-              <w:rPr>
-                <w:rFonts w:ascii="Arial" w:eastAsia="Roboto" w:hAnsi="Arial" w:cs="Arial"/>
-                <w:b/>
-                <w:color w:val="21252A"/>
-                <w:sz w:val="20"/>
-                <w:szCs w:val="20"/>
-              </w:rPr>
-              <w:t>Responsables</w:t>
-            </w:r>
-            <w:r>
-              <w:rPr>
-                <w:rFonts w:ascii="Arial" w:eastAsia="Roboto" w:hAnsi="Arial" w:cs="Arial"/>
-                <w:color w:val="21252A"/>
-                <w:sz w:val="20"/>
-                <w:szCs w:val="20"/>
-              </w:rPr>
-              <w:t>:</w:t>
-            </w:r>
-          </w:p>
-          <w:p>
-            <w:pPr>
-              <w:ind w:left="260"/>
-              <w:rPr>
-                <w:rFonts w:ascii="Arial" w:eastAsia="Arial" w:hAnsi="Arial" w:cs="Arial"/>
-                <w:sz w:val="19"/>
-                <w:szCs w:val="19"/>
-              </w:rPr>
-            </w:pPr>
-            <w:r>
-              <w:rPr>
-                <w:rFonts w:ascii="Arial" w:eastAsia="Arial" w:hAnsi="Arial" w:cs="Arial"/>
-                <w:sz w:val="19"/>
-                <w:szCs w:val="19"/>
-              </w:rPr>
-              <w:t>Casas, Salvador</w:t>
-            </w:r>
-          </w:p>
-          <w:p>
-            <w:pPr>
-              <w:ind w:left="260"/>
-              <w:rPr>
-                <w:rFonts w:ascii="Arial" w:eastAsia="Arial" w:hAnsi="Arial" w:cs="Arial"/>
-                <w:sz w:val="19"/>
-                <w:szCs w:val="19"/>
-              </w:rPr>
-            </w:pPr>
-            <w:r>
-              <w:rPr>
-                <w:rFonts w:ascii="Arial" w:eastAsia="Arial" w:hAnsi="Arial" w:cs="Arial"/>
-                <w:sz w:val="19"/>
-                <w:szCs w:val="19"/>
-              </w:rPr>
-              <w:t>Duarte, Paul</w:t>
-            </w:r>
-          </w:p>
-          <w:p>
-            <w:pPr>
-              <w:ind w:left="260"/>
-              <w:rPr>
-                <w:rFonts w:ascii="Arial" w:eastAsia="Arial" w:hAnsi="Arial" w:cs="Arial"/>
-                <w:sz w:val="19"/>
-                <w:szCs w:val="19"/>
-              </w:rPr>
-            </w:pPr>
-            <w:r>
-              <w:rPr>
-                <w:rFonts w:ascii="Arial" w:eastAsia="Arial" w:hAnsi="Arial" w:cs="Arial"/>
-                <w:sz w:val="19"/>
-                <w:szCs w:val="19"/>
-              </w:rPr>
-              <w:t>Romero, Marysel</w:t>
-            </w:r>
-          </w:p>
-          <w:p>
-            <w:pPr>
-              <w:shd w:val="clear" w:color="auto" w:fill="F8F9FA"/>
-              <w:ind w:left="65"/>
-              <w:rPr>
-                <w:rFonts w:ascii="Arial" w:eastAsia="Arial" w:hAnsi="Arial" w:cs="Arial"/>
-                <w:sz w:val="19"/>
-                <w:szCs w:val="19"/>
-              </w:rPr>
-            </w:pPr>
-          </w:p>
-          <w:p>
-            <w:pPr>
-              <w:shd w:val="clear" w:color="auto" w:fill="F8F9FA"/>
-              <w:ind w:left="65"/>
-              <w:rPr>
-                <w:rFonts w:ascii="Arial" w:eastAsia="Arial" w:hAnsi="Arial" w:cs="Arial"/>
-                <w:b/>
-                <w:sz w:val="19"/>
-                <w:szCs w:val="19"/>
-              </w:rPr>
-            </w:pPr>
-            <w:r>
-              <w:rPr>
-                <w:rFonts w:ascii="Arial" w:eastAsia="Arial" w:hAnsi="Arial" w:cs="Arial"/>
-                <w:b/>
-                <w:sz w:val="19"/>
-                <w:szCs w:val="19"/>
-              </w:rPr>
-              <w:t>Fecha:</w:t>
-            </w:r>
-            <w:r>
-              <w:rPr>
-                <w:rFonts w:ascii="Arial" w:eastAsia="Arial" w:hAnsi="Arial" w:cs="Arial"/>
-                <w:b/>
-                <w:sz w:val="19"/>
-                <w:szCs w:val="19"/>
-              </w:rPr>
-              <w:t xml:space="preserve"> </w:t>
-            </w:r>
-            <w:r>
-              <w:rPr>
-                <w:rFonts w:ascii="Arial" w:eastAsia="Arial" w:hAnsi="Arial" w:cs="Arial"/>
-                <w:b/>
-                <w:sz w:val="19"/>
-                <w:szCs w:val="19"/>
-              </w:rPr>
-              <w:t>08</w:t>
-            </w:r>
-            <w:r>
-              <w:rPr>
-                <w:rFonts w:ascii="Arial" w:eastAsia="Arial" w:hAnsi="Arial" w:cs="Arial"/>
-                <w:b/>
-                <w:sz w:val="19"/>
-                <w:szCs w:val="19"/>
-              </w:rPr>
-              <w:t>/0</w:t>
-            </w:r>
-            <w:r>
-              <w:rPr>
-                <w:rFonts w:ascii="Arial" w:eastAsia="Arial" w:hAnsi="Arial" w:cs="Arial"/>
-                <w:b/>
-                <w:sz w:val="19"/>
-                <w:szCs w:val="19"/>
-              </w:rPr>
-              <w:t>8</w:t>
-            </w:r>
-            <w:r>
-              <w:rPr>
-                <w:rFonts w:ascii="Arial" w:eastAsia="Arial" w:hAnsi="Arial" w:cs="Arial"/>
-                <w:b/>
-                <w:sz w:val="19"/>
-                <w:szCs w:val="19"/>
-              </w:rPr>
-              <w:t>/2022</w:t>
-            </w:r>
-          </w:p>
-          <w:p>
-            <w:pPr>
-              <w:shd w:val="clear" w:color="auto" w:fill="F8F9FA"/>
-            </w:pPr>
-          </w:p>
-        </w:tc>
-      </w:tr>
-    </w:tbl>
-    <w:p>
-      <w:pPr>
-        <w:spacing w:line="200" w:lineRule="auto"/>
-        <w:jc w:val="center"/>
-        <w:rPr>
-          <w:color w:val="000000"/>
-          <w:sz w:val="20"/>
-          <w:szCs w:val="20"/>
-        </w:rPr>
-      </w:pPr>
-    </w:p>
-    <w:tbl>
-      <w:tblPr>
-        <w:tblW w:w="9030" w:type="dxa"/>
-        <w:tblBorders>
-          <w:top w:val="single" w:sz="4" w:space="0" w:color="000000"/>
-          <w:left w:val="single" w:sz="4" w:space="0" w:color="000000"/>
-          <w:bottom w:val="single" w:sz="4" w:space="0" w:color="000000"/>
-          <w:right w:val="single" w:sz="4" w:space="0" w:color="000000"/>
-          <w:insideH w:val="single" w:sz="4" w:space="0" w:color="000000"/>
-          <w:insideV w:val="single" w:sz="4" w:space="0" w:color="000000"/>
-        </w:tblBorders>
-        <w:tblLayout w:type="fixed"/>
-        <w:tblLook w:val="0400" w:firstRow="0" w:lastRow="0" w:firstColumn="0" w:lastColumn="0" w:noHBand="0" w:noVBand="1"/>
-      </w:tblPr>
-      <w:tblGrid>
-        <w:gridCol w:w="4515"/>
-        <w:gridCol w:w="4515"/>
-      </w:tblGrid>
-      <w:tr>
-        <w:tc>
-          <w:tcPr>
-            <w:tcW w:w="4515" w:type="dxa"/>
-          </w:tcPr>
-          <w:p>
-            <w:r>
-              <w:rPr>
-                <w:rFonts w:ascii="Arial" w:eastAsia="Arial" w:hAnsi="Arial" w:cs="Arial"/>
-                <w:b/>
-                <w:color w:val="000000"/>
-                <w:sz w:val="20"/>
-                <w:szCs w:val="20"/>
-              </w:rPr>
-              <w:t>N° de sprint</w:t>
-            </w:r>
-          </w:p>
-        </w:tc>
-        <w:tc>
-          <w:tcPr>
-            <w:tcW w:w="4515" w:type="dxa"/>
-          </w:tcPr>
-          <w:p>
-            <w:r>
-              <w:t>0</w:t>
-            </w:r>
-            <w:r>
-              <w:t>3</w:t>
-            </w:r>
-          </w:p>
-        </w:tc>
-      </w:tr>
-      <w:tr>
-        <w:tc>
-          <w:tcPr>
-            <w:tcW w:w="4515" w:type="dxa"/>
-          </w:tcPr>
-          <w:p>
-            <w:r>
-              <w:rPr>
-                <w:rFonts w:ascii="Arial" w:eastAsia="Arial" w:hAnsi="Arial" w:cs="Arial"/>
-                <w:b/>
-                <w:color w:val="000000"/>
-                <w:sz w:val="20"/>
-                <w:szCs w:val="20"/>
-              </w:rPr>
-              <w:t>Sprint Backlog</w:t>
-            </w:r>
-          </w:p>
-        </w:tc>
-        <w:tc>
-          <w:tcPr>
-            <w:tcW w:w="4515" w:type="dxa"/>
-            <w:tcBorders>
-              <w:bottom w:val="single" w:sz="4" w:space="0" w:color="000000"/>
-            </w:tcBorders>
-          </w:tcPr>
-          <w:p>
-            <w:r>
-              <w:t>#US06</w:t>
-            </w:r>
-          </w:p>
-        </w:tc>
-      </w:tr>
-      <w:tr>
-        <w:trPr>
-          <w:trHeight w:val="605"/>
-        </w:trPr>
-        <w:tc>
-          <w:tcPr>
-            <w:tcW w:w="4515" w:type="dxa"/>
-          </w:tcPr>
-          <w:p>
-            <w:r>
-              <w:rPr>
-                <w:rFonts w:ascii="Arial" w:eastAsia="Arial" w:hAnsi="Arial" w:cs="Arial"/>
-                <w:b/>
-                <w:color w:val="000000"/>
-                <w:sz w:val="20"/>
-                <w:szCs w:val="20"/>
-              </w:rPr>
-              <w:t>Responsabilidades</w:t>
-            </w:r>
-          </w:p>
-        </w:tc>
-        <w:tc>
-          <w:tcPr>
-            <w:tcW w:w="4515" w:type="dxa"/>
-            <w:tcBorders>
-              <w:bottom w:val="single" w:sz="4" w:space="0" w:color="auto"/>
-            </w:tcBorders>
-          </w:tcPr>
-          <w:p>
-            <w:pPr>
-              <w:shd w:val="clear" w:color="auto" w:fill="F8F9FA"/>
-              <w:ind w:left="65"/>
-            </w:pPr>
-            <w:hyperlink r:id="rId13" w:anchor="heading=h.zczs4va2iyj" w:history="1">
-              <w:r>
-                <w:rPr>
-                  <w:rStyle w:val="Hyperlink"/>
-                  <w:rFonts w:ascii="Arial" w:hAnsi="Arial" w:cs="Arial"/>
-                  <w:color w:val="000000"/>
-                  <w:u w:val="none"/>
-                </w:rPr>
-                <w:t>Definición del backend y funcionalidad en login y registro.</w:t>
-              </w:r>
-            </w:hyperlink>
-          </w:p>
-          <w:p>
-            <w:pPr>
-              <w:shd w:val="clear" w:color="auto" w:fill="F8F9FA"/>
-              <w:ind w:left="65"/>
-            </w:pPr>
-          </w:p>
-          <w:p>
-            <w:pPr>
-              <w:shd w:val="clear" w:color="auto" w:fill="F8F9FA"/>
-              <w:rPr>
-                <w:rFonts w:ascii="Arial" w:eastAsia="Roboto" w:hAnsi="Arial" w:cs="Arial"/>
-                <w:color w:val="21252A"/>
-                <w:sz w:val="20"/>
-                <w:szCs w:val="20"/>
-              </w:rPr>
-            </w:pPr>
-            <w:r>
-              <w:rPr>
-                <w:rFonts w:ascii="Arial" w:eastAsia="Roboto" w:hAnsi="Arial" w:cs="Arial"/>
-                <w:b/>
-                <w:color w:val="21252A"/>
-                <w:sz w:val="20"/>
-                <w:szCs w:val="20"/>
-              </w:rPr>
-              <w:t>Responsables</w:t>
-            </w:r>
-            <w:r>
-              <w:rPr>
-                <w:rFonts w:ascii="Arial" w:eastAsia="Roboto" w:hAnsi="Arial" w:cs="Arial"/>
-                <w:color w:val="21252A"/>
-                <w:sz w:val="20"/>
-                <w:szCs w:val="20"/>
-              </w:rPr>
-              <w:t>:</w:t>
-            </w:r>
-          </w:p>
-          <w:p>
-            <w:pPr>
-              <w:ind w:left="260"/>
-              <w:rPr>
-                <w:rFonts w:ascii="Arial" w:eastAsia="Arial" w:hAnsi="Arial" w:cs="Arial"/>
-                <w:sz w:val="19"/>
-                <w:szCs w:val="19"/>
-              </w:rPr>
-            </w:pPr>
-            <w:r>
-              <w:rPr>
-                <w:rFonts w:ascii="Arial" w:eastAsia="Arial" w:hAnsi="Arial" w:cs="Arial"/>
-                <w:sz w:val="19"/>
-                <w:szCs w:val="19"/>
-              </w:rPr>
-              <w:t>Casas, Salvador</w:t>
-            </w:r>
-          </w:p>
-          <w:p>
-            <w:pPr>
-              <w:ind w:left="260"/>
-              <w:rPr>
-                <w:rFonts w:ascii="Arial" w:eastAsia="Arial" w:hAnsi="Arial" w:cs="Arial"/>
-                <w:sz w:val="19"/>
-                <w:szCs w:val="19"/>
-              </w:rPr>
-            </w:pPr>
-            <w:r>
-              <w:rPr>
-                <w:rFonts w:ascii="Arial" w:eastAsia="Arial" w:hAnsi="Arial" w:cs="Arial"/>
-                <w:sz w:val="19"/>
-                <w:szCs w:val="19"/>
-              </w:rPr>
-              <w:t>Duarte, Paul</w:t>
-            </w:r>
-          </w:p>
-          <w:p>
-            <w:pPr>
-              <w:ind w:left="260"/>
-              <w:rPr>
-                <w:rFonts w:ascii="Arial" w:eastAsia="Arial" w:hAnsi="Arial" w:cs="Arial"/>
-                <w:sz w:val="19"/>
-                <w:szCs w:val="19"/>
-              </w:rPr>
-            </w:pPr>
-            <w:r>
-              <w:rPr>
-                <w:rFonts w:ascii="Arial" w:eastAsia="Arial" w:hAnsi="Arial" w:cs="Arial"/>
-                <w:sz w:val="19"/>
-                <w:szCs w:val="19"/>
-              </w:rPr>
-              <w:t>Romero, Marysel</w:t>
-            </w:r>
-          </w:p>
-          <w:p>
-            <w:pPr>
-              <w:shd w:val="clear" w:color="auto" w:fill="F8F9FA"/>
-              <w:ind w:left="65"/>
-            </w:pPr>
-          </w:p>
-          <w:p>
-            <w:pPr>
-              <w:shd w:val="clear" w:color="auto" w:fill="F8F9FA"/>
-              <w:ind w:left="65"/>
-            </w:pPr>
-            <w:r>
-              <w:rPr>
-                <w:rFonts w:ascii="Arial" w:eastAsia="Arial" w:hAnsi="Arial" w:cs="Arial"/>
-                <w:b/>
-                <w:sz w:val="19"/>
-                <w:szCs w:val="19"/>
-              </w:rPr>
-              <w:t>Fecha:</w:t>
-            </w:r>
-            <w:r>
-              <w:rPr>
-                <w:rFonts w:ascii="Arial" w:eastAsia="Arial" w:hAnsi="Arial" w:cs="Arial"/>
-                <w:b/>
-                <w:sz w:val="19"/>
-                <w:szCs w:val="19"/>
-              </w:rPr>
-              <w:t xml:space="preserve"> </w:t>
-            </w:r>
-            <w:r>
-              <w:rPr>
-                <w:rFonts w:ascii="Arial" w:eastAsia="Arial" w:hAnsi="Arial" w:cs="Arial"/>
-                <w:b/>
-                <w:sz w:val="19"/>
-                <w:szCs w:val="19"/>
-              </w:rPr>
-              <w:t>17</w:t>
-            </w:r>
-            <w:r>
-              <w:rPr>
-                <w:rFonts w:ascii="Arial" w:eastAsia="Arial" w:hAnsi="Arial" w:cs="Arial"/>
-                <w:b/>
-                <w:sz w:val="19"/>
-                <w:szCs w:val="19"/>
-              </w:rPr>
-              <w:t>/</w:t>
-            </w:r>
-            <w:r>
-              <w:rPr>
-                <w:rFonts w:ascii="Arial" w:eastAsia="Arial" w:hAnsi="Arial" w:cs="Arial"/>
-                <w:b/>
-                <w:sz w:val="19"/>
-                <w:szCs w:val="19"/>
-              </w:rPr>
-              <w:t>10</w:t>
-            </w:r>
-            <w:r>
-              <w:rPr>
-                <w:rFonts w:ascii="Arial" w:eastAsia="Arial" w:hAnsi="Arial" w:cs="Arial"/>
-                <w:b/>
-                <w:sz w:val="19"/>
-                <w:szCs w:val="19"/>
-              </w:rPr>
-              <w:t>/2022</w:t>
-            </w:r>
-          </w:p>
-          <w:p>
-            <w:pPr>
-              <w:shd w:val="clear" w:color="auto" w:fill="F8F9FA"/>
-              <w:ind w:left="65"/>
-              <w:rPr>
-                <w:rFonts w:ascii="Arial" w:eastAsia="Roboto" w:hAnsi="Arial" w:cs="Arial"/>
-                <w:color w:val="21252A"/>
-                <w:sz w:val="20"/>
-                <w:szCs w:val="20"/>
-              </w:rPr>
-            </w:pPr>
-          </w:p>
-          <w:p>
-            <w:pPr>
-              <w:shd w:val="clear" w:color="auto" w:fill="F8F9FA"/>
-            </w:pPr>
-          </w:p>
-        </w:tc>
-      </w:tr>
-    </w:tbl>
-    <w:p>
-      <w:pPr>
-        <w:rPr>
-          <w:sz w:val="20"/>
-          <w:szCs w:val="20"/>
-        </w:rPr>
-      </w:pPr>
-    </w:p>
-    <w:tbl>
-      <w:tblPr>
-        <w:tblW w:w="9030" w:type="dxa"/>
-        <w:tblBorders>
-          <w:top w:val="single" w:sz="4" w:space="0" w:color="000000"/>
-          <w:left w:val="single" w:sz="4" w:space="0" w:color="000000"/>
-          <w:bottom w:val="single" w:sz="4" w:space="0" w:color="000000"/>
-          <w:right w:val="single" w:sz="4" w:space="0" w:color="000000"/>
-          <w:insideH w:val="single" w:sz="4" w:space="0" w:color="000000"/>
-          <w:insideV w:val="single" w:sz="4" w:space="0" w:color="000000"/>
-        </w:tblBorders>
-        <w:tblLayout w:type="fixed"/>
-        <w:tblLook w:val="0400" w:firstRow="0" w:lastRow="0" w:firstColumn="0" w:lastColumn="0" w:noHBand="0" w:noVBand="1"/>
-      </w:tblPr>
-      <w:tblGrid>
-        <w:gridCol w:w="4515"/>
-        <w:gridCol w:w="4515"/>
-      </w:tblGrid>
-      <w:tr>
-        <w:tc>
-          <w:tcPr>
-            <w:tcW w:w="4515" w:type="dxa"/>
-          </w:tcPr>
-          <w:p>
-            <w:r>
-              <w:rPr>
-                <w:rFonts w:ascii="Arial" w:eastAsia="Arial" w:hAnsi="Arial" w:cs="Arial"/>
-                <w:b/>
-                <w:color w:val="000000"/>
-                <w:sz w:val="20"/>
-                <w:szCs w:val="20"/>
-              </w:rPr>
-              <w:t>N° de sprint</w:t>
-            </w:r>
-          </w:p>
-        </w:tc>
-        <w:tc>
-          <w:tcPr>
-            <w:tcW w:w="4515" w:type="dxa"/>
-          </w:tcPr>
-          <w:p>
-            <w:r>
-              <w:t>0</w:t>
-            </w:r>
-            <w:r>
-              <w:t>4</w:t>
-            </w:r>
-          </w:p>
-        </w:tc>
-      </w:tr>
-      <w:tr>
-        <w:tc>
-          <w:tcPr>
-            <w:tcW w:w="4515" w:type="dxa"/>
-          </w:tcPr>
-          <w:p>
-            <w:r>
-              <w:rPr>
-                <w:rFonts w:ascii="Arial" w:eastAsia="Arial" w:hAnsi="Arial" w:cs="Arial"/>
-                <w:b/>
-                <w:color w:val="000000"/>
-                <w:sz w:val="20"/>
-                <w:szCs w:val="20"/>
-              </w:rPr>
-              <w:t>Sprint Backlog</w:t>
-            </w:r>
-          </w:p>
-        </w:tc>
-        <w:tc>
-          <w:tcPr>
-            <w:tcW w:w="4515" w:type="dxa"/>
-            <w:tcBorders>
-              <w:bottom w:val="single" w:sz="4" w:space="0" w:color="000000"/>
-            </w:tcBorders>
-          </w:tcPr>
-          <w:p>
-            <w:r>
-              <w:t>#US06</w:t>
-            </w:r>
-          </w:p>
-        </w:tc>
-      </w:tr>
-      <w:tr>
-        <w:trPr>
-          <w:trHeight w:val="605"/>
-        </w:trPr>
-        <w:tc>
-          <w:tcPr>
-            <w:tcW w:w="4515" w:type="dxa"/>
-          </w:tcPr>
-          <w:p>
-            <w:r>
-              <w:rPr>
-                <w:rFonts w:ascii="Arial" w:eastAsia="Arial" w:hAnsi="Arial" w:cs="Arial"/>
-                <w:b/>
-                <w:color w:val="000000"/>
-                <w:sz w:val="20"/>
-                <w:szCs w:val="20"/>
-              </w:rPr>
-              <w:t>Responsabilidades</w:t>
-            </w:r>
-          </w:p>
-        </w:tc>
-        <w:tc>
-          <w:tcPr>
-            <w:tcW w:w="4515" w:type="dxa"/>
-            <w:tcBorders>
-              <w:bottom w:val="single" w:sz="4" w:space="0" w:color="auto"/>
-            </w:tcBorders>
-          </w:tcPr>
-          <w:p>
-            <w:pPr>
-              <w:shd w:val="clear" w:color="auto" w:fill="F8F9FA"/>
-              <w:ind w:left="65"/>
-              <w:rPr>
-                <w:rStyle w:val="Hyperlink"/>
-                <w:rFonts w:ascii="Arial" w:hAnsi="Arial" w:cs="Arial"/>
-                <w:color w:val="000000"/>
-                <w:u w:val="none"/>
-              </w:rPr>
-            </w:pPr>
-            <w:r>
-              <w:fldChar w:fldCharType="begin"/>
-            </w:r>
-            <w:r>
-              <w:instrText xml:space="preserve"> HYPERLINK "https://docs.google.com/document/d/1fXyYKkt1AlqCC7e_ym8ttpuUlEp5y-aYPlNThL0zJmQ/edit" \l "heading=h.zczs4va2iyj" </w:instrText>
-            </w:r>
-            <w:r>
-              <w:fldChar w:fldCharType="separate"/>
-            </w:r>
-            <w:r>
-              <w:rPr>
-                <w:rStyle w:val="Hyperlink"/>
-                <w:rFonts w:ascii="Arial" w:hAnsi="Arial" w:cs="Arial"/>
-                <w:color w:val="000000"/>
-                <w:u w:val="none"/>
-              </w:rPr>
-              <w:t>Incremento del producto:</w:t>
-            </w:r>
-          </w:p>
-          <w:p>
-            <w:pPr>
-              <w:shd w:val="clear" w:color="auto" w:fill="F8F9FA"/>
-              <w:ind w:left="65"/>
-            </w:pPr>
-            <w:r>
-              <w:rPr>
-                <w:rStyle w:val="Hyperlink"/>
-                <w:rFonts w:ascii="Arial" w:hAnsi="Arial" w:cs="Arial"/>
-                <w:color w:val="000000"/>
-                <w:u w:val="none"/>
-              </w:rPr>
-              <w:t>Funcionalidades completas (front + back integrado).</w:t>
-            </w:r>
-            <w:r>
-              <w:fldChar w:fldCharType="end"/>
-            </w:r>
-          </w:p>
-          <w:p>
-            <w:pPr>
-              <w:shd w:val="clear" w:color="auto" w:fill="F8F9FA"/>
-              <w:ind w:left="65"/>
-            </w:pPr>
-          </w:p>
-          <w:p>
-            <w:pPr>
-              <w:shd w:val="clear" w:color="auto" w:fill="F8F9FA"/>
-              <w:rPr>
-                <w:rFonts w:ascii="Arial" w:eastAsia="Roboto" w:hAnsi="Arial" w:cs="Arial"/>
-                <w:color w:val="21252A"/>
-                <w:sz w:val="20"/>
-                <w:szCs w:val="20"/>
-              </w:rPr>
-            </w:pPr>
-            <w:r>
-              <w:rPr>
-                <w:rFonts w:ascii="Arial" w:eastAsia="Roboto" w:hAnsi="Arial" w:cs="Arial"/>
-                <w:b/>
-                <w:color w:val="21252A"/>
-                <w:sz w:val="20"/>
-                <w:szCs w:val="20"/>
-              </w:rPr>
-              <w:t>Responsables</w:t>
-            </w:r>
-            <w:r>
-              <w:rPr>
-                <w:rFonts w:ascii="Arial" w:eastAsia="Roboto" w:hAnsi="Arial" w:cs="Arial"/>
-                <w:color w:val="21252A"/>
-                <w:sz w:val="20"/>
-                <w:szCs w:val="20"/>
-              </w:rPr>
-              <w:t>:</w:t>
-            </w:r>
-          </w:p>
-          <w:p>
-            <w:pPr>
-              <w:ind w:left="260"/>
-              <w:rPr>
-                <w:rFonts w:ascii="Arial" w:eastAsia="Arial" w:hAnsi="Arial" w:cs="Arial"/>
-                <w:sz w:val="19"/>
-                <w:szCs w:val="19"/>
-              </w:rPr>
-            </w:pPr>
-            <w:r>
-              <w:rPr>
-                <w:rFonts w:ascii="Arial" w:eastAsia="Arial" w:hAnsi="Arial" w:cs="Arial"/>
-                <w:sz w:val="19"/>
-                <w:szCs w:val="19"/>
-              </w:rPr>
-              <w:t>Casas, Salvador</w:t>
-            </w:r>
-          </w:p>
-          <w:p>
-            <w:pPr>
-              <w:ind w:left="260"/>
-              <w:rPr>
-                <w:rFonts w:ascii="Arial" w:eastAsia="Arial" w:hAnsi="Arial" w:cs="Arial"/>
-                <w:sz w:val="19"/>
-                <w:szCs w:val="19"/>
-              </w:rPr>
-            </w:pPr>
-            <w:r>
-              <w:rPr>
-                <w:rFonts w:ascii="Arial" w:eastAsia="Arial" w:hAnsi="Arial" w:cs="Arial"/>
-                <w:sz w:val="19"/>
-                <w:szCs w:val="19"/>
-              </w:rPr>
-              <w:t>Duarte, Paul</w:t>
-            </w:r>
-          </w:p>
-          <w:p>
-            <w:pPr>
-              <w:ind w:left="260"/>
-              <w:rPr>
-                <w:rFonts w:ascii="Arial" w:eastAsia="Arial" w:hAnsi="Arial" w:cs="Arial"/>
-                <w:sz w:val="19"/>
-                <w:szCs w:val="19"/>
-              </w:rPr>
-            </w:pPr>
-            <w:r>
-              <w:rPr>
-                <w:rFonts w:ascii="Arial" w:eastAsia="Arial" w:hAnsi="Arial" w:cs="Arial"/>
-                <w:sz w:val="19"/>
-                <w:szCs w:val="19"/>
-              </w:rPr>
-              <w:t>Romero, Marysel</w:t>
-            </w:r>
-          </w:p>
-          <w:p>
-            <w:pPr>
-              <w:shd w:val="clear" w:color="auto" w:fill="F8F9FA"/>
-              <w:ind w:left="65"/>
-            </w:pPr>
-          </w:p>
-          <w:p>
-            <w:pPr>
-              <w:shd w:val="clear" w:color="auto" w:fill="F8F9FA"/>
-              <w:ind w:left="65"/>
-            </w:pPr>
-            <w:r>
-              <w:rPr>
-                <w:rFonts w:ascii="Arial" w:eastAsia="Arial" w:hAnsi="Arial" w:cs="Arial"/>
-                <w:b/>
-                <w:sz w:val="19"/>
-                <w:szCs w:val="19"/>
-              </w:rPr>
-              <w:t>Fecha:</w:t>
-            </w:r>
-            <w:r>
-              <w:rPr>
-                <w:rFonts w:ascii="Arial" w:eastAsia="Arial" w:hAnsi="Arial" w:cs="Arial"/>
-                <w:b/>
-                <w:sz w:val="19"/>
-                <w:szCs w:val="19"/>
-              </w:rPr>
-              <w:t xml:space="preserve"> 1</w:t>
-            </w:r>
-            <w:r>
-              <w:rPr>
-                <w:rFonts w:ascii="Arial" w:eastAsia="Arial" w:hAnsi="Arial" w:cs="Arial"/>
-                <w:b/>
-                <w:sz w:val="19"/>
-                <w:szCs w:val="19"/>
-              </w:rPr>
-              <w:t>6</w:t>
-            </w:r>
-            <w:r>
-              <w:rPr>
-                <w:rFonts w:ascii="Arial" w:eastAsia="Arial" w:hAnsi="Arial" w:cs="Arial"/>
-                <w:b/>
-                <w:sz w:val="19"/>
-                <w:szCs w:val="19"/>
-              </w:rPr>
-              <w:t>/1</w:t>
-            </w:r>
-            <w:r>
-              <w:rPr>
-                <w:rFonts w:ascii="Arial" w:eastAsia="Arial" w:hAnsi="Arial" w:cs="Arial"/>
-                <w:b/>
-                <w:sz w:val="19"/>
-                <w:szCs w:val="19"/>
-              </w:rPr>
-              <w:t>1</w:t>
-            </w:r>
-            <w:r>
-              <w:rPr>
-                <w:rFonts w:ascii="Arial" w:eastAsia="Arial" w:hAnsi="Arial" w:cs="Arial"/>
-                <w:b/>
-                <w:sz w:val="19"/>
-                <w:szCs w:val="19"/>
-              </w:rPr>
-              <w:t>/2022</w:t>
-            </w:r>
-          </w:p>
-          <w:p>
-            <w:pPr>
-              <w:shd w:val="clear" w:color="auto" w:fill="F8F9FA"/>
-              <w:ind w:left="65"/>
-              <w:rPr>
-                <w:rFonts w:ascii="Arial" w:eastAsia="Roboto" w:hAnsi="Arial" w:cs="Arial"/>
-                <w:color w:val="21252A"/>
-                <w:sz w:val="20"/>
-                <w:szCs w:val="20"/>
-              </w:rPr>
-            </w:pPr>
-          </w:p>
-          <w:p>
-            <w:pPr>
-              <w:shd w:val="clear" w:color="auto" w:fill="F8F9FA"/>
-            </w:pPr>
-          </w:p>
-        </w:tc>
-      </w:tr>
-    </w:tbl>
     <w:p>
       <w:pPr>
         <w:rPr>
@@ -8884,7 +8868,7 @@
 </file>
 
 <file path=word/endnotes.xml><?xml version="1.0" encoding="utf-8"?>
-<w:endnotes xmlns:wpc="http://schemas.microsoft.com/office/word/2010/wordprocessingCanvas" xmlns:cx="http://schemas.microsoft.com/office/drawing/2014/chartex" xmlns:cx1="http://schemas.microsoft.com/office/drawing/2015/9/8/chartex" xmlns:cx2="http://schemas.microsoft.com/office/drawing/2015/10/21/chartex" xmlns:cx3="http://schemas.microsoft.com/office/drawing/2016/5/9/chartex" xmlns:cx4="http://schemas.microsoft.com/office/drawing/2016/5/10/chartex" xmlns:cx5="http://schemas.microsoft.com/office/drawing/2016/5/11/chartex" xmlns:cx6="http://schemas.microsoft.com/office/drawing/2016/5/12/chartex" xmlns:cx7="http://schemas.microsoft.com/office/drawing/2016/5/13/chartex" xmlns:cx8="http://schemas.microsoft.com/office/drawing/2016/5/14/chartex" xmlns:mc="http://schemas.openxmlformats.org/markup-compatibility/2006" xmlns:aink="http://schemas.microsoft.com/office/drawing/2016/ink" xmlns:am3d="http://schemas.microsoft.com/office/drawing/2017/model3d" xmlns:o="urn:schemas-microsoft-com:office:office" xmlns:oel="http://schemas.microsoft.com/office/2019/extlst" xmlns:r="http://schemas.openxmlformats.org/officeDocument/2006/relationships" xmlns:m="http://schemas.openxmlformats.org/officeDocument/2006/math" xmlns:v="urn:schemas-microsoft-com:vml" xmlns:wp14="http://schemas.microsoft.com/office/word/2010/wordprocessingDrawing" xmlns:wp="http://schemas.openxmlformats.org/drawingml/2006/wordprocessingDrawing" xmlns:w10="urn:schemas-microsoft-com:office:word" xmlns:w="http://schemas.openxmlformats.org/wordprocessingml/2006/main" xmlns:w14="http://schemas.microsoft.com/office/word/2010/wordml" xmlns:w15="http://schemas.microsoft.com/office/word/2012/wordml" xmlns:w16cex="http://schemas.microsoft.com/office/word/2018/wordml/cex" xmlns:w16cid="http://schemas.microsoft.com/office/word/2016/wordml/cid" xmlns:w16="http://schemas.microsoft.com/office/word/2018/wordml" xmlns:w16sdtdh="http://schemas.microsoft.com/office/word/2020/wordml/sdtdatahash" xmlns:w16se="http://schemas.microsoft.com/office/word/2015/wordml/symex" xmlns:wpg="http://schemas.microsoft.com/office/word/2010/wordprocessingGroup" xmlns:wpi="http://schemas.microsoft.com/office/word/2010/wordprocessingInk" xmlns:wne="http://schemas.microsoft.com/office/word/2006/wordml" xmlns:wps="http://schemas.microsoft.com/office/word/2010/wordprocessingShape" mc:Ignorable="w14 w15 w16se w16cid w16 w16cex w16sdtdh wp14">
+<w:endnotes xmlns:wpc="http://schemas.microsoft.com/office/word/2010/wordprocessingCanvas" xmlns:mc="http://schemas.openxmlformats.org/markup-compatibility/2006" xmlns:o="urn:schemas-microsoft-com:office:office" xmlns:r="http://schemas.openxmlformats.org/officeDocument/2006/relationships" xmlns:m="http://schemas.openxmlformats.org/officeDocument/2006/math" xmlns:v="urn:schemas-microsoft-com:vml" xmlns:wp14="http://schemas.microsoft.com/office/word/2010/wordprocessingDrawing" xmlns:wp="http://schemas.openxmlformats.org/drawingml/2006/wordprocessingDrawing" xmlns:w10="urn:schemas-microsoft-com:office:word" xmlns:w="http://schemas.openxmlformats.org/wordprocessingml/2006/main" xmlns:w14="http://schemas.microsoft.com/office/word/2010/wordml" xmlns:w15="http://schemas.microsoft.com/office/word/2012/wordml" xmlns:wpg="http://schemas.microsoft.com/office/word/2010/wordprocessingGroup" xmlns:wpi="http://schemas.microsoft.com/office/word/2010/wordprocessingInk" xmlns:wne="http://schemas.microsoft.com/office/word/2006/wordml" xmlns:wps="http://schemas.microsoft.com/office/word/2010/wordprocessingShape" mc:Ignorable="w14 w15 wp14">
   <w:endnote w:type="separator" w:id="-1">
     <w:p>
       <w:r>
@@ -8903,7 +8887,7 @@
 </file>
 
 <file path=word/footer1.xml><?xml version="1.0" encoding="utf-8"?>
-<w:ftr xmlns:wpc="http://schemas.microsoft.com/office/word/2010/wordprocessingCanvas" xmlns:cx="http://schemas.microsoft.com/office/drawing/2014/chartex" xmlns:cx1="http://schemas.microsoft.com/office/drawing/2015/9/8/chartex" xmlns:cx2="http://schemas.microsoft.com/office/drawing/2015/10/21/chartex" xmlns:cx3="http://schemas.microsoft.com/office/drawing/2016/5/9/chartex" xmlns:cx4="http://schemas.microsoft.com/office/drawing/2016/5/10/chartex" xmlns:cx5="http://schemas.microsoft.com/office/drawing/2016/5/11/chartex" xmlns:cx6="http://schemas.microsoft.com/office/drawing/2016/5/12/chartex" xmlns:cx7="http://schemas.microsoft.com/office/drawing/2016/5/13/chartex" xmlns:cx8="http://schemas.microsoft.com/office/drawing/2016/5/14/chartex" xmlns:mc="http://schemas.openxmlformats.org/markup-compatibility/2006" xmlns:aink="http://schemas.microsoft.com/office/drawing/2016/ink" xmlns:am3d="http://schemas.microsoft.com/office/drawing/2017/model3d" xmlns:o="urn:schemas-microsoft-com:office:office" xmlns:oel="http://schemas.microsoft.com/office/2019/extlst" xmlns:r="http://schemas.openxmlformats.org/officeDocument/2006/relationships" xmlns:m="http://schemas.openxmlformats.org/officeDocument/2006/math" xmlns:v="urn:schemas-microsoft-com:vml" xmlns:wp14="http://schemas.microsoft.com/office/word/2010/wordprocessingDrawing" xmlns:wp="http://schemas.openxmlformats.org/drawingml/2006/wordprocessingDrawing" xmlns:w10="urn:schemas-microsoft-com:office:word" xmlns:w="http://schemas.openxmlformats.org/wordprocessingml/2006/main" xmlns:w14="http://schemas.microsoft.com/office/word/2010/wordml" xmlns:w15="http://schemas.microsoft.com/office/word/2012/wordml" xmlns:w16cex="http://schemas.microsoft.com/office/word/2018/wordml/cex" xmlns:w16cid="http://schemas.microsoft.com/office/word/2016/wordml/cid" xmlns:w16="http://schemas.microsoft.com/office/word/2018/wordml" xmlns:w16sdtdh="http://schemas.microsoft.com/office/word/2020/wordml/sdtdatahash" xmlns:w16se="http://schemas.microsoft.com/office/word/2015/wordml/symex" xmlns:wpg="http://schemas.microsoft.com/office/word/2010/wordprocessingGroup" xmlns:wpi="http://schemas.microsoft.com/office/word/2010/wordprocessingInk" xmlns:wne="http://schemas.microsoft.com/office/word/2006/wordml" xmlns:wps="http://schemas.microsoft.com/office/word/2010/wordprocessingShape" mc:Ignorable="w14 w15 w16se w16cid w16 w16cex w16sdtdh wp14">
+<w:ftr xmlns:wpc="http://schemas.microsoft.com/office/word/2010/wordprocessingCanvas" xmlns:mc="http://schemas.openxmlformats.org/markup-compatibility/2006" xmlns:o="urn:schemas-microsoft-com:office:office" xmlns:r="http://schemas.openxmlformats.org/officeDocument/2006/relationships" xmlns:m="http://schemas.openxmlformats.org/officeDocument/2006/math" xmlns:v="urn:schemas-microsoft-com:vml" xmlns:wp14="http://schemas.microsoft.com/office/word/2010/wordprocessingDrawing" xmlns:wp="http://schemas.openxmlformats.org/drawingml/2006/wordprocessingDrawing" xmlns:w10="urn:schemas-microsoft-com:office:word" xmlns:w="http://schemas.openxmlformats.org/wordprocessingml/2006/main" xmlns:w14="http://schemas.microsoft.com/office/word/2010/wordml" xmlns:w15="http://schemas.microsoft.com/office/word/2012/wordml" xmlns:wpg="http://schemas.microsoft.com/office/word/2010/wordprocessingGroup" xmlns:wpi="http://schemas.microsoft.com/office/word/2010/wordprocessingInk" xmlns:wne="http://schemas.microsoft.com/office/word/2006/wordml" xmlns:wps="http://schemas.microsoft.com/office/word/2010/wordprocessingShape" mc:Ignorable="w14 w15 wp14">
   <w:p>
     <w:pPr>
       <w:pBdr>
@@ -8981,7 +8965,7 @@
 </file>
 
 <file path=word/footnotes.xml><?xml version="1.0" encoding="utf-8"?>
-<w:footnotes xmlns:wpc="http://schemas.microsoft.com/office/word/2010/wordprocessingCanvas" xmlns:cx="http://schemas.microsoft.com/office/drawing/2014/chartex" xmlns:cx1="http://schemas.microsoft.com/office/drawing/2015/9/8/chartex" xmlns:cx2="http://schemas.microsoft.com/office/drawing/2015/10/21/chartex" xmlns:cx3="http://schemas.microsoft.com/office/drawing/2016/5/9/chartex" xmlns:cx4="http://schemas.microsoft.com/office/drawing/2016/5/10/chartex" xmlns:cx5="http://schemas.microsoft.com/office/drawing/2016/5/11/chartex" xmlns:cx6="http://schemas.microsoft.com/office/drawing/2016/5/12/chartex" xmlns:cx7="http://schemas.microsoft.com/office/drawing/2016/5/13/chartex" xmlns:cx8="http://schemas.microsoft.com/office/drawing/2016/5/14/chartex" xmlns:mc="http://schemas.openxmlformats.org/markup-compatibility/2006" xmlns:aink="http://schemas.microsoft.com/office/drawing/2016/ink" xmlns:am3d="http://schemas.microsoft.com/office/drawing/2017/model3d" xmlns:o="urn:schemas-microsoft-com:office:office" xmlns:oel="http://schemas.microsoft.com/office/2019/extlst" xmlns:r="http://schemas.openxmlformats.org/officeDocument/2006/relationships" xmlns:m="http://schemas.openxmlformats.org/officeDocument/2006/math" xmlns:v="urn:schemas-microsoft-com:vml" xmlns:wp14="http://schemas.microsoft.com/office/word/2010/wordprocessingDrawing" xmlns:wp="http://schemas.openxmlformats.org/drawingml/2006/wordprocessingDrawing" xmlns:w10="urn:schemas-microsoft-com:office:word" xmlns:w="http://schemas.openxmlformats.org/wordprocessingml/2006/main" xmlns:w14="http://schemas.microsoft.com/office/word/2010/wordml" xmlns:w15="http://schemas.microsoft.com/office/word/2012/wordml" xmlns:w16cex="http://schemas.microsoft.com/office/word/2018/wordml/cex" xmlns:w16cid="http://schemas.microsoft.com/office/word/2016/wordml/cid" xmlns:w16="http://schemas.microsoft.com/office/word/2018/wordml" xmlns:w16sdtdh="http://schemas.microsoft.com/office/word/2020/wordml/sdtdatahash" xmlns:w16se="http://schemas.microsoft.com/office/word/2015/wordml/symex" xmlns:wpg="http://schemas.microsoft.com/office/word/2010/wordprocessingGroup" xmlns:wpi="http://schemas.microsoft.com/office/word/2010/wordprocessingInk" xmlns:wne="http://schemas.microsoft.com/office/word/2006/wordml" xmlns:wps="http://schemas.microsoft.com/office/word/2010/wordprocessingShape" mc:Ignorable="w14 w15 w16se w16cid w16 w16cex w16sdtdh wp14">
+<w:footnotes xmlns:wpc="http://schemas.microsoft.com/office/word/2010/wordprocessingCanvas" xmlns:mc="http://schemas.openxmlformats.org/markup-compatibility/2006" xmlns:o="urn:schemas-microsoft-com:office:office" xmlns:r="http://schemas.openxmlformats.org/officeDocument/2006/relationships" xmlns:m="http://schemas.openxmlformats.org/officeDocument/2006/math" xmlns:v="urn:schemas-microsoft-com:vml" xmlns:wp14="http://schemas.microsoft.com/office/word/2010/wordprocessingDrawing" xmlns:wp="http://schemas.openxmlformats.org/drawingml/2006/wordprocessingDrawing" xmlns:w10="urn:schemas-microsoft-com:office:word" xmlns:w="http://schemas.openxmlformats.org/wordprocessingml/2006/main" xmlns:w14="http://schemas.microsoft.com/office/word/2010/wordml" xmlns:w15="http://schemas.microsoft.com/office/word/2012/wordml" xmlns:wpg="http://schemas.microsoft.com/office/word/2010/wordprocessingGroup" xmlns:wpi="http://schemas.microsoft.com/office/word/2010/wordprocessingInk" xmlns:wne="http://schemas.microsoft.com/office/word/2006/wordml" xmlns:wps="http://schemas.microsoft.com/office/word/2010/wordprocessingShape" mc:Ignorable="w14 w15 wp14">
   <w:footnote w:type="separator" w:id="-1">
     <w:p>
       <w:r>
@@ -9000,7 +8984,7 @@
 </file>
 
 <file path=word/header1.xml><?xml version="1.0" encoding="utf-8"?>
-<w:hdr xmlns:wpc="http://schemas.microsoft.com/office/word/2010/wordprocessingCanvas" xmlns:cx="http://schemas.microsoft.com/office/drawing/2014/chartex" xmlns:cx1="http://schemas.microsoft.com/office/drawing/2015/9/8/chartex" xmlns:cx2="http://schemas.microsoft.com/office/drawing/2015/10/21/chartex" xmlns:cx3="http://schemas.microsoft.com/office/drawing/2016/5/9/chartex" xmlns:cx4="http://schemas.microsoft.com/office/drawing/2016/5/10/chartex" xmlns:cx5="http://schemas.microsoft.com/office/drawing/2016/5/11/chartex" xmlns:cx6="http://schemas.microsoft.com/office/drawing/2016/5/12/chartex" xmlns:cx7="http://schemas.microsoft.com/office/drawing/2016/5/13/chartex" xmlns:cx8="http://schemas.microsoft.com/office/drawing/2016/5/14/chartex" xmlns:mc="http://schemas.openxmlformats.org/markup-compatibility/2006" xmlns:aink="http://schemas.microsoft.com/office/drawing/2016/ink" xmlns:am3d="http://schemas.microsoft.com/office/drawing/2017/model3d" xmlns:o="urn:schemas-microsoft-com:office:office" xmlns:oel="http://schemas.microsoft.com/office/2019/extlst" xmlns:r="http://schemas.openxmlformats.org/officeDocument/2006/relationships" xmlns:m="http://schemas.openxmlformats.org/officeDocument/2006/math" xmlns:v="urn:schemas-microsoft-com:vml" xmlns:wp14="http://schemas.microsoft.com/office/word/2010/wordprocessingDrawing" xmlns:wp="http://schemas.openxmlformats.org/drawingml/2006/wordprocessingDrawing" xmlns:w10="urn:schemas-microsoft-com:office:word" xmlns:w="http://schemas.openxmlformats.org/wordprocessingml/2006/main" xmlns:w14="http://schemas.microsoft.com/office/word/2010/wordml" xmlns:w15="http://schemas.microsoft.com/office/word/2012/wordml" xmlns:w16cex="http://schemas.microsoft.com/office/word/2018/wordml/cex" xmlns:w16cid="http://schemas.microsoft.com/office/word/2016/wordml/cid" xmlns:w16="http://schemas.microsoft.com/office/word/2018/wordml" xmlns:w16sdtdh="http://schemas.microsoft.com/office/word/2020/wordml/sdtdatahash" xmlns:w16se="http://schemas.microsoft.com/office/word/2015/wordml/symex" xmlns:wpg="http://schemas.microsoft.com/office/word/2010/wordprocessingGroup" xmlns:wpi="http://schemas.microsoft.com/office/word/2010/wordprocessingInk" xmlns:wne="http://schemas.microsoft.com/office/word/2006/wordml" xmlns:wps="http://schemas.microsoft.com/office/word/2010/wordprocessingShape" mc:Ignorable="w14 w15 w16se w16cid w16 w16cex w16sdtdh wp14">
+<w:hdr xmlns:wpc="http://schemas.microsoft.com/office/word/2010/wordprocessingCanvas" xmlns:mc="http://schemas.openxmlformats.org/markup-compatibility/2006" xmlns:o="urn:schemas-microsoft-com:office:office" xmlns:r="http://schemas.openxmlformats.org/officeDocument/2006/relationships" xmlns:m="http://schemas.openxmlformats.org/officeDocument/2006/math" xmlns:v="urn:schemas-microsoft-com:vml" xmlns:wp14="http://schemas.microsoft.com/office/word/2010/wordprocessingDrawing" xmlns:wp="http://schemas.openxmlformats.org/drawingml/2006/wordprocessingDrawing" xmlns:w10="urn:schemas-microsoft-com:office:word" xmlns:w="http://schemas.openxmlformats.org/wordprocessingml/2006/main" xmlns:w14="http://schemas.microsoft.com/office/word/2010/wordml" xmlns:w15="http://schemas.microsoft.com/office/word/2012/wordml" xmlns:wpg="http://schemas.microsoft.com/office/word/2010/wordprocessingGroup" xmlns:wpi="http://schemas.microsoft.com/office/word/2010/wordprocessingInk" xmlns:wne="http://schemas.microsoft.com/office/word/2006/wordml" xmlns:wps="http://schemas.microsoft.com/office/word/2010/wordprocessingShape" mc:Ignorable="w14 w15 wp14">
   <w:p>
     <w:r>
       <w:rPr>
@@ -9082,8 +9066,19 @@
         <w:sz w:val="20"/>
         <w:szCs w:val="20"/>
       </w:rPr>
-      <w:t>Práctica Profesionalízante</w:t>
+      <w:t xml:space="preserve">Práctica </w:t>
     </w:r>
+    <w:proofErr w:type="spellStart"/>
+    <w:r>
+      <w:rPr>
+        <w:rFonts w:ascii="Arial" w:eastAsia="Arial" w:hAnsi="Arial" w:cs="Arial"/>
+        <w:color w:val="000000"/>
+        <w:sz w:val="20"/>
+        <w:szCs w:val="20"/>
+      </w:rPr>
+      <w:t>Profesionalízante</w:t>
+    </w:r>
+    <w:proofErr w:type="spellEnd"/>
   </w:p>
   <w:p>
     <w:pPr>
@@ -9224,8 +9219,8 @@
 </file>
 
 <file path=word/numbering.xml><?xml version="1.0" encoding="utf-8"?>
-<w:numbering xmlns:wpc="http://schemas.microsoft.com/office/word/2010/wordprocessingCanvas" xmlns:cx="http://schemas.microsoft.com/office/drawing/2014/chartex" xmlns:cx1="http://schemas.microsoft.com/office/drawing/2015/9/8/chartex" xmlns:cx2="http://schemas.microsoft.com/office/drawing/2015/10/21/chartex" xmlns:cx3="http://schemas.microsoft.com/office/drawing/2016/5/9/chartex" xmlns:cx4="http://schemas.microsoft.com/office/drawing/2016/5/10/chartex" xmlns:cx5="http://schemas.microsoft.com/office/drawing/2016/5/11/chartex" xmlns:cx6="http://schemas.microsoft.com/office/drawing/2016/5/12/chartex" xmlns:cx7="http://schemas.microsoft.com/office/drawing/2016/5/13/chartex" xmlns:cx8="http://schemas.microsoft.com/office/drawing/2016/5/14/chartex" xmlns:mc="http://schemas.openxmlformats.org/markup-compatibility/2006" xmlns:aink="http://schemas.microsoft.com/office/drawing/2016/ink" xmlns:am3d="http://schemas.microsoft.com/office/drawing/2017/model3d" xmlns:o="urn:schemas-microsoft-com:office:office" xmlns:oel="http://schemas.microsoft.com/office/2019/extlst" xmlns:r="http://schemas.openxmlformats.org/officeDocument/2006/relationships" xmlns:m="http://schemas.openxmlformats.org/officeDocument/2006/math" xmlns:v="urn:schemas-microsoft-com:vml" xmlns:wp14="http://schemas.microsoft.com/office/word/2010/wordprocessingDrawing" xmlns:wp="http://schemas.openxmlformats.org/drawingml/2006/wordprocessingDrawing" xmlns:w10="urn:schemas-microsoft-com:office:word" xmlns:w="http://schemas.openxmlformats.org/wordprocessingml/2006/main" xmlns:w14="http://schemas.microsoft.com/office/word/2010/wordml" xmlns:w15="http://schemas.microsoft.com/office/word/2012/wordml" xmlns:w16cex="http://schemas.microsoft.com/office/word/2018/wordml/cex" xmlns:w16cid="http://schemas.microsoft.com/office/word/2016/wordml/cid" xmlns:w16="http://schemas.microsoft.com/office/word/2018/wordml" xmlns:w16sdtdh="http://schemas.microsoft.com/office/word/2020/wordml/sdtdatahash" xmlns:w16se="http://schemas.microsoft.com/office/word/2015/wordml/symex" xmlns:wpg="http://schemas.microsoft.com/office/word/2010/wordprocessingGroup" xmlns:wpi="http://schemas.microsoft.com/office/word/2010/wordprocessingInk" xmlns:wne="http://schemas.microsoft.com/office/word/2006/wordml" xmlns:wps="http://schemas.microsoft.com/office/word/2010/wordprocessingShape" mc:Ignorable="w14 w15 w16se w16cid w16 w16cex w16sdtdh wp14">
-  <w:abstractNum w:abstractNumId="0" w15:restartNumberingAfterBreak="0">
+<w:numbering xmlns:wpc="http://schemas.microsoft.com/office/word/2010/wordprocessingCanvas" xmlns:mc="http://schemas.openxmlformats.org/markup-compatibility/2006" xmlns:o="urn:schemas-microsoft-com:office:office" xmlns:r="http://schemas.openxmlformats.org/officeDocument/2006/relationships" xmlns:m="http://schemas.openxmlformats.org/officeDocument/2006/math" xmlns:v="urn:schemas-microsoft-com:vml" xmlns:wp14="http://schemas.microsoft.com/office/word/2010/wordprocessingDrawing" xmlns:wp="http://schemas.openxmlformats.org/drawingml/2006/wordprocessingDrawing" xmlns:w10="urn:schemas-microsoft-com:office:word" xmlns:w="http://schemas.openxmlformats.org/wordprocessingml/2006/main" xmlns:w14="http://schemas.microsoft.com/office/word/2010/wordml" xmlns:w15="http://schemas.microsoft.com/office/word/2012/wordml" xmlns:wpg="http://schemas.microsoft.com/office/word/2010/wordprocessingGroup" xmlns:wpi="http://schemas.microsoft.com/office/word/2010/wordprocessingInk" xmlns:wne="http://schemas.microsoft.com/office/word/2006/wordml" xmlns:wps="http://schemas.microsoft.com/office/word/2010/wordprocessingShape" mc:Ignorable="w14 w15 wp14">
+  <w:abstractNum w:abstractNumId="0">
     <w:nsid w:val="036601D5"/>
     <w:multiLevelType w:val="multilevel"/>
     <w:tmpl w:val="13863966"/>
@@ -9338,7 +9333,7 @@
       </w:rPr>
     </w:lvl>
   </w:abstractNum>
-  <w:abstractNum w:abstractNumId="1" w15:restartNumberingAfterBreak="0">
+  <w:abstractNum w:abstractNumId="1">
     <w:nsid w:val="36D37220"/>
     <w:multiLevelType w:val="multilevel"/>
     <w:tmpl w:val="082A97C6"/>
@@ -9424,7 +9419,7 @@
       </w:pPr>
     </w:lvl>
   </w:abstractNum>
-  <w:abstractNum w:abstractNumId="2" w15:restartNumberingAfterBreak="0">
+  <w:abstractNum w:abstractNumId="2">
     <w:nsid w:val="48AB7EE4"/>
     <w:multiLevelType w:val="multilevel"/>
     <w:tmpl w:val="6E4A998E"/>
@@ -9537,7 +9532,7 @@
       </w:rPr>
     </w:lvl>
   </w:abstractNum>
-  <w:abstractNum w:abstractNumId="3" w15:restartNumberingAfterBreak="0">
+  <w:abstractNum w:abstractNumId="3">
     <w:nsid w:val="673F225F"/>
     <w:multiLevelType w:val="hybridMultilevel"/>
     <w:tmpl w:val="B23C4F6A"/>
@@ -9649,7 +9644,7 @@
       </w:rPr>
     </w:lvl>
   </w:abstractNum>
-  <w:abstractNum w:abstractNumId="4" w15:restartNumberingAfterBreak="0">
+  <w:abstractNum w:abstractNumId="4">
     <w:nsid w:val="7EF01263"/>
     <w:multiLevelType w:val="multilevel"/>
     <w:tmpl w:val="11B2157C"/>
@@ -9780,26 +9775,26 @@
       </w:rPr>
     </w:lvl>
   </w:abstractNum>
-  <w:num w:numId="1" w16cid:durableId="2013137974">
+  <w:num w:numId="1">
     <w:abstractNumId w:val="0"/>
   </w:num>
-  <w:num w:numId="2" w16cid:durableId="2037122259">
+  <w:num w:numId="2">
     <w:abstractNumId w:val="1"/>
   </w:num>
-  <w:num w:numId="3" w16cid:durableId="2106882513">
+  <w:num w:numId="3">
     <w:abstractNumId w:val="4"/>
   </w:num>
-  <w:num w:numId="4" w16cid:durableId="410352929">
+  <w:num w:numId="4">
     <w:abstractNumId w:val="2"/>
   </w:num>
-  <w:num w:numId="5" w16cid:durableId="83310165">
+  <w:num w:numId="5">
     <w:abstractNumId w:val="3"/>
   </w:num>
 </w:numbering>
 </file>
 
 <file path=word/styles.xml><?xml version="1.0" encoding="utf-8"?>
-<w:styles xmlns:mc="http://schemas.openxmlformats.org/markup-compatibility/2006" xmlns:r="http://schemas.openxmlformats.org/officeDocument/2006/relationships" xmlns:w="http://schemas.openxmlformats.org/wordprocessingml/2006/main" xmlns:w14="http://schemas.microsoft.com/office/word/2010/wordml" xmlns:w15="http://schemas.microsoft.com/office/word/2012/wordml" xmlns:w16cex="http://schemas.microsoft.com/office/word/2018/wordml/cex" xmlns:w16cid="http://schemas.microsoft.com/office/word/2016/wordml/cid" xmlns:w16="http://schemas.microsoft.com/office/word/2018/wordml" xmlns:w16sdtdh="http://schemas.microsoft.com/office/word/2020/wordml/sdtdatahash" xmlns:w16se="http://schemas.microsoft.com/office/word/2015/wordml/symex" mc:Ignorable="w14 w15 w16se w16cid w16 w16cex w16sdtdh">
+<w:styles xmlns:mc="http://schemas.openxmlformats.org/markup-compatibility/2006" xmlns:r="http://schemas.openxmlformats.org/officeDocument/2006/relationships" xmlns:w="http://schemas.openxmlformats.org/wordprocessingml/2006/main" xmlns:w14="http://schemas.microsoft.com/office/word/2010/wordml" xmlns:w15="http://schemas.microsoft.com/office/word/2012/wordml" mc:Ignorable="w14 w15">
   <w:docDefaults>
     <w:rPrDefault>
       <w:rPr>
@@ -9811,7 +9806,7 @@
     </w:rPrDefault>
     <w:pPrDefault/>
   </w:docDefaults>
-  <w:latentStyles w:defLockedState="0" w:defUIPriority="99" w:defSemiHidden="0" w:defUnhideWhenUsed="0" w:defQFormat="0" w:count="376">
+  <w:latentStyles w:defLockedState="0" w:defUIPriority="99" w:defSemiHidden="0" w:defUnhideWhenUsed="0" w:defQFormat="0" w:count="371">
     <w:lsdException w:name="Normal" w:uiPriority="0" w:qFormat="1"/>
     <w:lsdException w:name="heading 1" w:uiPriority="9" w:qFormat="1"/>
     <w:lsdException w:name="heading 2" w:semiHidden="1" w:uiPriority="9" w:unhideWhenUsed="1" w:qFormat="1"/>
@@ -9917,6 +9912,7 @@
     <w:lsdException w:name="HTML Sample" w:semiHidden="1" w:unhideWhenUsed="1"/>
     <w:lsdException w:name="HTML Typewriter" w:semiHidden="1" w:unhideWhenUsed="1"/>
     <w:lsdException w:name="HTML Variable" w:semiHidden="1" w:unhideWhenUsed="1"/>
+    <w:lsdException w:name="Normal Table" w:semiHidden="1" w:unhideWhenUsed="1"/>
     <w:lsdException w:name="annotation subject" w:semiHidden="1" w:unhideWhenUsed="1"/>
     <w:lsdException w:name="No List" w:semiHidden="1" w:unhideWhenUsed="1"/>
     <w:lsdException w:name="Outline List 1" w:semiHidden="1" w:unhideWhenUsed="1"/>
@@ -9959,8 +9955,11 @@
     <w:lsdException w:name="Table Contemporary" w:semiHidden="1" w:unhideWhenUsed="1"/>
     <w:lsdException w:name="Table Elegant" w:semiHidden="1" w:unhideWhenUsed="1"/>
     <w:lsdException w:name="Table Professional" w:semiHidden="1" w:unhideWhenUsed="1"/>
+    <w:lsdException w:name="Table Subtle 1" w:semiHidden="1" w:unhideWhenUsed="1"/>
     <w:lsdException w:name="Table Subtle 2" w:semiHidden="1" w:unhideWhenUsed="1"/>
     <w:lsdException w:name="Table Web 1" w:semiHidden="1" w:unhideWhenUsed="1"/>
+    <w:lsdException w:name="Table Web 2" w:semiHidden="1" w:unhideWhenUsed="1"/>
+    <w:lsdException w:name="Table Web 3" w:semiHidden="1" w:unhideWhenUsed="1"/>
     <w:lsdException w:name="Balloon Text" w:semiHidden="1" w:unhideWhenUsed="1"/>
     <w:lsdException w:name="Table Grid" w:uiPriority="39"/>
     <w:lsdException w:name="Table Theme" w:semiHidden="1" w:unhideWhenUsed="1"/>
@@ -10179,17 +10178,11 @@
     <w:lsdException w:name="List Table 5 Dark Accent 6" w:uiPriority="50"/>
     <w:lsdException w:name="List Table 6 Colorful Accent 6" w:uiPriority="51"/>
     <w:lsdException w:name="List Table 7 Colorful Accent 6" w:uiPriority="52"/>
-    <w:lsdException w:name="Mention" w:semiHidden="1" w:unhideWhenUsed="1"/>
-    <w:lsdException w:name="Smart Hyperlink" w:semiHidden="1" w:unhideWhenUsed="1"/>
-    <w:lsdException w:name="Hashtag" w:semiHidden="1" w:unhideWhenUsed="1"/>
-    <w:lsdException w:name="Unresolved Mention" w:semiHidden="1" w:unhideWhenUsed="1"/>
-    <w:lsdException w:name="Smart Link" w:semiHidden="1" w:unhideWhenUsed="1"/>
   </w:latentStyles>
   <w:style w:type="paragraph" w:default="1" w:styleId="Normal">
     <w:name w:val="Normal"/>
-    <w:rsid w:val="000467AD"/>
   </w:style>
-  <w:style w:type="paragraph" w:styleId="Heading1">
+  <w:style w:type="paragraph" w:styleId="Ttulo1">
     <w:name w:val="heading 1"/>
     <w:basedOn w:val="Normal"/>
     <w:next w:val="Normal"/>
@@ -10208,7 +10201,7 @@
       <w:szCs w:val="48"/>
     </w:rPr>
   </w:style>
-  <w:style w:type="paragraph" w:styleId="Heading2">
+  <w:style w:type="paragraph" w:styleId="Ttulo2">
     <w:name w:val="heading 2"/>
     <w:basedOn w:val="Normal"/>
     <w:next w:val="Normal"/>
@@ -10227,7 +10220,7 @@
       <w:szCs w:val="36"/>
     </w:rPr>
   </w:style>
-  <w:style w:type="paragraph" w:styleId="Heading3">
+  <w:style w:type="paragraph" w:styleId="Ttulo3">
     <w:name w:val="heading 3"/>
     <w:basedOn w:val="Normal"/>
     <w:next w:val="Normal"/>
@@ -10243,7 +10236,7 @@
       <w:szCs w:val="28"/>
     </w:rPr>
   </w:style>
-  <w:style w:type="paragraph" w:styleId="Heading4">
+  <w:style w:type="paragraph" w:styleId="Ttulo4">
     <w:name w:val="heading 4"/>
     <w:basedOn w:val="Normal"/>
     <w:next w:val="Normal"/>
@@ -10259,7 +10252,7 @@
       <w:szCs w:val="24"/>
     </w:rPr>
   </w:style>
-  <w:style w:type="paragraph" w:styleId="Heading5">
+  <w:style w:type="paragraph" w:styleId="Ttulo5">
     <w:name w:val="heading 5"/>
     <w:basedOn w:val="Normal"/>
     <w:next w:val="Normal"/>
@@ -10273,7 +10266,7 @@
       <w:b/>
     </w:rPr>
   </w:style>
-  <w:style w:type="paragraph" w:styleId="Heading6">
+  <w:style w:type="paragraph" w:styleId="Ttulo6">
     <w:name w:val="heading 6"/>
     <w:basedOn w:val="Normal"/>
     <w:next w:val="Normal"/>
@@ -10289,13 +10282,13 @@
       <w:szCs w:val="20"/>
     </w:rPr>
   </w:style>
-  <w:style w:type="character" w:default="1" w:styleId="DefaultParagraphFont">
+  <w:style w:type="character" w:default="1" w:styleId="Fuentedeprrafopredeter">
     <w:name w:val="Default Paragraph Font"/>
     <w:uiPriority w:val="1"/>
     <w:semiHidden/>
     <w:unhideWhenUsed/>
   </w:style>
-  <w:style w:type="table" w:default="1" w:styleId="TableNormal">
+  <w:style w:type="table" w:default="1" w:styleId="Tablanormal">
     <w:name w:val="Normal Table"/>
     <w:uiPriority w:val="99"/>
     <w:semiHidden/>
@@ -10310,14 +10303,14 @@
       </w:tblCellMar>
     </w:tblPr>
   </w:style>
-  <w:style w:type="numbering" w:default="1" w:styleId="NoList">
+  <w:style w:type="numbering" w:default="1" w:styleId="Sinlista">
     <w:name w:val="No List"/>
     <w:uiPriority w:val="99"/>
     <w:semiHidden/>
     <w:unhideWhenUsed/>
   </w:style>
-  <w:style w:type="table" w:customStyle="1" w:styleId="TableNormal1">
-    <w:name w:val="Table Normal1"/>
+  <w:style w:type="table" w:customStyle="1" w:styleId="TableNormal">
+    <w:name w:val="Table Normal"/>
     <w:tblPr>
       <w:tblCellMar>
         <w:top w:w="0" w:type="dxa"/>
@@ -10327,7 +10320,7 @@
       </w:tblCellMar>
     </w:tblPr>
   </w:style>
-  <w:style w:type="paragraph" w:styleId="Title">
+  <w:style w:type="paragraph" w:styleId="Puesto">
     <w:name w:val="Title"/>
     <w:basedOn w:val="Normal"/>
     <w:next w:val="Normal"/>
@@ -10342,8 +10335,8 @@
       <w:szCs w:val="72"/>
     </w:rPr>
   </w:style>
-  <w:style w:type="table" w:customStyle="1" w:styleId="TableNormal2">
-    <w:name w:val="Table Normal2"/>
+  <w:style w:type="table" w:customStyle="1" w:styleId="TableNormal0">
+    <w:name w:val="Table Normal"/>
     <w:tblPr>
       <w:tblCellMar>
         <w:top w:w="0" w:type="dxa"/>
@@ -10353,7 +10346,7 @@
       </w:tblCellMar>
     </w:tblPr>
   </w:style>
-  <w:style w:type="paragraph" w:styleId="Subtitle">
+  <w:style w:type="paragraph" w:styleId="Subttulo">
     <w:name w:val="Subtitle"/>
     <w:basedOn w:val="Normal"/>
     <w:next w:val="Normal"/>
@@ -10371,7 +10364,7 @@
     </w:rPr>
   </w:style>
   <w:style w:type="table" w:customStyle="1" w:styleId="a">
-    <w:basedOn w:val="TableNormal2"/>
+    <w:basedOn w:val="TableNormal0"/>
     <w:tblPr>
       <w:tblStyleRowBandSize w:val="1"/>
       <w:tblStyleColBandSize w:val="1"/>
@@ -10384,14 +10377,20 @@
     </w:tblPr>
   </w:style>
   <w:style w:type="table" w:customStyle="1" w:styleId="a0">
-    <w:basedOn w:val="TableNormal2"/>
+    <w:basedOn w:val="TableNormal0"/>
     <w:tblPr>
       <w:tblStyleRowBandSize w:val="1"/>
       <w:tblStyleColBandSize w:val="1"/>
+      <w:tblCellMar>
+        <w:top w:w="0" w:type="dxa"/>
+        <w:left w:w="0" w:type="dxa"/>
+        <w:bottom w:w="0" w:type="dxa"/>
+        <w:right w:w="0" w:type="dxa"/>
+      </w:tblCellMar>
     </w:tblPr>
   </w:style>
   <w:style w:type="table" w:customStyle="1" w:styleId="a1">
-    <w:basedOn w:val="TableNormal2"/>
+    <w:basedOn w:val="TableNormal0"/>
     <w:tblPr>
       <w:tblStyleRowBandSize w:val="1"/>
       <w:tblStyleColBandSize w:val="1"/>
@@ -10404,7 +10403,7 @@
     </w:tblPr>
   </w:style>
   <w:style w:type="table" w:customStyle="1" w:styleId="a2">
-    <w:basedOn w:val="TableNormal2"/>
+    <w:basedOn w:val="TableNormal0"/>
     <w:tblPr>
       <w:tblStyleRowBandSize w:val="1"/>
       <w:tblStyleColBandSize w:val="1"/>
@@ -10417,7 +10416,7 @@
     </w:tblPr>
   </w:style>
   <w:style w:type="table" w:customStyle="1" w:styleId="a3">
-    <w:basedOn w:val="TableNormal2"/>
+    <w:basedOn w:val="TableNormal0"/>
     <w:tblPr>
       <w:tblStyleRowBandSize w:val="1"/>
       <w:tblStyleColBandSize w:val="1"/>
@@ -10430,7 +10429,7 @@
     </w:tblPr>
   </w:style>
   <w:style w:type="table" w:customStyle="1" w:styleId="a4">
-    <w:basedOn w:val="TableNormal2"/>
+    <w:basedOn w:val="TableNormal0"/>
     <w:tblPr>
       <w:tblStyleRowBandSize w:val="1"/>
       <w:tblStyleColBandSize w:val="1"/>
@@ -10443,7 +10442,7 @@
     </w:tblPr>
   </w:style>
   <w:style w:type="table" w:customStyle="1" w:styleId="a5">
-    <w:basedOn w:val="TableNormal2"/>
+    <w:basedOn w:val="TableNormal0"/>
     <w:tblPr>
       <w:tblStyleRowBandSize w:val="1"/>
       <w:tblStyleColBandSize w:val="1"/>
@@ -10456,7 +10455,7 @@
     </w:tblPr>
   </w:style>
   <w:style w:type="table" w:customStyle="1" w:styleId="a6">
-    <w:basedOn w:val="TableNormal2"/>
+    <w:basedOn w:val="TableNormal0"/>
     <w:tblPr>
       <w:tblStyleRowBandSize w:val="1"/>
       <w:tblStyleColBandSize w:val="1"/>
@@ -10469,7 +10468,7 @@
     </w:tblPr>
   </w:style>
   <w:style w:type="table" w:customStyle="1" w:styleId="a7">
-    <w:basedOn w:val="TableNormal2"/>
+    <w:basedOn w:val="TableNormal0"/>
     <w:tblPr>
       <w:tblStyleRowBandSize w:val="1"/>
       <w:tblStyleColBandSize w:val="1"/>
@@ -10482,37 +10481,61 @@
     </w:tblPr>
   </w:style>
   <w:style w:type="table" w:customStyle="1" w:styleId="a8">
-    <w:basedOn w:val="TableNormal2"/>
+    <w:basedOn w:val="TableNormal0"/>
     <w:tblPr>
       <w:tblStyleRowBandSize w:val="1"/>
       <w:tblStyleColBandSize w:val="1"/>
+      <w:tblCellMar>
+        <w:top w:w="0" w:type="dxa"/>
+        <w:left w:w="0" w:type="dxa"/>
+        <w:bottom w:w="0" w:type="dxa"/>
+        <w:right w:w="0" w:type="dxa"/>
+      </w:tblCellMar>
     </w:tblPr>
   </w:style>
   <w:style w:type="table" w:customStyle="1" w:styleId="a9">
-    <w:basedOn w:val="TableNormal2"/>
+    <w:basedOn w:val="TableNormal0"/>
     <w:tblPr>
       <w:tblStyleRowBandSize w:val="1"/>
       <w:tblStyleColBandSize w:val="1"/>
+      <w:tblCellMar>
+        <w:top w:w="0" w:type="dxa"/>
+        <w:left w:w="0" w:type="dxa"/>
+        <w:bottom w:w="0" w:type="dxa"/>
+        <w:right w:w="0" w:type="dxa"/>
+      </w:tblCellMar>
     </w:tblPr>
   </w:style>
   <w:style w:type="table" w:customStyle="1" w:styleId="aa">
-    <w:basedOn w:val="TableNormal2"/>
+    <w:basedOn w:val="TableNormal0"/>
     <w:tblPr>
       <w:tblStyleRowBandSize w:val="1"/>
       <w:tblStyleColBandSize w:val="1"/>
+      <w:tblCellMar>
+        <w:top w:w="0" w:type="dxa"/>
+        <w:left w:w="0" w:type="dxa"/>
+        <w:bottom w:w="0" w:type="dxa"/>
+        <w:right w:w="0" w:type="dxa"/>
+      </w:tblCellMar>
     </w:tblPr>
   </w:style>
   <w:style w:type="table" w:customStyle="1" w:styleId="ab">
-    <w:basedOn w:val="TableNormal2"/>
+    <w:basedOn w:val="TableNormal0"/>
     <w:tblPr>
       <w:tblStyleRowBandSize w:val="1"/>
       <w:tblStyleColBandSize w:val="1"/>
+      <w:tblCellMar>
+        <w:top w:w="0" w:type="dxa"/>
+        <w:left w:w="0" w:type="dxa"/>
+        <w:bottom w:w="0" w:type="dxa"/>
+        <w:right w:w="0" w:type="dxa"/>
+      </w:tblCellMar>
     </w:tblPr>
   </w:style>
-  <w:style w:type="paragraph" w:styleId="CommentText">
+  <w:style w:type="paragraph" w:styleId="Textocomentario">
     <w:name w:val="annotation text"/>
     <w:basedOn w:val="Normal"/>
-    <w:link w:val="CommentTextChar"/>
+    <w:link w:val="TextocomentarioCar"/>
     <w:uiPriority w:val="99"/>
     <w:semiHidden/>
     <w:unhideWhenUsed/>
@@ -10521,10 +10544,10 @@
       <w:szCs w:val="20"/>
     </w:rPr>
   </w:style>
-  <w:style w:type="character" w:customStyle="1" w:styleId="CommentTextChar">
-    <w:name w:val="Comment Text Char"/>
-    <w:basedOn w:val="DefaultParagraphFont"/>
-    <w:link w:val="CommentText"/>
+  <w:style w:type="character" w:customStyle="1" w:styleId="TextocomentarioCar">
+    <w:name w:val="Texto comentario Car"/>
+    <w:basedOn w:val="Fuentedeprrafopredeter"/>
+    <w:link w:val="Textocomentario"/>
     <w:uiPriority w:val="99"/>
     <w:semiHidden/>
     <w:rPr>
@@ -10532,9 +10555,9 @@
       <w:szCs w:val="20"/>
     </w:rPr>
   </w:style>
-  <w:style w:type="character" w:styleId="CommentReference">
+  <w:style w:type="character" w:styleId="Refdecomentario">
     <w:name w:val="annotation reference"/>
-    <w:basedOn w:val="DefaultParagraphFont"/>
+    <w:basedOn w:val="Fuentedeprrafopredeter"/>
     <w:uiPriority w:val="99"/>
     <w:semiHidden/>
     <w:unhideWhenUsed/>
@@ -10543,10 +10566,10 @@
       <w:szCs w:val="16"/>
     </w:rPr>
   </w:style>
-  <w:style w:type="paragraph" w:styleId="Header">
+  <w:style w:type="paragraph" w:styleId="Encabezado">
     <w:name w:val="header"/>
     <w:basedOn w:val="Normal"/>
-    <w:link w:val="HeaderChar"/>
+    <w:link w:val="EncabezadoCar"/>
     <w:uiPriority w:val="99"/>
     <w:unhideWhenUsed/>
     <w:rsid w:val="00120C63"/>
@@ -10557,17 +10580,17 @@
       </w:tabs>
     </w:pPr>
   </w:style>
-  <w:style w:type="character" w:customStyle="1" w:styleId="HeaderChar">
-    <w:name w:val="Header Char"/>
-    <w:basedOn w:val="DefaultParagraphFont"/>
-    <w:link w:val="Header"/>
+  <w:style w:type="character" w:customStyle="1" w:styleId="EncabezadoCar">
+    <w:name w:val="Encabezado Car"/>
+    <w:basedOn w:val="Fuentedeprrafopredeter"/>
+    <w:link w:val="Encabezado"/>
     <w:uiPriority w:val="99"/>
     <w:rsid w:val="00120C63"/>
   </w:style>
-  <w:style w:type="paragraph" w:styleId="Footer">
+  <w:style w:type="paragraph" w:styleId="Piedepgina">
     <w:name w:val="footer"/>
     <w:basedOn w:val="Normal"/>
-    <w:link w:val="FooterChar"/>
+    <w:link w:val="PiedepginaCar"/>
     <w:uiPriority w:val="99"/>
     <w:unhideWhenUsed/>
     <w:rsid w:val="00120C63"/>
@@ -10578,16 +10601,16 @@
       </w:tabs>
     </w:pPr>
   </w:style>
-  <w:style w:type="character" w:customStyle="1" w:styleId="FooterChar">
-    <w:name w:val="Footer Char"/>
-    <w:basedOn w:val="DefaultParagraphFont"/>
-    <w:link w:val="Footer"/>
+  <w:style w:type="character" w:customStyle="1" w:styleId="PiedepginaCar">
+    <w:name w:val="Pie de página Car"/>
+    <w:basedOn w:val="Fuentedeprrafopredeter"/>
+    <w:link w:val="Piedepgina"/>
     <w:uiPriority w:val="99"/>
     <w:rsid w:val="00120C63"/>
   </w:style>
-  <w:style w:type="paragraph" w:styleId="TOCHeading">
+  <w:style w:type="paragraph" w:styleId="TtulodeTDC">
     <w:name w:val="TOC Heading"/>
-    <w:basedOn w:val="Heading1"/>
+    <w:basedOn w:val="Ttulo1"/>
     <w:next w:val="Normal"/>
     <w:uiPriority w:val="39"/>
     <w:unhideWhenUsed/>
@@ -10605,7 +10628,7 @@
       <w:szCs w:val="32"/>
     </w:rPr>
   </w:style>
-  <w:style w:type="paragraph" w:styleId="TOC1">
+  <w:style w:type="paragraph" w:styleId="TDC1">
     <w:name w:val="toc 1"/>
     <w:basedOn w:val="Normal"/>
     <w:next w:val="Normal"/>
@@ -10617,7 +10640,7 @@
       <w:spacing w:after="100"/>
     </w:pPr>
   </w:style>
-  <w:style w:type="paragraph" w:styleId="TOC2">
+  <w:style w:type="paragraph" w:styleId="TDC2">
     <w:name w:val="toc 2"/>
     <w:basedOn w:val="Normal"/>
     <w:next w:val="Normal"/>
@@ -10630,9 +10653,9 @@
       <w:ind w:left="220"/>
     </w:pPr>
   </w:style>
-  <w:style w:type="character" w:styleId="Hyperlink">
+  <w:style w:type="character" w:styleId="Hipervnculo">
     <w:name w:val="Hyperlink"/>
-    <w:basedOn w:val="DefaultParagraphFont"/>
+    <w:basedOn w:val="Fuentedeprrafopredeter"/>
     <w:uiPriority w:val="99"/>
     <w:unhideWhenUsed/>
     <w:rsid w:val="005F0D01"/>
@@ -10641,12 +10664,13 @@
       <w:u w:val="single"/>
     </w:rPr>
   </w:style>
-  <w:style w:type="table" w:styleId="TableGrid">
+  <w:style w:type="table" w:styleId="Tablaconcuadrcula">
     <w:name w:val="Table Grid"/>
-    <w:basedOn w:val="TableNormal"/>
+    <w:basedOn w:val="Tablanormal"/>
     <w:uiPriority w:val="39"/>
     <w:rsid w:val="00751395"/>
     <w:tblPr>
+      <w:tblInd w:w="0" w:type="dxa"/>
       <w:tblBorders>
         <w:top w:val="single" w:sz="4" w:space="0" w:color="auto"/>
         <w:left w:val="single" w:sz="4" w:space="0" w:color="auto"/>
@@ -10655,12 +10679,18 @@
         <w:insideH w:val="single" w:sz="4" w:space="0" w:color="auto"/>
         <w:insideV w:val="single" w:sz="4" w:space="0" w:color="auto"/>
       </w:tblBorders>
+      <w:tblCellMar>
+        <w:top w:w="0" w:type="dxa"/>
+        <w:left w:w="108" w:type="dxa"/>
+        <w:bottom w:w="0" w:type="dxa"/>
+        <w:right w:w="108" w:type="dxa"/>
+      </w:tblCellMar>
     </w:tblPr>
   </w:style>
-  <w:style w:type="paragraph" w:styleId="BalloonText">
+  <w:style w:type="paragraph" w:styleId="Textodeglobo">
     <w:name w:val="Balloon Text"/>
     <w:basedOn w:val="Normal"/>
-    <w:link w:val="BalloonTextChar"/>
+    <w:link w:val="TextodegloboCar"/>
     <w:uiPriority w:val="99"/>
     <w:semiHidden/>
     <w:unhideWhenUsed/>
@@ -10671,10 +10701,10 @@
       <w:szCs w:val="18"/>
     </w:rPr>
   </w:style>
-  <w:style w:type="character" w:customStyle="1" w:styleId="BalloonTextChar">
-    <w:name w:val="Balloon Text Char"/>
-    <w:basedOn w:val="DefaultParagraphFont"/>
-    <w:link w:val="BalloonText"/>
+  <w:style w:type="character" w:customStyle="1" w:styleId="TextodegloboCar">
+    <w:name w:val="Texto de globo Car"/>
+    <w:basedOn w:val="Fuentedeprrafopredeter"/>
+    <w:link w:val="Textodeglobo"/>
     <w:uiPriority w:val="99"/>
     <w:semiHidden/>
     <w:rsid w:val="00844BB8"/>
@@ -10684,7 +10714,7 @@
       <w:szCs w:val="18"/>
     </w:rPr>
   </w:style>
-  <w:style w:type="paragraph" w:styleId="ListParagraph">
+  <w:style w:type="paragraph" w:styleId="Prrafodelista">
     <w:name w:val="List Paragraph"/>
     <w:basedOn w:val="Normal"/>
     <w:uiPriority w:val="34"/>
@@ -10696,141 +10726,203 @@
     </w:pPr>
   </w:style>
   <w:style w:type="table" w:customStyle="1" w:styleId="ac">
-    <w:basedOn w:val="TableNormal2"/>
-    <w:tblPr>
-      <w:tblStyleRowBandSize w:val="1"/>
-      <w:tblStyleColBandSize w:val="1"/>
-    </w:tblPr>
-  </w:style>
-  <w:style w:type="table" w:customStyle="1" w:styleId="ad">
-    <w:basedOn w:val="TableNormal2"/>
-    <w:tblPr>
-      <w:tblStyleRowBandSize w:val="1"/>
-      <w:tblStyleColBandSize w:val="1"/>
-    </w:tblPr>
-  </w:style>
-  <w:style w:type="table" w:customStyle="1" w:styleId="ae">
-    <w:basedOn w:val="TableNormal2"/>
-    <w:tblPr>
-      <w:tblStyleRowBandSize w:val="1"/>
-      <w:tblStyleColBandSize w:val="1"/>
-    </w:tblPr>
-  </w:style>
-  <w:style w:type="table" w:customStyle="1" w:styleId="af">
-    <w:basedOn w:val="TableNormal2"/>
-    <w:tblPr>
-      <w:tblStyleRowBandSize w:val="1"/>
-      <w:tblStyleColBandSize w:val="1"/>
-    </w:tblPr>
-  </w:style>
-  <w:style w:type="table" w:customStyle="1" w:styleId="af0">
-    <w:basedOn w:val="TableNormal2"/>
-    <w:tblPr>
-      <w:tblStyleRowBandSize w:val="1"/>
-      <w:tblStyleColBandSize w:val="1"/>
-    </w:tblPr>
-  </w:style>
-  <w:style w:type="table" w:customStyle="1" w:styleId="af1">
-    <w:basedOn w:val="TableNormal2"/>
-    <w:tblPr>
-      <w:tblStyleRowBandSize w:val="1"/>
-      <w:tblStyleColBandSize w:val="1"/>
-    </w:tblPr>
-  </w:style>
-  <w:style w:type="table" w:customStyle="1" w:styleId="af2">
-    <w:basedOn w:val="TableNormal2"/>
-    <w:tblPr>
-      <w:tblStyleRowBandSize w:val="1"/>
-      <w:tblStyleColBandSize w:val="1"/>
-    </w:tblPr>
-  </w:style>
-  <w:style w:type="table" w:customStyle="1" w:styleId="af3">
-    <w:basedOn w:val="TableNormal2"/>
+    <w:basedOn w:val="TableNormal0"/>
     <w:tblPr>
       <w:tblStyleRowBandSize w:val="1"/>
       <w:tblStyleColBandSize w:val="1"/>
       <w:tblCellMar>
+        <w:top w:w="0" w:type="dxa"/>
+        <w:left w:w="0" w:type="dxa"/>
+        <w:bottom w:w="0" w:type="dxa"/>
+        <w:right w:w="0" w:type="dxa"/>
+      </w:tblCellMar>
+    </w:tblPr>
+  </w:style>
+  <w:style w:type="table" w:customStyle="1" w:styleId="ad">
+    <w:basedOn w:val="TableNormal0"/>
+    <w:tblPr>
+      <w:tblStyleRowBandSize w:val="1"/>
+      <w:tblStyleColBandSize w:val="1"/>
+      <w:tblCellMar>
+        <w:top w:w="0" w:type="dxa"/>
+        <w:left w:w="0" w:type="dxa"/>
+        <w:bottom w:w="0" w:type="dxa"/>
+        <w:right w:w="0" w:type="dxa"/>
+      </w:tblCellMar>
+    </w:tblPr>
+  </w:style>
+  <w:style w:type="table" w:customStyle="1" w:styleId="ae">
+    <w:basedOn w:val="TableNormal0"/>
+    <w:tblPr>
+      <w:tblStyleRowBandSize w:val="1"/>
+      <w:tblStyleColBandSize w:val="1"/>
+      <w:tblCellMar>
+        <w:top w:w="0" w:type="dxa"/>
+        <w:left w:w="0" w:type="dxa"/>
+        <w:bottom w:w="0" w:type="dxa"/>
+        <w:right w:w="0" w:type="dxa"/>
+      </w:tblCellMar>
+    </w:tblPr>
+  </w:style>
+  <w:style w:type="table" w:customStyle="1" w:styleId="af">
+    <w:basedOn w:val="TableNormal0"/>
+    <w:tblPr>
+      <w:tblStyleRowBandSize w:val="1"/>
+      <w:tblStyleColBandSize w:val="1"/>
+      <w:tblCellMar>
+        <w:top w:w="0" w:type="dxa"/>
+        <w:left w:w="0" w:type="dxa"/>
+        <w:bottom w:w="0" w:type="dxa"/>
+        <w:right w:w="0" w:type="dxa"/>
+      </w:tblCellMar>
+    </w:tblPr>
+  </w:style>
+  <w:style w:type="table" w:customStyle="1" w:styleId="af0">
+    <w:basedOn w:val="TableNormal0"/>
+    <w:tblPr>
+      <w:tblStyleRowBandSize w:val="1"/>
+      <w:tblStyleColBandSize w:val="1"/>
+      <w:tblCellMar>
+        <w:top w:w="0" w:type="dxa"/>
+        <w:left w:w="0" w:type="dxa"/>
+        <w:bottom w:w="0" w:type="dxa"/>
+        <w:right w:w="0" w:type="dxa"/>
+      </w:tblCellMar>
+    </w:tblPr>
+  </w:style>
+  <w:style w:type="table" w:customStyle="1" w:styleId="af1">
+    <w:basedOn w:val="TableNormal0"/>
+    <w:tblPr>
+      <w:tblStyleRowBandSize w:val="1"/>
+      <w:tblStyleColBandSize w:val="1"/>
+      <w:tblCellMar>
+        <w:top w:w="0" w:type="dxa"/>
+        <w:left w:w="0" w:type="dxa"/>
+        <w:bottom w:w="0" w:type="dxa"/>
+        <w:right w:w="0" w:type="dxa"/>
+      </w:tblCellMar>
+    </w:tblPr>
+  </w:style>
+  <w:style w:type="table" w:customStyle="1" w:styleId="af2">
+    <w:basedOn w:val="TableNormal0"/>
+    <w:tblPr>
+      <w:tblStyleRowBandSize w:val="1"/>
+      <w:tblStyleColBandSize w:val="1"/>
+      <w:tblCellMar>
+        <w:top w:w="0" w:type="dxa"/>
+        <w:left w:w="0" w:type="dxa"/>
+        <w:bottom w:w="0" w:type="dxa"/>
+        <w:right w:w="0" w:type="dxa"/>
+      </w:tblCellMar>
+    </w:tblPr>
+  </w:style>
+  <w:style w:type="table" w:customStyle="1" w:styleId="af3">
+    <w:basedOn w:val="TableNormal0"/>
+    <w:tblPr>
+      <w:tblStyleRowBandSize w:val="1"/>
+      <w:tblStyleColBandSize w:val="1"/>
+      <w:tblCellMar>
+        <w:top w:w="0" w:type="dxa"/>
         <w:left w:w="108" w:type="dxa"/>
+        <w:bottom w:w="0" w:type="dxa"/>
         <w:right w:w="108" w:type="dxa"/>
       </w:tblCellMar>
     </w:tblPr>
   </w:style>
   <w:style w:type="table" w:customStyle="1" w:styleId="af4">
-    <w:basedOn w:val="TableNormal2"/>
-    <w:tblPr>
-      <w:tblStyleRowBandSize w:val="1"/>
-      <w:tblStyleColBandSize w:val="1"/>
-    </w:tblPr>
-  </w:style>
-  <w:style w:type="table" w:customStyle="1" w:styleId="af5">
-    <w:basedOn w:val="TableNormal2"/>
+    <w:basedOn w:val="TableNormal0"/>
     <w:tblPr>
       <w:tblStyleRowBandSize w:val="1"/>
       <w:tblStyleColBandSize w:val="1"/>
       <w:tblCellMar>
+        <w:top w:w="0" w:type="dxa"/>
+        <w:left w:w="0" w:type="dxa"/>
+        <w:bottom w:w="0" w:type="dxa"/>
+        <w:right w:w="0" w:type="dxa"/>
+      </w:tblCellMar>
+    </w:tblPr>
+  </w:style>
+  <w:style w:type="table" w:customStyle="1" w:styleId="af5">
+    <w:basedOn w:val="TableNormal0"/>
+    <w:tblPr>
+      <w:tblStyleRowBandSize w:val="1"/>
+      <w:tblStyleColBandSize w:val="1"/>
+      <w:tblCellMar>
+        <w:top w:w="0" w:type="dxa"/>
         <w:left w:w="108" w:type="dxa"/>
+        <w:bottom w:w="0" w:type="dxa"/>
         <w:right w:w="108" w:type="dxa"/>
       </w:tblCellMar>
     </w:tblPr>
   </w:style>
   <w:style w:type="table" w:customStyle="1" w:styleId="af6">
-    <w:basedOn w:val="TableNormal2"/>
+    <w:basedOn w:val="TableNormal0"/>
     <w:tblPr>
       <w:tblStyleRowBandSize w:val="1"/>
       <w:tblStyleColBandSize w:val="1"/>
       <w:tblCellMar>
+        <w:top w:w="0" w:type="dxa"/>
         <w:left w:w="108" w:type="dxa"/>
+        <w:bottom w:w="0" w:type="dxa"/>
         <w:right w:w="108" w:type="dxa"/>
       </w:tblCellMar>
     </w:tblPr>
   </w:style>
   <w:style w:type="table" w:customStyle="1" w:styleId="af7">
-    <w:basedOn w:val="TableNormal2"/>
+    <w:basedOn w:val="TableNormal0"/>
     <w:tblPr>
       <w:tblStyleRowBandSize w:val="1"/>
       <w:tblStyleColBandSize w:val="1"/>
       <w:tblCellMar>
+        <w:top w:w="0" w:type="dxa"/>
         <w:left w:w="108" w:type="dxa"/>
+        <w:bottom w:w="0" w:type="dxa"/>
         <w:right w:w="108" w:type="dxa"/>
       </w:tblCellMar>
     </w:tblPr>
   </w:style>
   <w:style w:type="table" w:customStyle="1" w:styleId="af8">
-    <w:basedOn w:val="TableNormal2"/>
+    <w:basedOn w:val="TableNormal0"/>
     <w:tblPr>
       <w:tblStyleRowBandSize w:val="1"/>
       <w:tblStyleColBandSize w:val="1"/>
       <w:tblCellMar>
+        <w:top w:w="0" w:type="dxa"/>
         <w:left w:w="108" w:type="dxa"/>
+        <w:bottom w:w="0" w:type="dxa"/>
         <w:right w:w="108" w:type="dxa"/>
       </w:tblCellMar>
     </w:tblPr>
   </w:style>
   <w:style w:type="table" w:customStyle="1" w:styleId="af9">
-    <w:basedOn w:val="TableNormal2"/>
+    <w:basedOn w:val="TableNormal0"/>
     <w:tblPr>
       <w:tblStyleRowBandSize w:val="1"/>
       <w:tblStyleColBandSize w:val="1"/>
       <w:tblCellMar>
+        <w:top w:w="0" w:type="dxa"/>
         <w:left w:w="108" w:type="dxa"/>
+        <w:bottom w:w="0" w:type="dxa"/>
         <w:right w:w="108" w:type="dxa"/>
       </w:tblCellMar>
     </w:tblPr>
   </w:style>
   <w:style w:type="table" w:customStyle="1" w:styleId="afa">
-    <w:basedOn w:val="TableNormal2"/>
+    <w:basedOn w:val="TableNormal0"/>
     <w:tblPr>
       <w:tblStyleRowBandSize w:val="1"/>
       <w:tblStyleColBandSize w:val="1"/>
       <w:tblCellMar>
+        <w:top w:w="0" w:type="dxa"/>
         <w:left w:w="108" w:type="dxa"/>
+        <w:bottom w:w="0" w:type="dxa"/>
         <w:right w:w="108" w:type="dxa"/>
       </w:tblCellMar>
     </w:tblPr>
   </w:style>
-  <w:style w:type="character" w:styleId="Strong">
+  <w:style w:type="character" w:styleId="Textoennegrita">
     <w:name w:val="Strong"/>
-    <w:basedOn w:val="DefaultParagraphFont"/>
+    <w:basedOn w:val="Fuentedeprrafopredeter"/>
     <w:uiPriority w:val="22"/>
     <w:qFormat/>
     <w:rsid w:val="00FD5398"/>

</xml_diff>